<commit_message>
created df for glass avgs and added avg alk plot and TAS
</commit_message>
<xml_diff>
--- a/costa_rica_glass.docx
+++ b/costa_rica_glass.docx
@@ -89,7 +89,7 @@
         <w:t xml:space="preserve"> </w:t>
       </w:r>
       <w:r>
-        <w:t xml:space="preserve">Al2O3 &gt; 10.0 and &lt; 22.0</w:t>
+        <w:t xml:space="preserve">Al2O3 &gt; 9.0 and &lt; 22.0</w:t>
       </w:r>
       <w:r>
         <w:br/>
@@ -655,7 +655,7 @@
               <a:graphicData uri="http://schemas.openxmlformats.org/drawingml/2006/picture">
                 <pic:pic>
                   <pic:nvPicPr>
-                    <pic:cNvPr descr="costa_rica_glass_files/figure-docx/si%20vs%20al-1.png" id="0" name="Picture"/>
+                    <pic:cNvPr descr="costa_rica_glass_files/figure-docx/si%20vs%20ti-1.png" id="0" name="Picture"/>
                     <pic:cNvPicPr>
                       <a:picLocks noChangeArrowheads="1" noChangeAspect="1"/>
                     </pic:cNvPicPr>
@@ -702,13 +702,60 @@
               <a:graphicData uri="http://schemas.openxmlformats.org/drawingml/2006/picture">
                 <pic:pic>
                   <pic:nvPicPr>
+                    <pic:cNvPr descr="costa_rica_glass_files/figure-docx/si%20vs%20al-1.png" id="0" name="Picture"/>
+                    <pic:cNvPicPr>
+                      <a:picLocks noChangeArrowheads="1" noChangeAspect="1"/>
+                    </pic:cNvPicPr>
+                  </pic:nvPicPr>
+                  <pic:blipFill>
+                    <a:blip r:embed="rId32"/>
+                    <a:stretch>
+                      <a:fillRect/>
+                    </a:stretch>
+                  </pic:blipFill>
+                  <pic:spPr bwMode="auto">
+                    <a:xfrm>
+                      <a:off x="0" y="0"/>
+                      <a:ext cx="5334000" cy="3733800"/>
+                    </a:xfrm>
+                    <a:prstGeom prst="rect">
+                      <a:avLst/>
+                    </a:prstGeom>
+                    <a:noFill/>
+                    <a:ln w="9525">
+                      <a:noFill/>
+                      <a:headEnd/>
+                      <a:tailEnd/>
+                    </a:ln>
+                  </pic:spPr>
+                </pic:pic>
+              </a:graphicData>
+            </a:graphic>
+          </wp:inline>
+        </w:drawing>
+      </w:r>
+    </w:p>
+    <w:p>
+      <w:pPr>
+        <w:pStyle w:val="BodyText"/>
+      </w:pPr>
+      <w:r>
+        <w:drawing>
+          <wp:inline>
+            <wp:extent cx="5334000" cy="3733800"/>
+            <wp:effectExtent b="0" l="0" r="0" t="0"/>
+            <wp:docPr descr="" title="" id="1" name="Picture"/>
+            <a:graphic>
+              <a:graphicData uri="http://schemas.openxmlformats.org/drawingml/2006/picture">
+                <pic:pic>
+                  <pic:nvPicPr>
                     <pic:cNvPr descr="costa_rica_glass_files/figure-docx/al%20vs%20ti-1.png" id="0" name="Picture"/>
                     <pic:cNvPicPr>
                       <a:picLocks noChangeArrowheads="1" noChangeAspect="1"/>
                     </pic:cNvPicPr>
                   </pic:nvPicPr>
                   <pic:blipFill>
-                    <a:blip r:embed="rId32"/>
+                    <a:blip r:embed="rId33"/>
                     <a:stretch>
                       <a:fillRect/>
                     </a:stretch>
@@ -745,1611 +792,100 @@
         <w:pStyle w:val="BodyText"/>
       </w:pPr>
       <w:r>
-        <w:t xml:space="preserve">A table comparing mean and standard deviation of Aluminum and Titanium</w:t>
+        <w:drawing>
+          <wp:inline>
+            <wp:extent cx="5334000" cy="3733800"/>
+            <wp:effectExtent b="0" l="0" r="0" t="0"/>
+            <wp:docPr descr="" title="" id="1" name="Picture"/>
+            <a:graphic>
+              <a:graphicData uri="http://schemas.openxmlformats.org/drawingml/2006/picture">
+                <pic:pic>
+                  <pic:nvPicPr>
+                    <pic:cNvPr descr="costa_rica_glass_files/figure-docx/glass%20avg%20alk-1.png" id="0" name="Picture"/>
+                    <pic:cNvPicPr>
+                      <a:picLocks noChangeArrowheads="1" noChangeAspect="1"/>
+                    </pic:cNvPicPr>
+                  </pic:nvPicPr>
+                  <pic:blipFill>
+                    <a:blip r:embed="rId34"/>
+                    <a:stretch>
+                      <a:fillRect/>
+                    </a:stretch>
+                  </pic:blipFill>
+                  <pic:spPr bwMode="auto">
+                    <a:xfrm>
+                      <a:off x="0" y="0"/>
+                      <a:ext cx="5334000" cy="3733800"/>
+                    </a:xfrm>
+                    <a:prstGeom prst="rect">
+                      <a:avLst/>
+                    </a:prstGeom>
+                    <a:noFill/>
+                    <a:ln w="9525">
+                      <a:noFill/>
+                      <a:headEnd/>
+                      <a:tailEnd/>
+                    </a:ln>
+                  </pic:spPr>
+                </pic:pic>
+              </a:graphicData>
+            </a:graphic>
+          </wp:inline>
+        </w:drawing>
       </w:r>
     </w:p>
-    <w:tbl xmlns:w="http://schemas.openxmlformats.org/wordprocessingml/2006/main" xmlns:r="http://schemas.openxmlformats.org/officeDocument/2006/relationships" xmlns:w14="http://schemas.microsoft.com/office/word/2010/wordml" xmlns:wp="http://schemas.openxmlformats.org/drawingml/2006/wordprocessingDrawing" xmlns:a="http://schemas.openxmlformats.org/drawingml/2006/main" xmlns:pic="http://schemas.openxmlformats.org/drawingml/2006/picture">
-      <w:tblPr>
-        <w:tblLayout w:type="fixed"/>
-        <w:jc w:val="center"/>
-      </w:tblPr>
-      <w:tblGrid>
-        <w:gridCol w:w="1440"/>
-        <w:gridCol w:w="1440"/>
-        <w:gridCol w:w="1440"/>
-        <w:gridCol w:w="1440"/>
-        <w:gridCol w:w="1440"/>
-      </w:tblGrid>
-      <w:tr>
-        <w:trPr>
-          <w:cantSplit/>
-          <w:trHeight w:val="360" w:hRule="auto"/>
-        </w:trPr>
-        <w:tc>
-          <w:tcPr>
-            <w:tcBorders>
-              <w:bottom w:val="single" w:sz="8" w:space="0" w:color="000000"/>
-              <w:top w:val="single" w:sz="8" w:space="0" w:color="000000"/>
-              <w:left w:val="single" w:sz="8" w:space="0" w:color="000000"/>
-              <w:right w:val="single" w:sz="8" w:space="0" w:color="000000"/>
-            </w:tcBorders>
-            <w:shd w:val="clear" w:color="auto" w:fill="FFFFFF"/>
-            <w:tcMar>
-              <w:top w:w="0" w:type="dxa"/>
-              <w:bottom w:w="0" w:type="dxa"/>
-              <w:left w:w="0" w:type="dxa"/>
-              <w:right w:w="0" w:type="dxa"/>
-            </w:tcMar>
-            <w:vAlign w:val="top"/>
-          </w:tcPr>
-          <w:p>
-            <w:pPr>
-              <w:jc w:val="left"/>
-              <w:spacing w:after="80" w:before="80"/>
-              <w:ind w:firstLine="0" w:left="80" w:right="80"/>
-            </w:pPr>
-            <w:r xmlns:w="http://schemas.openxmlformats.org/wordprocessingml/2006/main" xmlns:wp="http://schemas.openxmlformats.org/drawingml/2006/wordprocessingDrawing" xmlns:r="http://schemas.openxmlformats.org/officeDocument/2006/relationships" xmlns:w14="http://schemas.microsoft.com/office/word/2010/wordml">
-              <w:rPr>
-                <w:rFonts w:ascii="Arial" w:hAnsi="Arial" w:eastAsia="Arial" w:cs="Arial"/>
-                <w:b/>
-                <w:sz w:val="22"/>
-                <w:szCs w:val="22"/>
-                <w:color w:val="111111"/>
-              </w:rPr>
-              <w:t xml:space="preserve">RockName</w:t>
-            </w:r>
-          </w:p>
-        </w:tc>
-        <w:tc>
-          <w:tcPr>
-            <w:tcBorders>
-              <w:bottom w:val="single" w:sz="8" w:space="0" w:color="000000"/>
-              <w:top w:val="single" w:sz="8" w:space="0" w:color="000000"/>
-              <w:left w:val="single" w:sz="8" w:space="0" w:color="000000"/>
-              <w:right w:val="single" w:sz="8" w:space="0" w:color="000000"/>
-            </w:tcBorders>
-            <w:shd w:val="clear" w:color="auto" w:fill="FFFFFF"/>
-            <w:tcMar>
-              <w:top w:w="0" w:type="dxa"/>
-              <w:bottom w:w="0" w:type="dxa"/>
-              <w:left w:w="0" w:type="dxa"/>
-              <w:right w:w="0" w:type="dxa"/>
-            </w:tcMar>
-            <w:vAlign w:val="top"/>
-          </w:tcPr>
-          <w:p>
-            <w:pPr>
-              <w:jc w:val="left"/>
-              <w:spacing w:after="80" w:before="80"/>
-              <w:ind w:firstLine="0" w:left="80" w:right="80"/>
-            </w:pPr>
-            <w:r xmlns:w="http://schemas.openxmlformats.org/wordprocessingml/2006/main" xmlns:wp="http://schemas.openxmlformats.org/drawingml/2006/wordprocessingDrawing" xmlns:r="http://schemas.openxmlformats.org/officeDocument/2006/relationships" xmlns:w14="http://schemas.microsoft.com/office/word/2010/wordml">
-              <w:rPr>
-                <w:rFonts w:ascii="Arial" w:hAnsi="Arial" w:eastAsia="Arial" w:cs="Arial"/>
-                <w:b/>
-                <w:sz w:val="22"/>
-                <w:szCs w:val="22"/>
-                <w:color w:val="111111"/>
-              </w:rPr>
-              <w:t xml:space="preserve">Al2O3mn</w:t>
-            </w:r>
-          </w:p>
-        </w:tc>
-        <w:tc>
-          <w:tcPr>
-            <w:tcBorders>
-              <w:bottom w:val="single" w:sz="8" w:space="0" w:color="000000"/>
-              <w:top w:val="single" w:sz="8" w:space="0" w:color="000000"/>
-              <w:left w:val="single" w:sz="8" w:space="0" w:color="000000"/>
-              <w:right w:val="single" w:sz="8" w:space="0" w:color="000000"/>
-            </w:tcBorders>
-            <w:shd w:val="clear" w:color="auto" w:fill="FFFFFF"/>
-            <w:tcMar>
-              <w:top w:w="0" w:type="dxa"/>
-              <w:bottom w:w="0" w:type="dxa"/>
-              <w:left w:w="0" w:type="dxa"/>
-              <w:right w:w="0" w:type="dxa"/>
-            </w:tcMar>
-            <w:vAlign w:val="top"/>
-          </w:tcPr>
-          <w:p>
-            <w:pPr>
-              <w:jc w:val="left"/>
-              <w:spacing w:after="80" w:before="80"/>
-              <w:ind w:firstLine="0" w:left="80" w:right="80"/>
-            </w:pPr>
-            <w:r xmlns:w="http://schemas.openxmlformats.org/wordprocessingml/2006/main" xmlns:wp="http://schemas.openxmlformats.org/drawingml/2006/wordprocessingDrawing" xmlns:r="http://schemas.openxmlformats.org/officeDocument/2006/relationships" xmlns:w14="http://schemas.microsoft.com/office/word/2010/wordml">
-              <w:rPr>
-                <w:rFonts w:ascii="Arial" w:hAnsi="Arial" w:eastAsia="Arial" w:cs="Arial"/>
-                <w:b/>
-                <w:sz w:val="22"/>
-                <w:szCs w:val="22"/>
-                <w:color w:val="111111"/>
-              </w:rPr>
-              <w:t xml:space="preserve">Al2O3sd</w:t>
-            </w:r>
-          </w:p>
-        </w:tc>
-        <w:tc>
-          <w:tcPr>
-            <w:tcBorders>
-              <w:bottom w:val="single" w:sz="8" w:space="0" w:color="000000"/>
-              <w:top w:val="single" w:sz="8" w:space="0" w:color="000000"/>
-              <w:left w:val="single" w:sz="8" w:space="0" w:color="000000"/>
-              <w:right w:val="single" w:sz="8" w:space="0" w:color="000000"/>
-            </w:tcBorders>
-            <w:shd w:val="clear" w:color="auto" w:fill="FFFFFF"/>
-            <w:tcMar>
-              <w:top w:w="0" w:type="dxa"/>
-              <w:bottom w:w="0" w:type="dxa"/>
-              <w:left w:w="0" w:type="dxa"/>
-              <w:right w:w="0" w:type="dxa"/>
-            </w:tcMar>
-            <w:vAlign w:val="top"/>
-          </w:tcPr>
-          <w:p>
-            <w:pPr>
-              <w:jc w:val="left"/>
-              <w:spacing w:after="80" w:before="80"/>
-              <w:ind w:firstLine="0" w:left="80" w:right="80"/>
-            </w:pPr>
-            <w:r xmlns:w="http://schemas.openxmlformats.org/wordprocessingml/2006/main" xmlns:wp="http://schemas.openxmlformats.org/drawingml/2006/wordprocessingDrawing" xmlns:r="http://schemas.openxmlformats.org/officeDocument/2006/relationships" xmlns:w14="http://schemas.microsoft.com/office/word/2010/wordml">
-              <w:rPr>
-                <w:rFonts w:ascii="Arial" w:hAnsi="Arial" w:eastAsia="Arial" w:cs="Arial"/>
-                <w:b/>
-                <w:sz w:val="22"/>
-                <w:szCs w:val="22"/>
-                <w:color w:val="111111"/>
-              </w:rPr>
-              <w:t xml:space="preserve">TiO2mn</w:t>
-            </w:r>
-          </w:p>
-        </w:tc>
-        <w:tc>
-          <w:tcPr>
-            <w:tcBorders>
-              <w:bottom w:val="single" w:sz="8" w:space="0" w:color="000000"/>
-              <w:top w:val="single" w:sz="8" w:space="0" w:color="000000"/>
-              <w:left w:val="single" w:sz="8" w:space="0" w:color="000000"/>
-              <w:right w:val="single" w:sz="8" w:space="0" w:color="000000"/>
-            </w:tcBorders>
-            <w:shd w:val="clear" w:color="auto" w:fill="FFFFFF"/>
-            <w:tcMar>
-              <w:top w:w="0" w:type="dxa"/>
-              <w:bottom w:w="0" w:type="dxa"/>
-              <w:left w:w="0" w:type="dxa"/>
-              <w:right w:w="0" w:type="dxa"/>
-            </w:tcMar>
-            <w:vAlign w:val="top"/>
-          </w:tcPr>
-          <w:p>
-            <w:pPr>
-              <w:jc w:val="left"/>
-              <w:spacing w:after="80" w:before="80"/>
-              <w:ind w:firstLine="0" w:left="80" w:right="80"/>
-            </w:pPr>
-            <w:r xmlns:w="http://schemas.openxmlformats.org/wordprocessingml/2006/main" xmlns:wp="http://schemas.openxmlformats.org/drawingml/2006/wordprocessingDrawing" xmlns:r="http://schemas.openxmlformats.org/officeDocument/2006/relationships" xmlns:w14="http://schemas.microsoft.com/office/word/2010/wordml">
-              <w:rPr>
-                <w:rFonts w:ascii="Arial" w:hAnsi="Arial" w:eastAsia="Arial" w:cs="Arial"/>
-                <w:b/>
-                <w:sz w:val="22"/>
-                <w:szCs w:val="22"/>
-                <w:color w:val="111111"/>
-              </w:rPr>
-              <w:t xml:space="preserve">TiO2sd</w:t>
-            </w:r>
-          </w:p>
-        </w:tc>
-      </w:tr>
-      <w:tr>
-        <w:trPr>
-          <w:cantSplit/>
-          <w:trHeight w:val="360" w:hRule="auto"/>
-        </w:trPr>
-        <w:tc>
-          <w:tcPr>
-            <w:tcBorders>
-              <w:bottom w:val="single" w:sz="8" w:space="0" w:color="000000"/>
-              <w:top w:val="single" w:sz="8" w:space="0" w:color="000000"/>
-              <w:left w:val="single" w:sz="8" w:space="0" w:color="000000"/>
-              <w:right w:val="single" w:sz="8" w:space="0" w:color="000000"/>
-            </w:tcBorders>
-            <w:shd w:val="clear" w:color="auto" w:fill="FFFFFF"/>
-            <w:tcMar>
-              <w:top w:w="0" w:type="dxa"/>
-              <w:bottom w:w="0" w:type="dxa"/>
-              <w:left w:w="0" w:type="dxa"/>
-              <w:right w:w="0" w:type="dxa"/>
-            </w:tcMar>
-            <w:vAlign w:val="top"/>
-          </w:tcPr>
-          <w:p>
-            <w:pPr>
-              <w:jc w:val="left"/>
-              <w:spacing w:after="80" w:before="80"/>
-              <w:ind w:firstLine="0" w:left="80" w:right="80"/>
-            </w:pPr>
-            <w:r xmlns:w="http://schemas.openxmlformats.org/wordprocessingml/2006/main" xmlns:wp="http://schemas.openxmlformats.org/drawingml/2006/wordprocessingDrawing" xmlns:r="http://schemas.openxmlformats.org/officeDocument/2006/relationships" xmlns:w14="http://schemas.microsoft.com/office/word/2010/wordml">
-              <w:rPr>
-                <w:rFonts w:ascii="Arial" w:hAnsi="Arial" w:eastAsia="Arial" w:cs="Arial"/>
-                <w:sz w:val="22"/>
-                <w:szCs w:val="22"/>
-                <w:color w:val="111111"/>
-              </w:rPr>
-              <w:t xml:space="preserve">CR1A</w:t>
-            </w:r>
-          </w:p>
-        </w:tc>
-        <w:tc>
-          <w:tcPr>
-            <w:tcBorders>
-              <w:bottom w:val="single" w:sz="8" w:space="0" w:color="000000"/>
-              <w:top w:val="single" w:sz="8" w:space="0" w:color="000000"/>
-              <w:left w:val="single" w:sz="8" w:space="0" w:color="000000"/>
-              <w:right w:val="single" w:sz="8" w:space="0" w:color="000000"/>
-            </w:tcBorders>
-            <w:shd w:val="clear" w:color="auto" w:fill="FFFFFF"/>
-            <w:tcMar>
-              <w:top w:w="0" w:type="dxa"/>
-              <w:bottom w:w="0" w:type="dxa"/>
-              <w:left w:w="0" w:type="dxa"/>
-              <w:right w:w="0" w:type="dxa"/>
-            </w:tcMar>
-            <w:vAlign w:val="top"/>
-          </w:tcPr>
-          <w:p>
-            <w:pPr>
-              <w:jc w:val="right"/>
-              <w:spacing w:after="80" w:before="80"/>
-              <w:ind w:firstLine="0" w:left="80" w:right="80"/>
-            </w:pPr>
-            <w:r xmlns:w="http://schemas.openxmlformats.org/wordprocessingml/2006/main" xmlns:wp="http://schemas.openxmlformats.org/drawingml/2006/wordprocessingDrawing" xmlns:r="http://schemas.openxmlformats.org/officeDocument/2006/relationships" xmlns:w14="http://schemas.microsoft.com/office/word/2010/wordml">
-              <w:rPr>
-                <w:rFonts w:ascii="Arial" w:hAnsi="Arial" w:eastAsia="Arial" w:cs="Arial"/>
-                <w:sz w:val="22"/>
-                <w:szCs w:val="22"/>
-                <w:color w:val="111111"/>
-              </w:rPr>
-              <w:t xml:space="preserve">12.174</w:t>
-            </w:r>
-          </w:p>
-        </w:tc>
-        <w:tc>
-          <w:tcPr>
-            <w:tcBorders>
-              <w:bottom w:val="single" w:sz="8" w:space="0" w:color="000000"/>
-              <w:top w:val="single" w:sz="8" w:space="0" w:color="000000"/>
-              <w:left w:val="single" w:sz="8" w:space="0" w:color="000000"/>
-              <w:right w:val="single" w:sz="8" w:space="0" w:color="000000"/>
-            </w:tcBorders>
-            <w:shd w:val="clear" w:color="auto" w:fill="FFFFFF"/>
-            <w:tcMar>
-              <w:top w:w="0" w:type="dxa"/>
-              <w:bottom w:w="0" w:type="dxa"/>
-              <w:left w:w="0" w:type="dxa"/>
-              <w:right w:w="0" w:type="dxa"/>
-            </w:tcMar>
-            <w:vAlign w:val="top"/>
-          </w:tcPr>
-          <w:p>
-            <w:pPr>
-              <w:jc w:val="right"/>
-              <w:spacing w:after="80" w:before="80"/>
-              <w:ind w:firstLine="0" w:left="80" w:right="80"/>
-            </w:pPr>
-            <w:r xmlns:w="http://schemas.openxmlformats.org/wordprocessingml/2006/main" xmlns:wp="http://schemas.openxmlformats.org/drawingml/2006/wordprocessingDrawing" xmlns:r="http://schemas.openxmlformats.org/officeDocument/2006/relationships" xmlns:w14="http://schemas.microsoft.com/office/word/2010/wordml">
-              <w:rPr>
-                <w:rFonts w:ascii="Arial" w:hAnsi="Arial" w:eastAsia="Arial" w:cs="Arial"/>
-                <w:sz w:val="22"/>
-                <w:szCs w:val="22"/>
-                <w:color w:val="111111"/>
-              </w:rPr>
-              <w:t xml:space="preserve">1.964</w:t>
-            </w:r>
-          </w:p>
-        </w:tc>
-        <w:tc>
-          <w:tcPr>
-            <w:tcBorders>
-              <w:bottom w:val="single" w:sz="8" w:space="0" w:color="000000"/>
-              <w:top w:val="single" w:sz="8" w:space="0" w:color="000000"/>
-              <w:left w:val="single" w:sz="8" w:space="0" w:color="000000"/>
-              <w:right w:val="single" w:sz="8" w:space="0" w:color="000000"/>
-            </w:tcBorders>
-            <w:shd w:val="clear" w:color="auto" w:fill="FFFFFF"/>
-            <w:tcMar>
-              <w:top w:w="0" w:type="dxa"/>
-              <w:bottom w:w="0" w:type="dxa"/>
-              <w:left w:w="0" w:type="dxa"/>
-              <w:right w:w="0" w:type="dxa"/>
-            </w:tcMar>
-            <w:vAlign w:val="top"/>
-          </w:tcPr>
-          <w:p>
-            <w:pPr>
-              <w:jc w:val="right"/>
-              <w:spacing w:after="80" w:before="80"/>
-              <w:ind w:firstLine="0" w:left="80" w:right="80"/>
-            </w:pPr>
-            <w:r xmlns:w="http://schemas.openxmlformats.org/wordprocessingml/2006/main" xmlns:wp="http://schemas.openxmlformats.org/drawingml/2006/wordprocessingDrawing" xmlns:r="http://schemas.openxmlformats.org/officeDocument/2006/relationships" xmlns:w14="http://schemas.microsoft.com/office/word/2010/wordml">
-              <w:rPr>
-                <w:rFonts w:ascii="Arial" w:hAnsi="Arial" w:eastAsia="Arial" w:cs="Arial"/>
-                <w:sz w:val="22"/>
-                <w:szCs w:val="22"/>
-                <w:color w:val="111111"/>
-              </w:rPr>
-              <w:t xml:space="preserve">2.910</w:t>
-            </w:r>
-          </w:p>
-        </w:tc>
-        <w:tc>
-          <w:tcPr>
-            <w:tcBorders>
-              <w:bottom w:val="single" w:sz="8" w:space="0" w:color="000000"/>
-              <w:top w:val="single" w:sz="8" w:space="0" w:color="000000"/>
-              <w:left w:val="single" w:sz="8" w:space="0" w:color="000000"/>
-              <w:right w:val="single" w:sz="8" w:space="0" w:color="000000"/>
-            </w:tcBorders>
-            <w:shd w:val="clear" w:color="auto" w:fill="FFFFFF"/>
-            <w:tcMar>
-              <w:top w:w="0" w:type="dxa"/>
-              <w:bottom w:w="0" w:type="dxa"/>
-              <w:left w:w="0" w:type="dxa"/>
-              <w:right w:w="0" w:type="dxa"/>
-            </w:tcMar>
-            <w:vAlign w:val="top"/>
-          </w:tcPr>
-          <w:p>
-            <w:pPr>
-              <w:jc w:val="right"/>
-              <w:spacing w:after="80" w:before="80"/>
-              <w:ind w:firstLine="0" w:left="80" w:right="80"/>
-            </w:pPr>
-            <w:r xmlns:w="http://schemas.openxmlformats.org/wordprocessingml/2006/main" xmlns:wp="http://schemas.openxmlformats.org/drawingml/2006/wordprocessingDrawing" xmlns:r="http://schemas.openxmlformats.org/officeDocument/2006/relationships" xmlns:w14="http://schemas.microsoft.com/office/word/2010/wordml">
-              <w:rPr>
-                <w:rFonts w:ascii="Arial" w:hAnsi="Arial" w:eastAsia="Arial" w:cs="Arial"/>
-                <w:sz w:val="22"/>
-                <w:szCs w:val="22"/>
-                <w:color w:val="111111"/>
-              </w:rPr>
-              <w:t xml:space="preserve">0.899</w:t>
-            </w:r>
-          </w:p>
-        </w:tc>
-      </w:tr>
-      <w:tr>
-        <w:trPr>
-          <w:cantSplit/>
-          <w:trHeight w:val="360" w:hRule="auto"/>
-        </w:trPr>
-        <w:tc>
-          <w:tcPr>
-            <w:tcBorders>
-              <w:bottom w:val="single" w:sz="8" w:space="0" w:color="000000"/>
-              <w:top w:val="single" w:sz="8" w:space="0" w:color="000000"/>
-              <w:left w:val="single" w:sz="8" w:space="0" w:color="000000"/>
-              <w:right w:val="single" w:sz="8" w:space="0" w:color="000000"/>
-            </w:tcBorders>
-            <w:shd w:val="clear" w:color="auto" w:fill="FFFFFF"/>
-            <w:tcMar>
-              <w:top w:w="0" w:type="dxa"/>
-              <w:bottom w:w="0" w:type="dxa"/>
-              <w:left w:w="0" w:type="dxa"/>
-              <w:right w:w="0" w:type="dxa"/>
-            </w:tcMar>
-            <w:vAlign w:val="top"/>
-          </w:tcPr>
-          <w:p>
-            <w:pPr>
-              <w:jc w:val="left"/>
-              <w:spacing w:after="80" w:before="80"/>
-              <w:ind w:firstLine="0" w:left="80" w:right="80"/>
-            </w:pPr>
-            <w:r xmlns:w="http://schemas.openxmlformats.org/wordprocessingml/2006/main" xmlns:wp="http://schemas.openxmlformats.org/drawingml/2006/wordprocessingDrawing" xmlns:r="http://schemas.openxmlformats.org/officeDocument/2006/relationships" xmlns:w14="http://schemas.microsoft.com/office/word/2010/wordml">
-              <w:rPr>
-                <w:rFonts w:ascii="Arial" w:hAnsi="Arial" w:eastAsia="Arial" w:cs="Arial"/>
-                <w:sz w:val="22"/>
-                <w:szCs w:val="22"/>
-                <w:color w:val="111111"/>
-              </w:rPr>
-              <w:t xml:space="preserve">CR1B</w:t>
-            </w:r>
-          </w:p>
-        </w:tc>
-        <w:tc>
-          <w:tcPr>
-            <w:tcBorders>
-              <w:bottom w:val="single" w:sz="8" w:space="0" w:color="000000"/>
-              <w:top w:val="single" w:sz="8" w:space="0" w:color="000000"/>
-              <w:left w:val="single" w:sz="8" w:space="0" w:color="000000"/>
-              <w:right w:val="single" w:sz="8" w:space="0" w:color="000000"/>
-            </w:tcBorders>
-            <w:shd w:val="clear" w:color="auto" w:fill="FFFFFF"/>
-            <w:tcMar>
-              <w:top w:w="0" w:type="dxa"/>
-              <w:bottom w:w="0" w:type="dxa"/>
-              <w:left w:w="0" w:type="dxa"/>
-              <w:right w:w="0" w:type="dxa"/>
-            </w:tcMar>
-            <w:vAlign w:val="top"/>
-          </w:tcPr>
-          <w:p>
-            <w:pPr>
-              <w:jc w:val="right"/>
-              <w:spacing w:after="80" w:before="80"/>
-              <w:ind w:firstLine="0" w:left="80" w:right="80"/>
-            </w:pPr>
-            <w:r xmlns:w="http://schemas.openxmlformats.org/wordprocessingml/2006/main" xmlns:wp="http://schemas.openxmlformats.org/drawingml/2006/wordprocessingDrawing" xmlns:r="http://schemas.openxmlformats.org/officeDocument/2006/relationships" xmlns:w14="http://schemas.microsoft.com/office/word/2010/wordml">
-              <w:rPr>
-                <w:rFonts w:ascii="Arial" w:hAnsi="Arial" w:eastAsia="Arial" w:cs="Arial"/>
-                <w:sz w:val="22"/>
-                <w:szCs w:val="22"/>
-                <w:color w:val="111111"/>
-              </w:rPr>
-              <w:t xml:space="preserve">13.117</w:t>
-            </w:r>
-          </w:p>
-        </w:tc>
-        <w:tc>
-          <w:tcPr>
-            <w:tcBorders>
-              <w:bottom w:val="single" w:sz="8" w:space="0" w:color="000000"/>
-              <w:top w:val="single" w:sz="8" w:space="0" w:color="000000"/>
-              <w:left w:val="single" w:sz="8" w:space="0" w:color="000000"/>
-              <w:right w:val="single" w:sz="8" w:space="0" w:color="000000"/>
-            </w:tcBorders>
-            <w:shd w:val="clear" w:color="auto" w:fill="FFFFFF"/>
-            <w:tcMar>
-              <w:top w:w="0" w:type="dxa"/>
-              <w:bottom w:w="0" w:type="dxa"/>
-              <w:left w:w="0" w:type="dxa"/>
-              <w:right w:w="0" w:type="dxa"/>
-            </w:tcMar>
-            <w:vAlign w:val="top"/>
-          </w:tcPr>
-          <w:p>
-            <w:pPr>
-              <w:jc w:val="right"/>
-              <w:spacing w:after="80" w:before="80"/>
-              <w:ind w:firstLine="0" w:left="80" w:right="80"/>
-            </w:pPr>
-            <w:r xmlns:w="http://schemas.openxmlformats.org/wordprocessingml/2006/main" xmlns:wp="http://schemas.openxmlformats.org/drawingml/2006/wordprocessingDrawing" xmlns:r="http://schemas.openxmlformats.org/officeDocument/2006/relationships" xmlns:w14="http://schemas.microsoft.com/office/word/2010/wordml">
-              <w:rPr>
-                <w:rFonts w:ascii="Arial" w:hAnsi="Arial" w:eastAsia="Arial" w:cs="Arial"/>
-                <w:sz w:val="22"/>
-                <w:szCs w:val="22"/>
-                <w:color w:val="111111"/>
-              </w:rPr>
-              <w:t xml:space="preserve">1.314</w:t>
-            </w:r>
-          </w:p>
-        </w:tc>
-        <w:tc>
-          <w:tcPr>
-            <w:tcBorders>
-              <w:bottom w:val="single" w:sz="8" w:space="0" w:color="000000"/>
-              <w:top w:val="single" w:sz="8" w:space="0" w:color="000000"/>
-              <w:left w:val="single" w:sz="8" w:space="0" w:color="000000"/>
-              <w:right w:val="single" w:sz="8" w:space="0" w:color="000000"/>
-            </w:tcBorders>
-            <w:shd w:val="clear" w:color="auto" w:fill="FFFFFF"/>
-            <w:tcMar>
-              <w:top w:w="0" w:type="dxa"/>
-              <w:bottom w:w="0" w:type="dxa"/>
-              <w:left w:w="0" w:type="dxa"/>
-              <w:right w:w="0" w:type="dxa"/>
-            </w:tcMar>
-            <w:vAlign w:val="top"/>
-          </w:tcPr>
-          <w:p>
-            <w:pPr>
-              <w:jc w:val="right"/>
-              <w:spacing w:after="80" w:before="80"/>
-              <w:ind w:firstLine="0" w:left="80" w:right="80"/>
-            </w:pPr>
-            <w:r xmlns:w="http://schemas.openxmlformats.org/wordprocessingml/2006/main" xmlns:wp="http://schemas.openxmlformats.org/drawingml/2006/wordprocessingDrawing" xmlns:r="http://schemas.openxmlformats.org/officeDocument/2006/relationships" xmlns:w14="http://schemas.microsoft.com/office/word/2010/wordml">
-              <w:rPr>
-                <w:rFonts w:ascii="Arial" w:hAnsi="Arial" w:eastAsia="Arial" w:cs="Arial"/>
-                <w:sz w:val="22"/>
-                <w:szCs w:val="22"/>
-                <w:color w:val="111111"/>
-              </w:rPr>
-              <w:t xml:space="preserve">3.139</w:t>
-            </w:r>
-          </w:p>
-        </w:tc>
-        <w:tc>
-          <w:tcPr>
-            <w:tcBorders>
-              <w:bottom w:val="single" w:sz="8" w:space="0" w:color="000000"/>
-              <w:top w:val="single" w:sz="8" w:space="0" w:color="000000"/>
-              <w:left w:val="single" w:sz="8" w:space="0" w:color="000000"/>
-              <w:right w:val="single" w:sz="8" w:space="0" w:color="000000"/>
-            </w:tcBorders>
-            <w:shd w:val="clear" w:color="auto" w:fill="FFFFFF"/>
-            <w:tcMar>
-              <w:top w:w="0" w:type="dxa"/>
-              <w:bottom w:w="0" w:type="dxa"/>
-              <w:left w:w="0" w:type="dxa"/>
-              <w:right w:w="0" w:type="dxa"/>
-            </w:tcMar>
-            <w:vAlign w:val="top"/>
-          </w:tcPr>
-          <w:p>
-            <w:pPr>
-              <w:jc w:val="right"/>
-              <w:spacing w:after="80" w:before="80"/>
-              <w:ind w:firstLine="0" w:left="80" w:right="80"/>
-            </w:pPr>
-            <w:r xmlns:w="http://schemas.openxmlformats.org/wordprocessingml/2006/main" xmlns:wp="http://schemas.openxmlformats.org/drawingml/2006/wordprocessingDrawing" xmlns:r="http://schemas.openxmlformats.org/officeDocument/2006/relationships" xmlns:w14="http://schemas.microsoft.com/office/word/2010/wordml">
-              <w:rPr>
-                <w:rFonts w:ascii="Arial" w:hAnsi="Arial" w:eastAsia="Arial" w:cs="Arial"/>
-                <w:sz w:val="22"/>
-                <w:szCs w:val="22"/>
-                <w:color w:val="111111"/>
-              </w:rPr>
-              <w:t xml:space="preserve">0.581</w:t>
-            </w:r>
-          </w:p>
-        </w:tc>
-      </w:tr>
-      <w:tr>
-        <w:trPr>
-          <w:cantSplit/>
-          <w:trHeight w:val="360" w:hRule="auto"/>
-        </w:trPr>
-        <w:tc>
-          <w:tcPr>
-            <w:tcBorders>
-              <w:bottom w:val="single" w:sz="8" w:space="0" w:color="000000"/>
-              <w:top w:val="single" w:sz="8" w:space="0" w:color="000000"/>
-              <w:left w:val="single" w:sz="8" w:space="0" w:color="000000"/>
-              <w:right w:val="single" w:sz="8" w:space="0" w:color="000000"/>
-            </w:tcBorders>
-            <w:shd w:val="clear" w:color="auto" w:fill="FFFFFF"/>
-            <w:tcMar>
-              <w:top w:w="0" w:type="dxa"/>
-              <w:bottom w:w="0" w:type="dxa"/>
-              <w:left w:w="0" w:type="dxa"/>
-              <w:right w:w="0" w:type="dxa"/>
-            </w:tcMar>
-            <w:vAlign w:val="top"/>
-          </w:tcPr>
-          <w:p>
-            <w:pPr>
-              <w:jc w:val="left"/>
-              <w:spacing w:after="80" w:before="80"/>
-              <w:ind w:firstLine="0" w:left="80" w:right="80"/>
-            </w:pPr>
-            <w:r xmlns:w="http://schemas.openxmlformats.org/wordprocessingml/2006/main" xmlns:wp="http://schemas.openxmlformats.org/drawingml/2006/wordprocessingDrawing" xmlns:r="http://schemas.openxmlformats.org/officeDocument/2006/relationships" xmlns:w14="http://schemas.microsoft.com/office/word/2010/wordml">
-              <w:rPr>
-                <w:rFonts w:ascii="Arial" w:hAnsi="Arial" w:eastAsia="Arial" w:cs="Arial"/>
-                <w:sz w:val="22"/>
-                <w:szCs w:val="22"/>
-                <w:color w:val="111111"/>
-              </w:rPr>
-              <w:t xml:space="preserve">CR2A</w:t>
-            </w:r>
-          </w:p>
-        </w:tc>
-        <w:tc>
-          <w:tcPr>
-            <w:tcBorders>
-              <w:bottom w:val="single" w:sz="8" w:space="0" w:color="000000"/>
-              <w:top w:val="single" w:sz="8" w:space="0" w:color="000000"/>
-              <w:left w:val="single" w:sz="8" w:space="0" w:color="000000"/>
-              <w:right w:val="single" w:sz="8" w:space="0" w:color="000000"/>
-            </w:tcBorders>
-            <w:shd w:val="clear" w:color="auto" w:fill="FFFFFF"/>
-            <w:tcMar>
-              <w:top w:w="0" w:type="dxa"/>
-              <w:bottom w:w="0" w:type="dxa"/>
-              <w:left w:w="0" w:type="dxa"/>
-              <w:right w:w="0" w:type="dxa"/>
-            </w:tcMar>
-            <w:vAlign w:val="top"/>
-          </w:tcPr>
-          <w:p>
-            <w:pPr>
-              <w:jc w:val="right"/>
-              <w:spacing w:after="80" w:before="80"/>
-              <w:ind w:firstLine="0" w:left="80" w:right="80"/>
-            </w:pPr>
-            <w:r xmlns:w="http://schemas.openxmlformats.org/wordprocessingml/2006/main" xmlns:wp="http://schemas.openxmlformats.org/drawingml/2006/wordprocessingDrawing" xmlns:r="http://schemas.openxmlformats.org/officeDocument/2006/relationships" xmlns:w14="http://schemas.microsoft.com/office/word/2010/wordml">
-              <w:rPr>
-                <w:rFonts w:ascii="Arial" w:hAnsi="Arial" w:eastAsia="Arial" w:cs="Arial"/>
-                <w:sz w:val="22"/>
-                <w:szCs w:val="22"/>
-                <w:color w:val="111111"/>
-              </w:rPr>
-              <w:t xml:space="preserve">14.424</w:t>
-            </w:r>
-          </w:p>
-        </w:tc>
-        <w:tc>
-          <w:tcPr>
-            <w:tcBorders>
-              <w:bottom w:val="single" w:sz="8" w:space="0" w:color="000000"/>
-              <w:top w:val="single" w:sz="8" w:space="0" w:color="000000"/>
-              <w:left w:val="single" w:sz="8" w:space="0" w:color="000000"/>
-              <w:right w:val="single" w:sz="8" w:space="0" w:color="000000"/>
-            </w:tcBorders>
-            <w:shd w:val="clear" w:color="auto" w:fill="FFFFFF"/>
-            <w:tcMar>
-              <w:top w:w="0" w:type="dxa"/>
-              <w:bottom w:w="0" w:type="dxa"/>
-              <w:left w:w="0" w:type="dxa"/>
-              <w:right w:w="0" w:type="dxa"/>
-            </w:tcMar>
-            <w:vAlign w:val="top"/>
-          </w:tcPr>
-          <w:p>
-            <w:pPr>
-              <w:jc w:val="right"/>
-              <w:spacing w:after="80" w:before="80"/>
-              <w:ind w:firstLine="0" w:left="80" w:right="80"/>
-            </w:pPr>
-            <w:r xmlns:w="http://schemas.openxmlformats.org/wordprocessingml/2006/main" xmlns:wp="http://schemas.openxmlformats.org/drawingml/2006/wordprocessingDrawing" xmlns:r="http://schemas.openxmlformats.org/officeDocument/2006/relationships" xmlns:w14="http://schemas.microsoft.com/office/word/2010/wordml">
-              <w:rPr>
-                <w:rFonts w:ascii="Arial" w:hAnsi="Arial" w:eastAsia="Arial" w:cs="Arial"/>
-                <w:sz w:val="22"/>
-                <w:szCs w:val="22"/>
-                <w:color w:val="111111"/>
-              </w:rPr>
-              <w:t xml:space="preserve">1.282</w:t>
-            </w:r>
-          </w:p>
-        </w:tc>
-        <w:tc>
-          <w:tcPr>
-            <w:tcBorders>
-              <w:bottom w:val="single" w:sz="8" w:space="0" w:color="000000"/>
-              <w:top w:val="single" w:sz="8" w:space="0" w:color="000000"/>
-              <w:left w:val="single" w:sz="8" w:space="0" w:color="000000"/>
-              <w:right w:val="single" w:sz="8" w:space="0" w:color="000000"/>
-            </w:tcBorders>
-            <w:shd w:val="clear" w:color="auto" w:fill="FFFFFF"/>
-            <w:tcMar>
-              <w:top w:w="0" w:type="dxa"/>
-              <w:bottom w:w="0" w:type="dxa"/>
-              <w:left w:w="0" w:type="dxa"/>
-              <w:right w:w="0" w:type="dxa"/>
-            </w:tcMar>
-            <w:vAlign w:val="top"/>
-          </w:tcPr>
-          <w:p>
-            <w:pPr>
-              <w:jc w:val="right"/>
-              <w:spacing w:after="80" w:before="80"/>
-              <w:ind w:firstLine="0" w:left="80" w:right="80"/>
-            </w:pPr>
-            <w:r xmlns:w="http://schemas.openxmlformats.org/wordprocessingml/2006/main" xmlns:wp="http://schemas.openxmlformats.org/drawingml/2006/wordprocessingDrawing" xmlns:r="http://schemas.openxmlformats.org/officeDocument/2006/relationships" xmlns:w14="http://schemas.microsoft.com/office/word/2010/wordml">
-              <w:rPr>
-                <w:rFonts w:ascii="Arial" w:hAnsi="Arial" w:eastAsia="Arial" w:cs="Arial"/>
-                <w:sz w:val="22"/>
-                <w:szCs w:val="22"/>
-                <w:color w:val="111111"/>
-              </w:rPr>
-              <w:t xml:space="preserve">2.965</w:t>
-            </w:r>
-          </w:p>
-        </w:tc>
-        <w:tc>
-          <w:tcPr>
-            <w:tcBorders>
-              <w:bottom w:val="single" w:sz="8" w:space="0" w:color="000000"/>
-              <w:top w:val="single" w:sz="8" w:space="0" w:color="000000"/>
-              <w:left w:val="single" w:sz="8" w:space="0" w:color="000000"/>
-              <w:right w:val="single" w:sz="8" w:space="0" w:color="000000"/>
-            </w:tcBorders>
-            <w:shd w:val="clear" w:color="auto" w:fill="FFFFFF"/>
-            <w:tcMar>
-              <w:top w:w="0" w:type="dxa"/>
-              <w:bottom w:w="0" w:type="dxa"/>
-              <w:left w:w="0" w:type="dxa"/>
-              <w:right w:w="0" w:type="dxa"/>
-            </w:tcMar>
-            <w:vAlign w:val="top"/>
-          </w:tcPr>
-          <w:p>
-            <w:pPr>
-              <w:jc w:val="right"/>
-              <w:spacing w:after="80" w:before="80"/>
-              <w:ind w:firstLine="0" w:left="80" w:right="80"/>
-            </w:pPr>
-            <w:r xmlns:w="http://schemas.openxmlformats.org/wordprocessingml/2006/main" xmlns:wp="http://schemas.openxmlformats.org/drawingml/2006/wordprocessingDrawing" xmlns:r="http://schemas.openxmlformats.org/officeDocument/2006/relationships" xmlns:w14="http://schemas.microsoft.com/office/word/2010/wordml">
-              <w:rPr>
-                <w:rFonts w:ascii="Arial" w:hAnsi="Arial" w:eastAsia="Arial" w:cs="Arial"/>
-                <w:sz w:val="22"/>
-                <w:szCs w:val="22"/>
-                <w:color w:val="111111"/>
-              </w:rPr>
-              <w:t xml:space="preserve">0.115</w:t>
-            </w:r>
-          </w:p>
-        </w:tc>
-      </w:tr>
-      <w:tr>
-        <w:trPr>
-          <w:cantSplit/>
-          <w:trHeight w:val="360" w:hRule="auto"/>
-        </w:trPr>
-        <w:tc>
-          <w:tcPr>
-            <w:tcBorders>
-              <w:bottom w:val="single" w:sz="8" w:space="0" w:color="000000"/>
-              <w:top w:val="single" w:sz="8" w:space="0" w:color="000000"/>
-              <w:left w:val="single" w:sz="8" w:space="0" w:color="000000"/>
-              <w:right w:val="single" w:sz="8" w:space="0" w:color="000000"/>
-            </w:tcBorders>
-            <w:shd w:val="clear" w:color="auto" w:fill="FFFFFF"/>
-            <w:tcMar>
-              <w:top w:w="0" w:type="dxa"/>
-              <w:bottom w:w="0" w:type="dxa"/>
-              <w:left w:w="0" w:type="dxa"/>
-              <w:right w:w="0" w:type="dxa"/>
-            </w:tcMar>
-            <w:vAlign w:val="top"/>
-          </w:tcPr>
-          <w:p>
-            <w:pPr>
-              <w:jc w:val="left"/>
-              <w:spacing w:after="80" w:before="80"/>
-              <w:ind w:firstLine="0" w:left="80" w:right="80"/>
-            </w:pPr>
-            <w:r xmlns:w="http://schemas.openxmlformats.org/wordprocessingml/2006/main" xmlns:wp="http://schemas.openxmlformats.org/drawingml/2006/wordprocessingDrawing" xmlns:r="http://schemas.openxmlformats.org/officeDocument/2006/relationships" xmlns:w14="http://schemas.microsoft.com/office/word/2010/wordml">
-              <w:rPr>
-                <w:rFonts w:ascii="Arial" w:hAnsi="Arial" w:eastAsia="Arial" w:cs="Arial"/>
-                <w:sz w:val="22"/>
-                <w:szCs w:val="22"/>
-                <w:color w:val="111111"/>
-              </w:rPr>
-              <w:t xml:space="preserve">CR2B</w:t>
-            </w:r>
-          </w:p>
-        </w:tc>
-        <w:tc>
-          <w:tcPr>
-            <w:tcBorders>
-              <w:bottom w:val="single" w:sz="8" w:space="0" w:color="000000"/>
-              <w:top w:val="single" w:sz="8" w:space="0" w:color="000000"/>
-              <w:left w:val="single" w:sz="8" w:space="0" w:color="000000"/>
-              <w:right w:val="single" w:sz="8" w:space="0" w:color="000000"/>
-            </w:tcBorders>
-            <w:shd w:val="clear" w:color="auto" w:fill="FFFFFF"/>
-            <w:tcMar>
-              <w:top w:w="0" w:type="dxa"/>
-              <w:bottom w:w="0" w:type="dxa"/>
-              <w:left w:w="0" w:type="dxa"/>
-              <w:right w:w="0" w:type="dxa"/>
-            </w:tcMar>
-            <w:vAlign w:val="top"/>
-          </w:tcPr>
-          <w:p>
-            <w:pPr>
-              <w:jc w:val="right"/>
-              <w:spacing w:after="80" w:before="80"/>
-              <w:ind w:firstLine="0" w:left="80" w:right="80"/>
-            </w:pPr>
-            <w:r xmlns:w="http://schemas.openxmlformats.org/wordprocessingml/2006/main" xmlns:wp="http://schemas.openxmlformats.org/drawingml/2006/wordprocessingDrawing" xmlns:r="http://schemas.openxmlformats.org/officeDocument/2006/relationships" xmlns:w14="http://schemas.microsoft.com/office/word/2010/wordml">
-              <w:rPr>
-                <w:rFonts w:ascii="Arial" w:hAnsi="Arial" w:eastAsia="Arial" w:cs="Arial"/>
-                <w:sz w:val="22"/>
-                <w:szCs w:val="22"/>
-                <w:color w:val="111111"/>
-              </w:rPr>
-              <w:t xml:space="preserve">13.036</w:t>
-            </w:r>
-          </w:p>
-        </w:tc>
-        <w:tc>
-          <w:tcPr>
-            <w:tcBorders>
-              <w:bottom w:val="single" w:sz="8" w:space="0" w:color="000000"/>
-              <w:top w:val="single" w:sz="8" w:space="0" w:color="000000"/>
-              <w:left w:val="single" w:sz="8" w:space="0" w:color="000000"/>
-              <w:right w:val="single" w:sz="8" w:space="0" w:color="000000"/>
-            </w:tcBorders>
-            <w:shd w:val="clear" w:color="auto" w:fill="FFFFFF"/>
-            <w:tcMar>
-              <w:top w:w="0" w:type="dxa"/>
-              <w:bottom w:w="0" w:type="dxa"/>
-              <w:left w:w="0" w:type="dxa"/>
-              <w:right w:w="0" w:type="dxa"/>
-            </w:tcMar>
-            <w:vAlign w:val="top"/>
-          </w:tcPr>
-          <w:p>
-            <w:pPr>
-              <w:jc w:val="right"/>
-              <w:spacing w:after="80" w:before="80"/>
-              <w:ind w:firstLine="0" w:left="80" w:right="80"/>
-            </w:pPr>
-            <w:r xmlns:w="http://schemas.openxmlformats.org/wordprocessingml/2006/main" xmlns:wp="http://schemas.openxmlformats.org/drawingml/2006/wordprocessingDrawing" xmlns:r="http://schemas.openxmlformats.org/officeDocument/2006/relationships" xmlns:w14="http://schemas.microsoft.com/office/word/2010/wordml">
-              <w:rPr>
-                <w:rFonts w:ascii="Arial" w:hAnsi="Arial" w:eastAsia="Arial" w:cs="Arial"/>
-                <w:sz w:val="22"/>
-                <w:szCs w:val="22"/>
-                <w:color w:val="111111"/>
-              </w:rPr>
-              <w:t xml:space="preserve">1.042</w:t>
-            </w:r>
-          </w:p>
-        </w:tc>
-        <w:tc>
-          <w:tcPr>
-            <w:tcBorders>
-              <w:bottom w:val="single" w:sz="8" w:space="0" w:color="000000"/>
-              <w:top w:val="single" w:sz="8" w:space="0" w:color="000000"/>
-              <w:left w:val="single" w:sz="8" w:space="0" w:color="000000"/>
-              <w:right w:val="single" w:sz="8" w:space="0" w:color="000000"/>
-            </w:tcBorders>
-            <w:shd w:val="clear" w:color="auto" w:fill="FFFFFF"/>
-            <w:tcMar>
-              <w:top w:w="0" w:type="dxa"/>
-              <w:bottom w:w="0" w:type="dxa"/>
-              <w:left w:w="0" w:type="dxa"/>
-              <w:right w:w="0" w:type="dxa"/>
-            </w:tcMar>
-            <w:vAlign w:val="top"/>
-          </w:tcPr>
-          <w:p>
-            <w:pPr>
-              <w:jc w:val="right"/>
-              <w:spacing w:after="80" w:before="80"/>
-              <w:ind w:firstLine="0" w:left="80" w:right="80"/>
-            </w:pPr>
-            <w:r xmlns:w="http://schemas.openxmlformats.org/wordprocessingml/2006/main" xmlns:wp="http://schemas.openxmlformats.org/drawingml/2006/wordprocessingDrawing" xmlns:r="http://schemas.openxmlformats.org/officeDocument/2006/relationships" xmlns:w14="http://schemas.microsoft.com/office/word/2010/wordml">
-              <w:rPr>
-                <w:rFonts w:ascii="Arial" w:hAnsi="Arial" w:eastAsia="Arial" w:cs="Arial"/>
-                <w:sz w:val="22"/>
-                <w:szCs w:val="22"/>
-                <w:color w:val="111111"/>
-              </w:rPr>
-              <w:t xml:space="preserve">3.047</w:t>
-            </w:r>
-          </w:p>
-        </w:tc>
-        <w:tc>
-          <w:tcPr>
-            <w:tcBorders>
-              <w:bottom w:val="single" w:sz="8" w:space="0" w:color="000000"/>
-              <w:top w:val="single" w:sz="8" w:space="0" w:color="000000"/>
-              <w:left w:val="single" w:sz="8" w:space="0" w:color="000000"/>
-              <w:right w:val="single" w:sz="8" w:space="0" w:color="000000"/>
-            </w:tcBorders>
-            <w:shd w:val="clear" w:color="auto" w:fill="FFFFFF"/>
-            <w:tcMar>
-              <w:top w:w="0" w:type="dxa"/>
-              <w:bottom w:w="0" w:type="dxa"/>
-              <w:left w:w="0" w:type="dxa"/>
-              <w:right w:w="0" w:type="dxa"/>
-            </w:tcMar>
-            <w:vAlign w:val="top"/>
-          </w:tcPr>
-          <w:p>
-            <w:pPr>
-              <w:jc w:val="right"/>
-              <w:spacing w:after="80" w:before="80"/>
-              <w:ind w:firstLine="0" w:left="80" w:right="80"/>
-            </w:pPr>
-            <w:r xmlns:w="http://schemas.openxmlformats.org/wordprocessingml/2006/main" xmlns:wp="http://schemas.openxmlformats.org/drawingml/2006/wordprocessingDrawing" xmlns:r="http://schemas.openxmlformats.org/officeDocument/2006/relationships" xmlns:w14="http://schemas.microsoft.com/office/word/2010/wordml">
-              <w:rPr>
-                <w:rFonts w:ascii="Arial" w:hAnsi="Arial" w:eastAsia="Arial" w:cs="Arial"/>
-                <w:sz w:val="22"/>
-                <w:szCs w:val="22"/>
-                <w:color w:val="111111"/>
-              </w:rPr>
-              <w:t xml:space="preserve">0.353</w:t>
-            </w:r>
-          </w:p>
-        </w:tc>
-      </w:tr>
-      <w:tr>
-        <w:trPr>
-          <w:cantSplit/>
-          <w:trHeight w:val="360" w:hRule="auto"/>
-        </w:trPr>
-        <w:tc>
-          <w:tcPr>
-            <w:tcBorders>
-              <w:bottom w:val="single" w:sz="8" w:space="0" w:color="000000"/>
-              <w:top w:val="single" w:sz="8" w:space="0" w:color="000000"/>
-              <w:left w:val="single" w:sz="8" w:space="0" w:color="000000"/>
-              <w:right w:val="single" w:sz="8" w:space="0" w:color="000000"/>
-            </w:tcBorders>
-            <w:shd w:val="clear" w:color="auto" w:fill="FFFFFF"/>
-            <w:tcMar>
-              <w:top w:w="0" w:type="dxa"/>
-              <w:bottom w:w="0" w:type="dxa"/>
-              <w:left w:w="0" w:type="dxa"/>
-              <w:right w:w="0" w:type="dxa"/>
-            </w:tcMar>
-            <w:vAlign w:val="top"/>
-          </w:tcPr>
-          <w:p>
-            <w:pPr>
-              <w:jc w:val="left"/>
-              <w:spacing w:after="80" w:before="80"/>
-              <w:ind w:firstLine="0" w:left="80" w:right="80"/>
-            </w:pPr>
-            <w:r xmlns:w="http://schemas.openxmlformats.org/wordprocessingml/2006/main" xmlns:wp="http://schemas.openxmlformats.org/drawingml/2006/wordprocessingDrawing" xmlns:r="http://schemas.openxmlformats.org/officeDocument/2006/relationships" xmlns:w14="http://schemas.microsoft.com/office/word/2010/wordml">
-              <w:rPr>
-                <w:rFonts w:ascii="Arial" w:hAnsi="Arial" w:eastAsia="Arial" w:cs="Arial"/>
-                <w:sz w:val="22"/>
-                <w:szCs w:val="22"/>
-                <w:color w:val="111111"/>
-              </w:rPr>
-              <w:t xml:space="preserve">CR3</w:t>
-            </w:r>
-          </w:p>
-        </w:tc>
-        <w:tc>
-          <w:tcPr>
-            <w:tcBorders>
-              <w:bottom w:val="single" w:sz="8" w:space="0" w:color="000000"/>
-              <w:top w:val="single" w:sz="8" w:space="0" w:color="000000"/>
-              <w:left w:val="single" w:sz="8" w:space="0" w:color="000000"/>
-              <w:right w:val="single" w:sz="8" w:space="0" w:color="000000"/>
-            </w:tcBorders>
-            <w:shd w:val="clear" w:color="auto" w:fill="FFFFFF"/>
-            <w:tcMar>
-              <w:top w:w="0" w:type="dxa"/>
-              <w:bottom w:w="0" w:type="dxa"/>
-              <w:left w:w="0" w:type="dxa"/>
-              <w:right w:w="0" w:type="dxa"/>
-            </w:tcMar>
-            <w:vAlign w:val="top"/>
-          </w:tcPr>
-          <w:p>
-            <w:pPr>
-              <w:jc w:val="right"/>
-              <w:spacing w:after="80" w:before="80"/>
-              <w:ind w:firstLine="0" w:left="80" w:right="80"/>
-            </w:pPr>
-            <w:r xmlns:w="http://schemas.openxmlformats.org/wordprocessingml/2006/main" xmlns:wp="http://schemas.openxmlformats.org/drawingml/2006/wordprocessingDrawing" xmlns:r="http://schemas.openxmlformats.org/officeDocument/2006/relationships" xmlns:w14="http://schemas.microsoft.com/office/word/2010/wordml">
-              <w:rPr>
-                <w:rFonts w:ascii="Arial" w:hAnsi="Arial" w:eastAsia="Arial" w:cs="Arial"/>
-                <w:sz w:val="22"/>
-                <w:szCs w:val="22"/>
-                <w:color w:val="111111"/>
-              </w:rPr>
-              <w:t xml:space="preserve">14.239</w:t>
-            </w:r>
-          </w:p>
-        </w:tc>
-        <w:tc>
-          <w:tcPr>
-            <w:tcBorders>
-              <w:bottom w:val="single" w:sz="8" w:space="0" w:color="000000"/>
-              <w:top w:val="single" w:sz="8" w:space="0" w:color="000000"/>
-              <w:left w:val="single" w:sz="8" w:space="0" w:color="000000"/>
-              <w:right w:val="single" w:sz="8" w:space="0" w:color="000000"/>
-            </w:tcBorders>
-            <w:shd w:val="clear" w:color="auto" w:fill="FFFFFF"/>
-            <w:tcMar>
-              <w:top w:w="0" w:type="dxa"/>
-              <w:bottom w:w="0" w:type="dxa"/>
-              <w:left w:w="0" w:type="dxa"/>
-              <w:right w:w="0" w:type="dxa"/>
-            </w:tcMar>
-            <w:vAlign w:val="top"/>
-          </w:tcPr>
-          <w:p>
-            <w:pPr>
-              <w:jc w:val="right"/>
-              <w:spacing w:after="80" w:before="80"/>
-              <w:ind w:firstLine="0" w:left="80" w:right="80"/>
-            </w:pPr>
-            <w:r xmlns:w="http://schemas.openxmlformats.org/wordprocessingml/2006/main" xmlns:wp="http://schemas.openxmlformats.org/drawingml/2006/wordprocessingDrawing" xmlns:r="http://schemas.openxmlformats.org/officeDocument/2006/relationships" xmlns:w14="http://schemas.microsoft.com/office/word/2010/wordml">
-              <w:rPr>
-                <w:rFonts w:ascii="Arial" w:hAnsi="Arial" w:eastAsia="Arial" w:cs="Arial"/>
-                <w:sz w:val="22"/>
-                <w:szCs w:val="22"/>
-                <w:color w:val="111111"/>
-              </w:rPr>
-              <w:t xml:space="preserve">2.563</w:t>
-            </w:r>
-          </w:p>
-        </w:tc>
-        <w:tc>
-          <w:tcPr>
-            <w:tcBorders>
-              <w:bottom w:val="single" w:sz="8" w:space="0" w:color="000000"/>
-              <w:top w:val="single" w:sz="8" w:space="0" w:color="000000"/>
-              <w:left w:val="single" w:sz="8" w:space="0" w:color="000000"/>
-              <w:right w:val="single" w:sz="8" w:space="0" w:color="000000"/>
-            </w:tcBorders>
-            <w:shd w:val="clear" w:color="auto" w:fill="FFFFFF"/>
-            <w:tcMar>
-              <w:top w:w="0" w:type="dxa"/>
-              <w:bottom w:w="0" w:type="dxa"/>
-              <w:left w:w="0" w:type="dxa"/>
-              <w:right w:w="0" w:type="dxa"/>
-            </w:tcMar>
-            <w:vAlign w:val="top"/>
-          </w:tcPr>
-          <w:p>
-            <w:pPr>
-              <w:jc w:val="right"/>
-              <w:spacing w:after="80" w:before="80"/>
-              <w:ind w:firstLine="0" w:left="80" w:right="80"/>
-            </w:pPr>
-            <w:r xmlns:w="http://schemas.openxmlformats.org/wordprocessingml/2006/main" xmlns:wp="http://schemas.openxmlformats.org/drawingml/2006/wordprocessingDrawing" xmlns:r="http://schemas.openxmlformats.org/officeDocument/2006/relationships" xmlns:w14="http://schemas.microsoft.com/office/word/2010/wordml">
-              <w:rPr>
-                <w:rFonts w:ascii="Arial" w:hAnsi="Arial" w:eastAsia="Arial" w:cs="Arial"/>
-                <w:sz w:val="22"/>
-                <w:szCs w:val="22"/>
-                <w:color w:val="111111"/>
-              </w:rPr>
-              <w:t xml:space="preserve">0.206</w:t>
-            </w:r>
-          </w:p>
-        </w:tc>
-        <w:tc>
-          <w:tcPr>
-            <w:tcBorders>
-              <w:bottom w:val="single" w:sz="8" w:space="0" w:color="000000"/>
-              <w:top w:val="single" w:sz="8" w:space="0" w:color="000000"/>
-              <w:left w:val="single" w:sz="8" w:space="0" w:color="000000"/>
-              <w:right w:val="single" w:sz="8" w:space="0" w:color="000000"/>
-            </w:tcBorders>
-            <w:shd w:val="clear" w:color="auto" w:fill="FFFFFF"/>
-            <w:tcMar>
-              <w:top w:w="0" w:type="dxa"/>
-              <w:bottom w:w="0" w:type="dxa"/>
-              <w:left w:w="0" w:type="dxa"/>
-              <w:right w:w="0" w:type="dxa"/>
-            </w:tcMar>
-            <w:vAlign w:val="top"/>
-          </w:tcPr>
-          <w:p>
-            <w:pPr>
-              <w:jc w:val="right"/>
-              <w:spacing w:after="80" w:before="80"/>
-              <w:ind w:firstLine="0" w:left="80" w:right="80"/>
-            </w:pPr>
-            <w:r xmlns:w="http://schemas.openxmlformats.org/wordprocessingml/2006/main" xmlns:wp="http://schemas.openxmlformats.org/drawingml/2006/wordprocessingDrawing" xmlns:r="http://schemas.openxmlformats.org/officeDocument/2006/relationships" xmlns:w14="http://schemas.microsoft.com/office/word/2010/wordml">
-              <w:rPr>
-                <w:rFonts w:ascii="Arial" w:hAnsi="Arial" w:eastAsia="Arial" w:cs="Arial"/>
-                <w:sz w:val="22"/>
-                <w:szCs w:val="22"/>
-                <w:color w:val="111111"/>
-              </w:rPr>
-              <w:t xml:space="preserve">0.104</w:t>
-            </w:r>
-          </w:p>
-        </w:tc>
-      </w:tr>
-      <w:tr>
-        <w:trPr>
-          <w:cantSplit/>
-          <w:trHeight w:val="360" w:hRule="auto"/>
-        </w:trPr>
-        <w:tc>
-          <w:tcPr>
-            <w:tcBorders>
-              <w:bottom w:val="single" w:sz="8" w:space="0" w:color="000000"/>
-              <w:top w:val="single" w:sz="8" w:space="0" w:color="000000"/>
-              <w:left w:val="single" w:sz="8" w:space="0" w:color="000000"/>
-              <w:right w:val="single" w:sz="8" w:space="0" w:color="000000"/>
-            </w:tcBorders>
-            <w:shd w:val="clear" w:color="auto" w:fill="FFFFFF"/>
-            <w:tcMar>
-              <w:top w:w="0" w:type="dxa"/>
-              <w:bottom w:w="0" w:type="dxa"/>
-              <w:left w:w="0" w:type="dxa"/>
-              <w:right w:w="0" w:type="dxa"/>
-            </w:tcMar>
-            <w:vAlign w:val="top"/>
-          </w:tcPr>
-          <w:p>
-            <w:pPr>
-              <w:jc w:val="left"/>
-              <w:spacing w:after="80" w:before="80"/>
-              <w:ind w:firstLine="0" w:left="80" w:right="80"/>
-            </w:pPr>
-            <w:r xmlns:w="http://schemas.openxmlformats.org/wordprocessingml/2006/main" xmlns:wp="http://schemas.openxmlformats.org/drawingml/2006/wordprocessingDrawing" xmlns:r="http://schemas.openxmlformats.org/officeDocument/2006/relationships" xmlns:w14="http://schemas.microsoft.com/office/word/2010/wordml">
-              <w:rPr>
-                <w:rFonts w:ascii="Arial" w:hAnsi="Arial" w:eastAsia="Arial" w:cs="Arial"/>
-                <w:sz w:val="22"/>
-                <w:szCs w:val="22"/>
-                <w:color w:val="111111"/>
-              </w:rPr>
-              <w:t xml:space="preserve">CR4</w:t>
-            </w:r>
-          </w:p>
-        </w:tc>
-        <w:tc>
-          <w:tcPr>
-            <w:tcBorders>
-              <w:bottom w:val="single" w:sz="8" w:space="0" w:color="000000"/>
-              <w:top w:val="single" w:sz="8" w:space="0" w:color="000000"/>
-              <w:left w:val="single" w:sz="8" w:space="0" w:color="000000"/>
-              <w:right w:val="single" w:sz="8" w:space="0" w:color="000000"/>
-            </w:tcBorders>
-            <w:shd w:val="clear" w:color="auto" w:fill="FFFFFF"/>
-            <w:tcMar>
-              <w:top w:w="0" w:type="dxa"/>
-              <w:bottom w:w="0" w:type="dxa"/>
-              <w:left w:w="0" w:type="dxa"/>
-              <w:right w:w="0" w:type="dxa"/>
-            </w:tcMar>
-            <w:vAlign w:val="top"/>
-          </w:tcPr>
-          <w:p>
-            <w:pPr>
-              <w:jc w:val="right"/>
-              <w:spacing w:after="80" w:before="80"/>
-              <w:ind w:firstLine="0" w:left="80" w:right="80"/>
-            </w:pPr>
-            <w:r xmlns:w="http://schemas.openxmlformats.org/wordprocessingml/2006/main" xmlns:wp="http://schemas.openxmlformats.org/drawingml/2006/wordprocessingDrawing" xmlns:r="http://schemas.openxmlformats.org/officeDocument/2006/relationships" xmlns:w14="http://schemas.microsoft.com/office/word/2010/wordml">
-              <w:rPr>
-                <w:rFonts w:ascii="Arial" w:hAnsi="Arial" w:eastAsia="Arial" w:cs="Arial"/>
-                <w:sz w:val="22"/>
-                <w:szCs w:val="22"/>
-                <w:color w:val="111111"/>
-              </w:rPr>
-              <w:t xml:space="preserve">15.275</w:t>
-            </w:r>
-          </w:p>
-        </w:tc>
-        <w:tc>
-          <w:tcPr>
-            <w:tcBorders>
-              <w:bottom w:val="single" w:sz="8" w:space="0" w:color="000000"/>
-              <w:top w:val="single" w:sz="8" w:space="0" w:color="000000"/>
-              <w:left w:val="single" w:sz="8" w:space="0" w:color="000000"/>
-              <w:right w:val="single" w:sz="8" w:space="0" w:color="000000"/>
-            </w:tcBorders>
-            <w:shd w:val="clear" w:color="auto" w:fill="FFFFFF"/>
-            <w:tcMar>
-              <w:top w:w="0" w:type="dxa"/>
-              <w:bottom w:w="0" w:type="dxa"/>
-              <w:left w:w="0" w:type="dxa"/>
-              <w:right w:w="0" w:type="dxa"/>
-            </w:tcMar>
-            <w:vAlign w:val="top"/>
-          </w:tcPr>
-          <w:p>
-            <w:pPr>
-              <w:jc w:val="right"/>
-              <w:spacing w:after="80" w:before="80"/>
-              <w:ind w:firstLine="0" w:left="80" w:right="80"/>
-            </w:pPr>
-            <w:r xmlns:w="http://schemas.openxmlformats.org/wordprocessingml/2006/main" xmlns:wp="http://schemas.openxmlformats.org/drawingml/2006/wordprocessingDrawing" xmlns:r="http://schemas.openxmlformats.org/officeDocument/2006/relationships" xmlns:w14="http://schemas.microsoft.com/office/word/2010/wordml">
-              <w:rPr>
-                <w:rFonts w:ascii="Arial" w:hAnsi="Arial" w:eastAsia="Arial" w:cs="Arial"/>
-                <w:sz w:val="22"/>
-                <w:szCs w:val="22"/>
-                <w:color w:val="111111"/>
-              </w:rPr>
-              <w:t xml:space="preserve">2.924</w:t>
-            </w:r>
-          </w:p>
-        </w:tc>
-        <w:tc>
-          <w:tcPr>
-            <w:tcBorders>
-              <w:bottom w:val="single" w:sz="8" w:space="0" w:color="000000"/>
-              <w:top w:val="single" w:sz="8" w:space="0" w:color="000000"/>
-              <w:left w:val="single" w:sz="8" w:space="0" w:color="000000"/>
-              <w:right w:val="single" w:sz="8" w:space="0" w:color="000000"/>
-            </w:tcBorders>
-            <w:shd w:val="clear" w:color="auto" w:fill="FFFFFF"/>
-            <w:tcMar>
-              <w:top w:w="0" w:type="dxa"/>
-              <w:bottom w:w="0" w:type="dxa"/>
-              <w:left w:w="0" w:type="dxa"/>
-              <w:right w:w="0" w:type="dxa"/>
-            </w:tcMar>
-            <w:vAlign w:val="top"/>
-          </w:tcPr>
-          <w:p>
-            <w:pPr>
-              <w:jc w:val="right"/>
-              <w:spacing w:after="80" w:before="80"/>
-              <w:ind w:firstLine="0" w:left="80" w:right="80"/>
-            </w:pPr>
-            <w:r xmlns:w="http://schemas.openxmlformats.org/wordprocessingml/2006/main" xmlns:wp="http://schemas.openxmlformats.org/drawingml/2006/wordprocessingDrawing" xmlns:r="http://schemas.openxmlformats.org/officeDocument/2006/relationships" xmlns:w14="http://schemas.microsoft.com/office/word/2010/wordml">
-              <w:rPr>
-                <w:rFonts w:ascii="Arial" w:hAnsi="Arial" w:eastAsia="Arial" w:cs="Arial"/>
-                <w:sz w:val="22"/>
-                <w:szCs w:val="22"/>
-                <w:color w:val="111111"/>
-              </w:rPr>
-              <w:t xml:space="preserve">0.729</w:t>
-            </w:r>
-          </w:p>
-        </w:tc>
-        <w:tc>
-          <w:tcPr>
-            <w:tcBorders>
-              <w:bottom w:val="single" w:sz="8" w:space="0" w:color="000000"/>
-              <w:top w:val="single" w:sz="8" w:space="0" w:color="000000"/>
-              <w:left w:val="single" w:sz="8" w:space="0" w:color="000000"/>
-              <w:right w:val="single" w:sz="8" w:space="0" w:color="000000"/>
-            </w:tcBorders>
-            <w:shd w:val="clear" w:color="auto" w:fill="FFFFFF"/>
-            <w:tcMar>
-              <w:top w:w="0" w:type="dxa"/>
-              <w:bottom w:w="0" w:type="dxa"/>
-              <w:left w:w="0" w:type="dxa"/>
-              <w:right w:w="0" w:type="dxa"/>
-            </w:tcMar>
-            <w:vAlign w:val="top"/>
-          </w:tcPr>
-          <w:p>
-            <w:pPr>
-              <w:jc w:val="right"/>
-              <w:spacing w:after="80" w:before="80"/>
-              <w:ind w:firstLine="0" w:left="80" w:right="80"/>
-            </w:pPr>
-            <w:r xmlns:w="http://schemas.openxmlformats.org/wordprocessingml/2006/main" xmlns:wp="http://schemas.openxmlformats.org/drawingml/2006/wordprocessingDrawing" xmlns:r="http://schemas.openxmlformats.org/officeDocument/2006/relationships" xmlns:w14="http://schemas.microsoft.com/office/word/2010/wordml">
-              <w:rPr>
-                <w:rFonts w:ascii="Arial" w:hAnsi="Arial" w:eastAsia="Arial" w:cs="Arial"/>
-                <w:sz w:val="22"/>
-                <w:szCs w:val="22"/>
-                <w:color w:val="111111"/>
-              </w:rPr>
-              <w:t xml:space="preserve">0.421</w:t>
-            </w:r>
-          </w:p>
-        </w:tc>
-      </w:tr>
-      <w:tr>
-        <w:trPr>
-          <w:cantSplit/>
-          <w:trHeight w:val="360" w:hRule="auto"/>
-        </w:trPr>
-        <w:tc>
-          <w:tcPr>
-            <w:tcBorders>
-              <w:bottom w:val="single" w:sz="8" w:space="0" w:color="000000"/>
-              <w:top w:val="single" w:sz="8" w:space="0" w:color="000000"/>
-              <w:left w:val="single" w:sz="8" w:space="0" w:color="000000"/>
-              <w:right w:val="single" w:sz="8" w:space="0" w:color="000000"/>
-            </w:tcBorders>
-            <w:shd w:val="clear" w:color="auto" w:fill="FFFFFF"/>
-            <w:tcMar>
-              <w:top w:w="0" w:type="dxa"/>
-              <w:bottom w:w="0" w:type="dxa"/>
-              <w:left w:w="0" w:type="dxa"/>
-              <w:right w:w="0" w:type="dxa"/>
-            </w:tcMar>
-            <w:vAlign w:val="top"/>
-          </w:tcPr>
-          <w:p>
-            <w:pPr>
-              <w:jc w:val="left"/>
-              <w:spacing w:after="80" w:before="80"/>
-              <w:ind w:firstLine="0" w:left="80" w:right="80"/>
-            </w:pPr>
-            <w:r xmlns:w="http://schemas.openxmlformats.org/wordprocessingml/2006/main" xmlns:wp="http://schemas.openxmlformats.org/drawingml/2006/wordprocessingDrawing" xmlns:r="http://schemas.openxmlformats.org/officeDocument/2006/relationships" xmlns:w14="http://schemas.microsoft.com/office/word/2010/wordml">
-              <w:rPr>
-                <w:rFonts w:ascii="Arial" w:hAnsi="Arial" w:eastAsia="Arial" w:cs="Arial"/>
-                <w:sz w:val="22"/>
-                <w:szCs w:val="22"/>
-                <w:color w:val="111111"/>
-              </w:rPr>
-              <w:t xml:space="preserve">CR5</w:t>
-            </w:r>
-          </w:p>
-        </w:tc>
-        <w:tc>
-          <w:tcPr>
-            <w:tcBorders>
-              <w:bottom w:val="single" w:sz="8" w:space="0" w:color="000000"/>
-              <w:top w:val="single" w:sz="8" w:space="0" w:color="000000"/>
-              <w:left w:val="single" w:sz="8" w:space="0" w:color="000000"/>
-              <w:right w:val="single" w:sz="8" w:space="0" w:color="000000"/>
-            </w:tcBorders>
-            <w:shd w:val="clear" w:color="auto" w:fill="FFFFFF"/>
-            <w:tcMar>
-              <w:top w:w="0" w:type="dxa"/>
-              <w:bottom w:w="0" w:type="dxa"/>
-              <w:left w:w="0" w:type="dxa"/>
-              <w:right w:w="0" w:type="dxa"/>
-            </w:tcMar>
-            <w:vAlign w:val="top"/>
-          </w:tcPr>
-          <w:p>
-            <w:pPr>
-              <w:jc w:val="right"/>
-              <w:spacing w:after="80" w:before="80"/>
-              <w:ind w:firstLine="0" w:left="80" w:right="80"/>
-            </w:pPr>
-            <w:r xmlns:w="http://schemas.openxmlformats.org/wordprocessingml/2006/main" xmlns:wp="http://schemas.openxmlformats.org/drawingml/2006/wordprocessingDrawing" xmlns:r="http://schemas.openxmlformats.org/officeDocument/2006/relationships" xmlns:w14="http://schemas.microsoft.com/office/word/2010/wordml">
-              <w:rPr>
-                <w:rFonts w:ascii="Arial" w:hAnsi="Arial" w:eastAsia="Arial" w:cs="Arial"/>
-                <w:sz w:val="22"/>
-                <w:szCs w:val="22"/>
-                <w:color w:val="111111"/>
-              </w:rPr>
-              <w:t xml:space="preserve">15.177</w:t>
-            </w:r>
-          </w:p>
-        </w:tc>
-        <w:tc>
-          <w:tcPr>
-            <w:tcBorders>
-              <w:bottom w:val="single" w:sz="8" w:space="0" w:color="000000"/>
-              <w:top w:val="single" w:sz="8" w:space="0" w:color="000000"/>
-              <w:left w:val="single" w:sz="8" w:space="0" w:color="000000"/>
-              <w:right w:val="single" w:sz="8" w:space="0" w:color="000000"/>
-            </w:tcBorders>
-            <w:shd w:val="clear" w:color="auto" w:fill="FFFFFF"/>
-            <w:tcMar>
-              <w:top w:w="0" w:type="dxa"/>
-              <w:bottom w:w="0" w:type="dxa"/>
-              <w:left w:w="0" w:type="dxa"/>
-              <w:right w:w="0" w:type="dxa"/>
-            </w:tcMar>
-            <w:vAlign w:val="top"/>
-          </w:tcPr>
-          <w:p>
-            <w:pPr>
-              <w:jc w:val="right"/>
-              <w:spacing w:after="80" w:before="80"/>
-              <w:ind w:firstLine="0" w:left="80" w:right="80"/>
-            </w:pPr>
-            <w:r xmlns:w="http://schemas.openxmlformats.org/wordprocessingml/2006/main" xmlns:wp="http://schemas.openxmlformats.org/drawingml/2006/wordprocessingDrawing" xmlns:r="http://schemas.openxmlformats.org/officeDocument/2006/relationships" xmlns:w14="http://schemas.microsoft.com/office/word/2010/wordml">
-              <w:rPr>
-                <w:rFonts w:ascii="Arial" w:hAnsi="Arial" w:eastAsia="Arial" w:cs="Arial"/>
-                <w:sz w:val="22"/>
-                <w:szCs w:val="22"/>
-                <w:color w:val="111111"/>
-              </w:rPr>
-              <w:t xml:space="preserve">2.920</w:t>
-            </w:r>
-          </w:p>
-        </w:tc>
-        <w:tc>
-          <w:tcPr>
-            <w:tcBorders>
-              <w:bottom w:val="single" w:sz="8" w:space="0" w:color="000000"/>
-              <w:top w:val="single" w:sz="8" w:space="0" w:color="000000"/>
-              <w:left w:val="single" w:sz="8" w:space="0" w:color="000000"/>
-              <w:right w:val="single" w:sz="8" w:space="0" w:color="000000"/>
-            </w:tcBorders>
-            <w:shd w:val="clear" w:color="auto" w:fill="FFFFFF"/>
-            <w:tcMar>
-              <w:top w:w="0" w:type="dxa"/>
-              <w:bottom w:w="0" w:type="dxa"/>
-              <w:left w:w="0" w:type="dxa"/>
-              <w:right w:w="0" w:type="dxa"/>
-            </w:tcMar>
-            <w:vAlign w:val="top"/>
-          </w:tcPr>
-          <w:p>
-            <w:pPr>
-              <w:jc w:val="right"/>
-              <w:spacing w:after="80" w:before="80"/>
-              <w:ind w:firstLine="0" w:left="80" w:right="80"/>
-            </w:pPr>
-            <w:r xmlns:w="http://schemas.openxmlformats.org/wordprocessingml/2006/main" xmlns:wp="http://schemas.openxmlformats.org/drawingml/2006/wordprocessingDrawing" xmlns:r="http://schemas.openxmlformats.org/officeDocument/2006/relationships" xmlns:w14="http://schemas.microsoft.com/office/word/2010/wordml">
-              <w:rPr>
-                <w:rFonts w:ascii="Arial" w:hAnsi="Arial" w:eastAsia="Arial" w:cs="Arial"/>
-                <w:sz w:val="22"/>
-                <w:szCs w:val="22"/>
-                <w:color w:val="111111"/>
-              </w:rPr>
-              <w:t xml:space="preserve">1.247</w:t>
-            </w:r>
-          </w:p>
-        </w:tc>
-        <w:tc>
-          <w:tcPr>
-            <w:tcBorders>
-              <w:bottom w:val="single" w:sz="8" w:space="0" w:color="000000"/>
-              <w:top w:val="single" w:sz="8" w:space="0" w:color="000000"/>
-              <w:left w:val="single" w:sz="8" w:space="0" w:color="000000"/>
-              <w:right w:val="single" w:sz="8" w:space="0" w:color="000000"/>
-            </w:tcBorders>
-            <w:shd w:val="clear" w:color="auto" w:fill="FFFFFF"/>
-            <w:tcMar>
-              <w:top w:w="0" w:type="dxa"/>
-              <w:bottom w:w="0" w:type="dxa"/>
-              <w:left w:w="0" w:type="dxa"/>
-              <w:right w:w="0" w:type="dxa"/>
-            </w:tcMar>
-            <w:vAlign w:val="top"/>
-          </w:tcPr>
-          <w:p>
-            <w:pPr>
-              <w:jc w:val="right"/>
-              <w:spacing w:after="80" w:before="80"/>
-              <w:ind w:firstLine="0" w:left="80" w:right="80"/>
-            </w:pPr>
-            <w:r xmlns:w="http://schemas.openxmlformats.org/wordprocessingml/2006/main" xmlns:wp="http://schemas.openxmlformats.org/drawingml/2006/wordprocessingDrawing" xmlns:r="http://schemas.openxmlformats.org/officeDocument/2006/relationships" xmlns:w14="http://schemas.microsoft.com/office/word/2010/wordml">
-              <w:rPr>
-                <w:rFonts w:ascii="Arial" w:hAnsi="Arial" w:eastAsia="Arial" w:cs="Arial"/>
-                <w:sz w:val="22"/>
-                <w:szCs w:val="22"/>
-                <w:color w:val="111111"/>
-              </w:rPr>
-              <w:t xml:space="preserve">0.744</w:t>
-            </w:r>
-          </w:p>
-        </w:tc>
-      </w:tr>
-      <w:tr>
-        <w:trPr>
-          <w:cantSplit/>
-          <w:trHeight w:val="360" w:hRule="auto"/>
-        </w:trPr>
-        <w:tc>
-          <w:tcPr>
-            <w:tcBorders>
-              <w:bottom w:val="single" w:sz="8" w:space="0" w:color="000000"/>
-              <w:top w:val="single" w:sz="8" w:space="0" w:color="000000"/>
-              <w:left w:val="single" w:sz="8" w:space="0" w:color="000000"/>
-              <w:right w:val="single" w:sz="8" w:space="0" w:color="000000"/>
-            </w:tcBorders>
-            <w:shd w:val="clear" w:color="auto" w:fill="FFFFFF"/>
-            <w:tcMar>
-              <w:top w:w="0" w:type="dxa"/>
-              <w:bottom w:w="0" w:type="dxa"/>
-              <w:left w:w="0" w:type="dxa"/>
-              <w:right w:w="0" w:type="dxa"/>
-            </w:tcMar>
-            <w:vAlign w:val="top"/>
-          </w:tcPr>
-          <w:p>
-            <w:pPr>
-              <w:jc w:val="left"/>
-              <w:spacing w:after="80" w:before="80"/>
-              <w:ind w:firstLine="0" w:left="80" w:right="80"/>
-            </w:pPr>
-            <w:r xmlns:w="http://schemas.openxmlformats.org/wordprocessingml/2006/main" xmlns:wp="http://schemas.openxmlformats.org/drawingml/2006/wordprocessingDrawing" xmlns:r="http://schemas.openxmlformats.org/officeDocument/2006/relationships" xmlns:w14="http://schemas.microsoft.com/office/word/2010/wordml">
-              <w:rPr>
-                <w:rFonts w:ascii="Arial" w:hAnsi="Arial" w:eastAsia="Arial" w:cs="Arial"/>
-                <w:sz w:val="22"/>
-                <w:szCs w:val="22"/>
-                <w:color w:val="111111"/>
-              </w:rPr>
-              <w:t xml:space="preserve">CR7</w:t>
-            </w:r>
-          </w:p>
-        </w:tc>
-        <w:tc>
-          <w:tcPr>
-            <w:tcBorders>
-              <w:bottom w:val="single" w:sz="8" w:space="0" w:color="000000"/>
-              <w:top w:val="single" w:sz="8" w:space="0" w:color="000000"/>
-              <w:left w:val="single" w:sz="8" w:space="0" w:color="000000"/>
-              <w:right w:val="single" w:sz="8" w:space="0" w:color="000000"/>
-            </w:tcBorders>
-            <w:shd w:val="clear" w:color="auto" w:fill="FFFFFF"/>
-            <w:tcMar>
-              <w:top w:w="0" w:type="dxa"/>
-              <w:bottom w:w="0" w:type="dxa"/>
-              <w:left w:w="0" w:type="dxa"/>
-              <w:right w:w="0" w:type="dxa"/>
-            </w:tcMar>
-            <w:vAlign w:val="top"/>
-          </w:tcPr>
-          <w:p>
-            <w:pPr>
-              <w:jc w:val="right"/>
-              <w:spacing w:after="80" w:before="80"/>
-              <w:ind w:firstLine="0" w:left="80" w:right="80"/>
-            </w:pPr>
-            <w:r xmlns:w="http://schemas.openxmlformats.org/wordprocessingml/2006/main" xmlns:wp="http://schemas.openxmlformats.org/drawingml/2006/wordprocessingDrawing" xmlns:r="http://schemas.openxmlformats.org/officeDocument/2006/relationships" xmlns:w14="http://schemas.microsoft.com/office/word/2010/wordml">
-              <w:rPr>
-                <w:rFonts w:ascii="Arial" w:hAnsi="Arial" w:eastAsia="Arial" w:cs="Arial"/>
-                <w:sz w:val="22"/>
-                <w:szCs w:val="22"/>
-                <w:color w:val="111111"/>
-              </w:rPr>
-              <w:t xml:space="preserve">15.810</w:t>
-            </w:r>
-          </w:p>
-        </w:tc>
-        <w:tc>
-          <w:tcPr>
-            <w:tcBorders>
-              <w:bottom w:val="single" w:sz="8" w:space="0" w:color="000000"/>
-              <w:top w:val="single" w:sz="8" w:space="0" w:color="000000"/>
-              <w:left w:val="single" w:sz="8" w:space="0" w:color="000000"/>
-              <w:right w:val="single" w:sz="8" w:space="0" w:color="000000"/>
-            </w:tcBorders>
-            <w:shd w:val="clear" w:color="auto" w:fill="FFFFFF"/>
-            <w:tcMar>
-              <w:top w:w="0" w:type="dxa"/>
-              <w:bottom w:w="0" w:type="dxa"/>
-              <w:left w:w="0" w:type="dxa"/>
-              <w:right w:w="0" w:type="dxa"/>
-            </w:tcMar>
-            <w:vAlign w:val="top"/>
-          </w:tcPr>
-          <w:p>
-            <w:pPr>
-              <w:jc w:val="right"/>
-              <w:spacing w:after="80" w:before="80"/>
-              <w:ind w:firstLine="0" w:left="80" w:right="80"/>
-            </w:pPr>
-            <w:r xmlns:w="http://schemas.openxmlformats.org/wordprocessingml/2006/main" xmlns:wp="http://schemas.openxmlformats.org/drawingml/2006/wordprocessingDrawing" xmlns:r="http://schemas.openxmlformats.org/officeDocument/2006/relationships" xmlns:w14="http://schemas.microsoft.com/office/word/2010/wordml">
-              <w:rPr>
-                <w:rFonts w:ascii="Arial" w:hAnsi="Arial" w:eastAsia="Arial" w:cs="Arial"/>
-                <w:sz w:val="22"/>
-                <w:szCs w:val="22"/>
-                <w:color w:val="111111"/>
-              </w:rPr>
-              <w:t xml:space="preserve">3.481</w:t>
-            </w:r>
-          </w:p>
-        </w:tc>
-        <w:tc>
-          <w:tcPr>
-            <w:tcBorders>
-              <w:bottom w:val="single" w:sz="8" w:space="0" w:color="000000"/>
-              <w:top w:val="single" w:sz="8" w:space="0" w:color="000000"/>
-              <w:left w:val="single" w:sz="8" w:space="0" w:color="000000"/>
-              <w:right w:val="single" w:sz="8" w:space="0" w:color="000000"/>
-            </w:tcBorders>
-            <w:shd w:val="clear" w:color="auto" w:fill="FFFFFF"/>
-            <w:tcMar>
-              <w:top w:w="0" w:type="dxa"/>
-              <w:bottom w:w="0" w:type="dxa"/>
-              <w:left w:w="0" w:type="dxa"/>
-              <w:right w:w="0" w:type="dxa"/>
-            </w:tcMar>
-            <w:vAlign w:val="top"/>
-          </w:tcPr>
-          <w:p>
-            <w:pPr>
-              <w:jc w:val="right"/>
-              <w:spacing w:after="80" w:before="80"/>
-              <w:ind w:firstLine="0" w:left="80" w:right="80"/>
-            </w:pPr>
-            <w:r xmlns:w="http://schemas.openxmlformats.org/wordprocessingml/2006/main" xmlns:wp="http://schemas.openxmlformats.org/drawingml/2006/wordprocessingDrawing" xmlns:r="http://schemas.openxmlformats.org/officeDocument/2006/relationships" xmlns:w14="http://schemas.microsoft.com/office/word/2010/wordml">
-              <w:rPr>
-                <w:rFonts w:ascii="Arial" w:hAnsi="Arial" w:eastAsia="Arial" w:cs="Arial"/>
-                <w:sz w:val="22"/>
-                <w:szCs w:val="22"/>
-                <w:color w:val="111111"/>
-              </w:rPr>
-              <w:t xml:space="preserve">0.219</w:t>
-            </w:r>
-          </w:p>
-        </w:tc>
-        <w:tc>
-          <w:tcPr>
-            <w:tcBorders>
-              <w:bottom w:val="single" w:sz="8" w:space="0" w:color="000000"/>
-              <w:top w:val="single" w:sz="8" w:space="0" w:color="000000"/>
-              <w:left w:val="single" w:sz="8" w:space="0" w:color="000000"/>
-              <w:right w:val="single" w:sz="8" w:space="0" w:color="000000"/>
-            </w:tcBorders>
-            <w:shd w:val="clear" w:color="auto" w:fill="FFFFFF"/>
-            <w:tcMar>
-              <w:top w:w="0" w:type="dxa"/>
-              <w:bottom w:w="0" w:type="dxa"/>
-              <w:left w:w="0" w:type="dxa"/>
-              <w:right w:w="0" w:type="dxa"/>
-            </w:tcMar>
-            <w:vAlign w:val="top"/>
-          </w:tcPr>
-          <w:p>
-            <w:pPr>
-              <w:jc w:val="right"/>
-              <w:spacing w:after="80" w:before="80"/>
-              <w:ind w:firstLine="0" w:left="80" w:right="80"/>
-            </w:pPr>
-            <w:r xmlns:w="http://schemas.openxmlformats.org/wordprocessingml/2006/main" xmlns:wp="http://schemas.openxmlformats.org/drawingml/2006/wordprocessingDrawing" xmlns:r="http://schemas.openxmlformats.org/officeDocument/2006/relationships" xmlns:w14="http://schemas.microsoft.com/office/word/2010/wordml">
-              <w:rPr>
-                <w:rFonts w:ascii="Arial" w:hAnsi="Arial" w:eastAsia="Arial" w:cs="Arial"/>
-                <w:sz w:val="22"/>
-                <w:szCs w:val="22"/>
-                <w:color w:val="111111"/>
-              </w:rPr>
-              <w:t xml:space="preserve">0.072</w:t>
-            </w:r>
-          </w:p>
-        </w:tc>
-      </w:tr>
-    </w:tbl>
+    <w:p>
+      <w:pPr>
+        <w:pStyle w:val="BodyText"/>
+      </w:pPr>
+      <w:r>
+        <w:drawing>
+          <wp:inline>
+            <wp:extent cx="5334000" cy="3733800"/>
+            <wp:effectExtent b="0" l="0" r="0" t="0"/>
+            <wp:docPr descr="" title="" id="1" name="Picture"/>
+            <a:graphic>
+              <a:graphicData uri="http://schemas.openxmlformats.org/drawingml/2006/picture">
+                <pic:pic>
+                  <pic:nvPicPr>
+                    <pic:cNvPr descr="costa_rica_glass_files/figure-docx/avg%20alk%20on%20TAS-1.png" id="0" name="Picture"/>
+                    <pic:cNvPicPr>
+                      <a:picLocks noChangeArrowheads="1" noChangeAspect="1"/>
+                    </pic:cNvPicPr>
+                  </pic:nvPicPr>
+                  <pic:blipFill>
+                    <a:blip r:embed="rId35"/>
+                    <a:stretch>
+                      <a:fillRect/>
+                    </a:stretch>
+                  </pic:blipFill>
+                  <pic:spPr bwMode="auto">
+                    <a:xfrm>
+                      <a:off x="0" y="0"/>
+                      <a:ext cx="5334000" cy="3733800"/>
+                    </a:xfrm>
+                    <a:prstGeom prst="rect">
+                      <a:avLst/>
+                    </a:prstGeom>
+                    <a:noFill/>
+                    <a:ln w="9525">
+                      <a:noFill/>
+                      <a:headEnd/>
+                      <a:tailEnd/>
+                    </a:ln>
+                  </pic:spPr>
+                </pic:pic>
+              </a:graphicData>
+            </a:graphic>
+          </wp:inline>
+        </w:drawing>
+      </w:r>
+    </w:p>
+    <w:p>
+      <w:r>
+        <w:br w:type="page"/>
+      </w:r>
+    </w:p>
     <w:p>
       <w:pPr>
         <w:pStyle w:val="BodyText"/>
@@ -6252,7 +4788,7 @@
                     </pic:cNvPicPr>
                   </pic:nvPicPr>
                   <pic:blipFill>
-                    <a:blip r:embed="rId33"/>
+                    <a:blip r:embed="rId36"/>
                     <a:stretch>
                       <a:fillRect/>
                     </a:stretch>
@@ -6299,7 +4835,7 @@
                     </pic:cNvPicPr>
                   </pic:nvPicPr>
                   <pic:blipFill>
-                    <a:blip r:embed="rId34"/>
+                    <a:blip r:embed="rId37"/>
                     <a:stretch>
                       <a:fillRect/>
                     </a:stretch>
@@ -6346,7 +4882,7 @@
                     </pic:cNvPicPr>
                   </pic:nvPicPr>
                   <pic:blipFill>
-                    <a:blip r:embed="rId35"/>
+                    <a:blip r:embed="rId38"/>
                     <a:stretch>
                       <a:fillRect/>
                     </a:stretch>
@@ -6393,7 +4929,7 @@
                     </pic:cNvPicPr>
                   </pic:nvPicPr>
                   <pic:blipFill>
-                    <a:blip r:embed="rId36"/>
+                    <a:blip r:embed="rId39"/>
                     <a:stretch>
                       <a:fillRect/>
                     </a:stretch>
@@ -6453,7 +4989,7 @@
                     </pic:cNvPicPr>
                   </pic:nvPicPr>
                   <pic:blipFill>
-                    <a:blip r:embed="rId37"/>
+                    <a:blip r:embed="rId40"/>
                     <a:stretch>
                       <a:fillRect/>
                     </a:stretch>
@@ -6500,7 +5036,7 @@
                     </pic:cNvPicPr>
                   </pic:nvPicPr>
                   <pic:blipFill>
-                    <a:blip r:embed="rId38"/>
+                    <a:blip r:embed="rId41"/>
                     <a:stretch>
                       <a:fillRect/>
                     </a:stretch>
@@ -6547,7 +5083,7 @@
                     </pic:cNvPicPr>
                   </pic:nvPicPr>
                   <pic:blipFill>
-                    <a:blip r:embed="rId39"/>
+                    <a:blip r:embed="rId42"/>
                     <a:stretch>
                       <a:fillRect/>
                     </a:stretch>
@@ -6594,7 +5130,7 @@
                     </pic:cNvPicPr>
                   </pic:nvPicPr>
                   <pic:blipFill>
-                    <a:blip r:embed="rId40"/>
+                    <a:blip r:embed="rId43"/>
                     <a:stretch>
                       <a:fillRect/>
                     </a:stretch>

</xml_diff>

<commit_message>
streamlined symbol and theme code on glass script
</commit_message>
<xml_diff>
--- a/costa_rica_glass.docx
+++ b/costa_rica_glass.docx
@@ -59,7 +59,7 @@
         <w:t xml:space="preserve"> </w:t>
       </w:r>
       <w:r>
-        <w:t xml:space="preserve">15,</w:t>
+        <w:t xml:space="preserve">16,</w:t>
       </w:r>
       <w:r>
         <w:t xml:space="preserve"> </w:t>
@@ -14079,7 +14079,7 @@
       <w:r>
         <w:drawing>
           <wp:inline>
-            <wp:extent cx="4620126" cy="3696101"/>
+            <wp:extent cx="5334000" cy="3733800"/>
             <wp:effectExtent b="0" l="0" r="0" t="0"/>
             <wp:docPr descr="" title="" id="1" name="Picture"/>
             <a:graphic>
@@ -14100,7 +14100,7 @@
                   <pic:spPr bwMode="auto">
                     <a:xfrm>
                       <a:off x="0" y="0"/>
-                      <a:ext cx="4620126" cy="3696101"/>
+                      <a:ext cx="5334000" cy="3733800"/>
                     </a:xfrm>
                     <a:prstGeom prst="rect">
                       <a:avLst/>
@@ -14126,7 +14126,7 @@
       <w:r>
         <w:drawing>
           <wp:inline>
-            <wp:extent cx="4620126" cy="3696101"/>
+            <wp:extent cx="5334000" cy="3733800"/>
             <wp:effectExtent b="0" l="0" r="0" t="0"/>
             <wp:docPr descr="" title="" id="1" name="Picture"/>
             <a:graphic>
@@ -14147,7 +14147,7 @@
                   <pic:spPr bwMode="auto">
                     <a:xfrm>
                       <a:off x="0" y="0"/>
-                      <a:ext cx="4620126" cy="3696101"/>
+                      <a:ext cx="5334000" cy="3733800"/>
                     </a:xfrm>
                     <a:prstGeom prst="rect">
                       <a:avLst/>
@@ -14173,7 +14173,7 @@
       <w:r>
         <w:drawing>
           <wp:inline>
-            <wp:extent cx="4620126" cy="3696101"/>
+            <wp:extent cx="5334000" cy="3733800"/>
             <wp:effectExtent b="0" l="0" r="0" t="0"/>
             <wp:docPr descr="" title="" id="1" name="Picture"/>
             <a:graphic>
@@ -14194,7 +14194,7 @@
                   <pic:spPr bwMode="auto">
                     <a:xfrm>
                       <a:off x="0" y="0"/>
-                      <a:ext cx="4620126" cy="3696101"/>
+                      <a:ext cx="5334000" cy="3733800"/>
                     </a:xfrm>
                     <a:prstGeom prst="rect">
                       <a:avLst/>
@@ -14220,7 +14220,7 @@
       <w:r>
         <w:drawing>
           <wp:inline>
-            <wp:extent cx="4620126" cy="3696101"/>
+            <wp:extent cx="5334000" cy="3733800"/>
             <wp:effectExtent b="0" l="0" r="0" t="0"/>
             <wp:docPr descr="" title="" id="1" name="Picture"/>
             <a:graphic>
@@ -14241,7 +14241,7 @@
                   <pic:spPr bwMode="auto">
                     <a:xfrm>
                       <a:off x="0" y="0"/>
-                      <a:ext cx="4620126" cy="3696101"/>
+                      <a:ext cx="5334000" cy="3733800"/>
                     </a:xfrm>
                     <a:prstGeom prst="rect">
                       <a:avLst/>
@@ -14267,7 +14267,7 @@
       <w:r>
         <w:drawing>
           <wp:inline>
-            <wp:extent cx="4620126" cy="3696101"/>
+            <wp:extent cx="5334000" cy="3733800"/>
             <wp:effectExtent b="0" l="0" r="0" t="0"/>
             <wp:docPr descr="" title="" id="1" name="Picture"/>
             <a:graphic>
@@ -14288,7 +14288,7 @@
                   <pic:spPr bwMode="auto">
                     <a:xfrm>
                       <a:off x="0" y="0"/>
-                      <a:ext cx="4620126" cy="3696101"/>
+                      <a:ext cx="5334000" cy="3733800"/>
                     </a:xfrm>
                     <a:prstGeom prst="rect">
                       <a:avLst/>
@@ -14314,7 +14314,7 @@
       <w:r>
         <w:drawing>
           <wp:inline>
-            <wp:extent cx="4620126" cy="3696101"/>
+            <wp:extent cx="5334000" cy="3733800"/>
             <wp:effectExtent b="0" l="0" r="0" t="0"/>
             <wp:docPr descr="" title="" id="1" name="Picture"/>
             <a:graphic>
@@ -14335,7 +14335,7 @@
                   <pic:spPr bwMode="auto">
                     <a:xfrm>
                       <a:off x="0" y="0"/>
-                      <a:ext cx="4620126" cy="3696101"/>
+                      <a:ext cx="5334000" cy="3733800"/>
                     </a:xfrm>
                     <a:prstGeom prst="rect">
                       <a:avLst/>
@@ -14361,7 +14361,7 @@
       <w:r>
         <w:drawing>
           <wp:inline>
-            <wp:extent cx="4620126" cy="3696101"/>
+            <wp:extent cx="5334000" cy="3733800"/>
             <wp:effectExtent b="0" l="0" r="0" t="0"/>
             <wp:docPr descr="" title="" id="1" name="Picture"/>
             <a:graphic>
@@ -14382,7 +14382,7 @@
                   <pic:spPr bwMode="auto">
                     <a:xfrm>
                       <a:off x="0" y="0"/>
-                      <a:ext cx="4620126" cy="3696101"/>
+                      <a:ext cx="5334000" cy="3733800"/>
                     </a:xfrm>
                     <a:prstGeom prst="rect">
                       <a:avLst/>

</xml_diff>

<commit_message>
added data points for CR7 to glass data
</commit_message>
<xml_diff>
--- a/costa_rica_glass.docx
+++ b/costa_rica_glass.docx
@@ -59,7 +59,7 @@
         <w:t xml:space="preserve"> </w:t>
       </w:r>
       <w:r>
-        <w:t xml:space="preserve">16,</w:t>
+        <w:t xml:space="preserve">24,</w:t>
       </w:r>
       <w:r>
         <w:t xml:space="preserve"> </w:t>
@@ -4997,7 +4997,7 @@
         NA"/&gt;
         <w:tblLayout w:type="fixed"/>
         <w:jc w:val="center"/>
-        <w:tblW w:type="dxa" w:w="37529"/>
+        <w:tblW w:type="dxa" w:w="37579"/>
         <w:tblLook w:firstRow="1" w:lastRow="0" w:firstColumn="0" w:lastColumn="0" w:noHBand="0" w:noVBand="1"/>
       </w:tblPr>
       <w:tblGrid>
@@ -5015,7 +5015,7 @@
         <w:gridCol w:w="1271"/>
         <w:gridCol w:w="1173"/>
         <w:gridCol w:w="1234"/>
-        <w:gridCol w:w="1210"/>
+        <w:gridCol w:w="1259"/>
         <w:gridCol w:w="1271"/>
         <w:gridCol w:w="1149"/>
         <w:gridCol w:w="1210"/>
@@ -6497,7 +6497,7 @@
                 <w:szCs w:val="22"/>
                 <w:color w:val="111111"/>
               </w:rPr>
-              <w:t xml:space="preserve">0.127 </w:t>
+              <w:t xml:space="preserve">0.127  </w:t>
             </w:r>
           </w:p>
         </w:tc>
@@ -6869,7 +6869,7 @@
                 <w:szCs w:val="22"/>
                 <w:color w:val="111111"/>
               </w:rPr>
-              <w:t xml:space="preserve">15.2 </w:t>
+              <w:t xml:space="preserve">15.2</w:t>
             </w:r>
           </w:p>
         </w:tc>
@@ -7406,7 +7406,7 @@
                 <w:szCs w:val="22"/>
                 <w:color w:val="111111"/>
               </w:rPr>
-              <w:t xml:space="preserve">0.125 </w:t>
+              <w:t xml:space="preserve">0.125  </w:t>
             </w:r>
           </w:p>
         </w:tc>
@@ -7754,7 +7754,7 @@
                 <w:szCs w:val="22"/>
                 <w:color w:val="111111"/>
               </w:rPr>
-              <w:t xml:space="preserve">16.9 </w:t>
+              <w:t xml:space="preserve">16.9</w:t>
             </w:r>
           </w:p>
         </w:tc>
@@ -8286,7 +8286,7 @@
                 <w:szCs w:val="22"/>
                 <w:color w:val="111111"/>
               </w:rPr>
-              <w:t xml:space="preserve">0.137 </w:t>
+              <w:t xml:space="preserve">0.137  </w:t>
             </w:r>
           </w:p>
         </w:tc>
@@ -8634,7 +8634,7 @@
                 <w:szCs w:val="22"/>
                 <w:color w:val="111111"/>
               </w:rPr>
-              <w:t xml:space="preserve">24.3 </w:t>
+              <w:t xml:space="preserve">24.3</w:t>
             </w:r>
           </w:p>
         </w:tc>
@@ -9166,7 +9166,7 @@
                 <w:szCs w:val="22"/>
                 <w:color w:val="111111"/>
               </w:rPr>
-              <w:t xml:space="preserve">0.14  </w:t>
+              <w:t xml:space="preserve">0.14   </w:t>
             </w:r>
           </w:p>
         </w:tc>
@@ -9514,7 +9514,7 @@
                 <w:szCs w:val="22"/>
                 <w:color w:val="111111"/>
               </w:rPr>
-              <w:t xml:space="preserve">20.7 </w:t>
+              <w:t xml:space="preserve">20.7</w:t>
             </w:r>
           </w:p>
         </w:tc>
@@ -9669,790 +9669,790 @@
                 <w:szCs w:val="22"/>
                 <w:color w:val="111111"/>
               </w:rPr>
-              <w:t xml:space="preserve">11</w:t>
-            </w:r>
-          </w:p>
-        </w:tc>
-        <w:tc>
-          <w:tcPr>
-            <w:tcBorders/>
-            <w:shd w:val="clear" w:color="auto" w:fill="F2F2F2"/>
-            <w:tcMar>
-              <w:top w:w="0" w:type="dxa"/>
-              <w:bottom w:w="0" w:type="dxa"/>
-              <w:left w:w="0" w:type="dxa"/>
-              <w:right w:w="0" w:type="dxa"/>
-            </w:tcMar>
-            <w:vAlign w:val="top"/>
-          </w:tcPr>
-          <w:p>
-            <w:pPr>
-              <w:jc w:val="right"/>
-              <w:spacing w:after="120" w:before="120"/>
-              <w:ind w:firstLine="0" w:left="120" w:right="120"/>
-            </w:pPr>
-            <w:r xmlns:w="http://schemas.openxmlformats.org/wordprocessingml/2006/main" xmlns:wp="http://schemas.openxmlformats.org/drawingml/2006/wordprocessingDrawing" xmlns:r="http://schemas.openxmlformats.org/officeDocument/2006/relationships" xmlns:w14="http://schemas.microsoft.com/office/word/2010/wordml">
-              <w:rPr>
-                <w:rFonts w:ascii="Arial" w:hAnsi="Arial" w:eastAsia="Arial" w:cs="Arial"/>
-                <w:sz w:val="22"/>
-                <w:szCs w:val="22"/>
-                <w:color w:val="111111"/>
-              </w:rPr>
-              <w:t xml:space="preserve">73.2</w:t>
-            </w:r>
-          </w:p>
-        </w:tc>
-        <w:tc>
-          <w:tcPr>
-            <w:tcBorders/>
-            <w:shd w:val="clear" w:color="auto" w:fill="F2F2F2"/>
-            <w:tcMar>
-              <w:top w:w="0" w:type="dxa"/>
-              <w:bottom w:w="0" w:type="dxa"/>
-              <w:left w:w="0" w:type="dxa"/>
-              <w:right w:w="0" w:type="dxa"/>
-            </w:tcMar>
-            <w:vAlign w:val="top"/>
-          </w:tcPr>
-          <w:p>
-            <w:pPr>
-              <w:jc w:val="right"/>
-              <w:spacing w:after="120" w:before="120"/>
-              <w:ind w:firstLine="0" w:left="120" w:right="120"/>
-            </w:pPr>
-            <w:r xmlns:w="http://schemas.openxmlformats.org/wordprocessingml/2006/main" xmlns:wp="http://schemas.openxmlformats.org/drawingml/2006/wordprocessingDrawing" xmlns:r="http://schemas.openxmlformats.org/officeDocument/2006/relationships" xmlns:w14="http://schemas.microsoft.com/office/word/2010/wordml">
-              <w:rPr>
-                <w:rFonts w:ascii="Arial" w:hAnsi="Arial" w:eastAsia="Arial" w:cs="Arial"/>
-                <w:sz w:val="22"/>
-                <w:szCs w:val="22"/>
-                <w:color w:val="111111"/>
-              </w:rPr>
-              <w:t xml:space="preserve">5.01</w:t>
-            </w:r>
-          </w:p>
-        </w:tc>
-        <w:tc>
-          <w:tcPr>
-            <w:tcBorders/>
-            <w:shd w:val="clear" w:color="auto" w:fill="F2F2F2"/>
-            <w:tcMar>
-              <w:top w:w="0" w:type="dxa"/>
-              <w:bottom w:w="0" w:type="dxa"/>
-              <w:left w:w="0" w:type="dxa"/>
-              <w:right w:w="0" w:type="dxa"/>
-            </w:tcMar>
-            <w:vAlign w:val="top"/>
-          </w:tcPr>
-          <w:p>
-            <w:pPr>
-              <w:jc w:val="right"/>
-              <w:spacing w:after="120" w:before="120"/>
-              <w:ind w:firstLine="0" w:left="120" w:right="120"/>
-            </w:pPr>
-            <w:r xmlns:w="http://schemas.openxmlformats.org/wordprocessingml/2006/main" xmlns:wp="http://schemas.openxmlformats.org/drawingml/2006/wordprocessingDrawing" xmlns:r="http://schemas.openxmlformats.org/officeDocument/2006/relationships" xmlns:w14="http://schemas.microsoft.com/office/word/2010/wordml">
-              <w:rPr>
-                <w:rFonts w:ascii="Arial" w:hAnsi="Arial" w:eastAsia="Arial" w:cs="Arial"/>
-                <w:sz w:val="22"/>
-                <w:szCs w:val="22"/>
-                <w:color w:val="111111"/>
-              </w:rPr>
-              <w:t xml:space="preserve">0.206</w:t>
-            </w:r>
-          </w:p>
-        </w:tc>
-        <w:tc>
-          <w:tcPr>
-            <w:tcBorders/>
-            <w:shd w:val="clear" w:color="auto" w:fill="F2F2F2"/>
-            <w:tcMar>
-              <w:top w:w="0" w:type="dxa"/>
-              <w:bottom w:w="0" w:type="dxa"/>
-              <w:left w:w="0" w:type="dxa"/>
-              <w:right w:w="0" w:type="dxa"/>
-            </w:tcMar>
-            <w:vAlign w:val="top"/>
-          </w:tcPr>
-          <w:p>
-            <w:pPr>
-              <w:jc w:val="right"/>
-              <w:spacing w:after="120" w:before="120"/>
-              <w:ind w:firstLine="0" w:left="120" w:right="120"/>
-            </w:pPr>
-            <w:r xmlns:w="http://schemas.openxmlformats.org/wordprocessingml/2006/main" xmlns:wp="http://schemas.openxmlformats.org/drawingml/2006/wordprocessingDrawing" xmlns:r="http://schemas.openxmlformats.org/officeDocument/2006/relationships" xmlns:w14="http://schemas.microsoft.com/office/word/2010/wordml">
-              <w:rPr>
-                <w:rFonts w:ascii="Arial" w:hAnsi="Arial" w:eastAsia="Arial" w:cs="Arial"/>
-                <w:sz w:val="22"/>
-                <w:szCs w:val="22"/>
-                <w:color w:val="111111"/>
-              </w:rPr>
-              <w:t xml:space="preserve">0.104 </w:t>
-            </w:r>
-          </w:p>
-        </w:tc>
-        <w:tc>
-          <w:tcPr>
-            <w:tcBorders/>
-            <w:shd w:val="clear" w:color="auto" w:fill="F2F2F2"/>
-            <w:tcMar>
-              <w:top w:w="0" w:type="dxa"/>
-              <w:bottom w:w="0" w:type="dxa"/>
-              <w:left w:w="0" w:type="dxa"/>
-              <w:right w:w="0" w:type="dxa"/>
-            </w:tcMar>
-            <w:vAlign w:val="top"/>
-          </w:tcPr>
-          <w:p>
-            <w:pPr>
-              <w:jc w:val="right"/>
-              <w:spacing w:after="120" w:before="120"/>
-              <w:ind w:firstLine="0" w:left="120" w:right="120"/>
-            </w:pPr>
-            <w:r xmlns:w="http://schemas.openxmlformats.org/wordprocessingml/2006/main" xmlns:wp="http://schemas.openxmlformats.org/drawingml/2006/wordprocessingDrawing" xmlns:r="http://schemas.openxmlformats.org/officeDocument/2006/relationships" xmlns:w14="http://schemas.microsoft.com/office/word/2010/wordml">
-              <w:rPr>
-                <w:rFonts w:ascii="Arial" w:hAnsi="Arial" w:eastAsia="Arial" w:cs="Arial"/>
-                <w:sz w:val="22"/>
-                <w:szCs w:val="22"/>
-                <w:color w:val="111111"/>
-              </w:rPr>
-              <w:t xml:space="preserve">14.2</w:t>
-            </w:r>
-          </w:p>
-        </w:tc>
-        <w:tc>
-          <w:tcPr>
-            <w:tcBorders/>
-            <w:shd w:val="clear" w:color="auto" w:fill="F2F2F2"/>
-            <w:tcMar>
-              <w:top w:w="0" w:type="dxa"/>
-              <w:bottom w:w="0" w:type="dxa"/>
-              <w:left w:w="0" w:type="dxa"/>
-              <w:right w:w="0" w:type="dxa"/>
-            </w:tcMar>
-            <w:vAlign w:val="top"/>
-          </w:tcPr>
-          <w:p>
-            <w:pPr>
-              <w:jc w:val="right"/>
-              <w:spacing w:after="120" w:before="120"/>
-              <w:ind w:firstLine="0" w:left="120" w:right="120"/>
-            </w:pPr>
-            <w:r xmlns:w="http://schemas.openxmlformats.org/wordprocessingml/2006/main" xmlns:wp="http://schemas.openxmlformats.org/drawingml/2006/wordprocessingDrawing" xmlns:r="http://schemas.openxmlformats.org/officeDocument/2006/relationships" xmlns:w14="http://schemas.microsoft.com/office/word/2010/wordml">
-              <w:rPr>
-                <w:rFonts w:ascii="Arial" w:hAnsi="Arial" w:eastAsia="Arial" w:cs="Arial"/>
-                <w:sz w:val="22"/>
-                <w:szCs w:val="22"/>
-                <w:color w:val="111111"/>
-              </w:rPr>
-              <w:t xml:space="preserve">2.56</w:t>
-            </w:r>
-          </w:p>
-        </w:tc>
-        <w:tc>
-          <w:tcPr>
-            <w:tcBorders/>
-            <w:shd w:val="clear" w:color="auto" w:fill="F2F2F2"/>
-            <w:tcMar>
-              <w:top w:w="0" w:type="dxa"/>
-              <w:bottom w:w="0" w:type="dxa"/>
-              <w:left w:w="0" w:type="dxa"/>
-              <w:right w:w="0" w:type="dxa"/>
-            </w:tcMar>
-            <w:vAlign w:val="top"/>
-          </w:tcPr>
-          <w:p>
-            <w:pPr>
-              <w:jc w:val="right"/>
-              <w:spacing w:after="120" w:before="120"/>
-              <w:ind w:firstLine="0" w:left="120" w:right="120"/>
-            </w:pPr>
-            <w:r xmlns:w="http://schemas.openxmlformats.org/wordprocessingml/2006/main" xmlns:wp="http://schemas.openxmlformats.org/drawingml/2006/wordprocessingDrawing" xmlns:r="http://schemas.openxmlformats.org/officeDocument/2006/relationships" xmlns:w14="http://schemas.microsoft.com/office/word/2010/wordml">
-              <w:rPr>
-                <w:rFonts w:ascii="Arial" w:hAnsi="Arial" w:eastAsia="Arial" w:cs="Arial"/>
-                <w:sz w:val="22"/>
-                <w:szCs w:val="22"/>
-                <w:color w:val="111111"/>
-              </w:rPr>
-              <w:t xml:space="preserve">0.0132 </w:t>
-            </w:r>
-          </w:p>
-        </w:tc>
-        <w:tc>
-          <w:tcPr>
-            <w:tcBorders/>
-            <w:shd w:val="clear" w:color="auto" w:fill="F2F2F2"/>
-            <w:tcMar>
-              <w:top w:w="0" w:type="dxa"/>
-              <w:bottom w:w="0" w:type="dxa"/>
-              <w:left w:w="0" w:type="dxa"/>
-              <w:right w:w="0" w:type="dxa"/>
-            </w:tcMar>
-            <w:vAlign w:val="top"/>
-          </w:tcPr>
-          <w:p>
-            <w:pPr>
-              <w:jc w:val="right"/>
-              <w:spacing w:after="120" w:before="120"/>
-              <w:ind w:firstLine="0" w:left="120" w:right="120"/>
-            </w:pPr>
-            <w:r xmlns:w="http://schemas.openxmlformats.org/wordprocessingml/2006/main" xmlns:wp="http://schemas.openxmlformats.org/drawingml/2006/wordprocessingDrawing" xmlns:r="http://schemas.openxmlformats.org/officeDocument/2006/relationships" xmlns:w14="http://schemas.microsoft.com/office/word/2010/wordml">
-              <w:rPr>
-                <w:rFonts w:ascii="Arial" w:hAnsi="Arial" w:eastAsia="Arial" w:cs="Arial"/>
-                <w:sz w:val="22"/>
-                <w:szCs w:val="22"/>
-                <w:color w:val="111111"/>
-              </w:rPr>
-              <w:t xml:space="preserve">0.0123 </w:t>
-            </w:r>
-          </w:p>
-        </w:tc>
-        <w:tc>
-          <w:tcPr>
-            <w:tcBorders/>
-            <w:shd w:val="clear" w:color="auto" w:fill="F2F2F2"/>
-            <w:tcMar>
-              <w:top w:w="0" w:type="dxa"/>
-              <w:bottom w:w="0" w:type="dxa"/>
-              <w:left w:w="0" w:type="dxa"/>
-              <w:right w:w="0" w:type="dxa"/>
-            </w:tcMar>
-            <w:vAlign w:val="top"/>
-          </w:tcPr>
-          <w:p>
-            <w:pPr>
-              <w:jc w:val="right"/>
-              <w:spacing w:after="120" w:before="120"/>
-              <w:ind w:firstLine="0" w:left="120" w:right="120"/>
-            </w:pPr>
-            <w:r xmlns:w="http://schemas.openxmlformats.org/wordprocessingml/2006/main" xmlns:wp="http://schemas.openxmlformats.org/drawingml/2006/wordprocessingDrawing" xmlns:r="http://schemas.openxmlformats.org/officeDocument/2006/relationships" xmlns:w14="http://schemas.microsoft.com/office/word/2010/wordml">
-              <w:rPr>
-                <w:rFonts w:ascii="Arial" w:hAnsi="Arial" w:eastAsia="Arial" w:cs="Arial"/>
-                <w:sz w:val="22"/>
-                <w:szCs w:val="22"/>
-                <w:color w:val="111111"/>
-              </w:rPr>
-              <w:t xml:space="preserve">0.0364</w:t>
-            </w:r>
-          </w:p>
-        </w:tc>
-        <w:tc>
-          <w:tcPr>
-            <w:tcBorders/>
-            <w:shd w:val="clear" w:color="auto" w:fill="F2F2F2"/>
-            <w:tcMar>
-              <w:top w:w="0" w:type="dxa"/>
-              <w:bottom w:w="0" w:type="dxa"/>
-              <w:left w:w="0" w:type="dxa"/>
-              <w:right w:w="0" w:type="dxa"/>
-            </w:tcMar>
-            <w:vAlign w:val="top"/>
-          </w:tcPr>
-          <w:p>
-            <w:pPr>
-              <w:jc w:val="right"/>
-              <w:spacing w:after="120" w:before="120"/>
-              <w:ind w:firstLine="0" w:left="120" w:right="120"/>
-            </w:pPr>
-            <w:r xmlns:w="http://schemas.openxmlformats.org/wordprocessingml/2006/main" xmlns:wp="http://schemas.openxmlformats.org/drawingml/2006/wordprocessingDrawing" xmlns:r="http://schemas.openxmlformats.org/officeDocument/2006/relationships" xmlns:w14="http://schemas.microsoft.com/office/word/2010/wordml">
-              <w:rPr>
-                <w:rFonts w:ascii="Arial" w:hAnsi="Arial" w:eastAsia="Arial" w:cs="Arial"/>
-                <w:sz w:val="22"/>
-                <w:szCs w:val="22"/>
-                <w:color w:val="111111"/>
-              </w:rPr>
-              <w:t xml:space="preserve">0.0839</w:t>
-            </w:r>
-          </w:p>
-        </w:tc>
-        <w:tc>
-          <w:tcPr>
-            <w:tcBorders/>
-            <w:shd w:val="clear" w:color="auto" w:fill="F2F2F2"/>
-            <w:tcMar>
-              <w:top w:w="0" w:type="dxa"/>
-              <w:bottom w:w="0" w:type="dxa"/>
-              <w:left w:w="0" w:type="dxa"/>
-              <w:right w:w="0" w:type="dxa"/>
-            </w:tcMar>
-            <w:vAlign w:val="top"/>
-          </w:tcPr>
-          <w:p>
-            <w:pPr>
-              <w:jc w:val="right"/>
-              <w:spacing w:after="120" w:before="120"/>
-              <w:ind w:firstLine="0" w:left="120" w:right="120"/>
-            </w:pPr>
-            <w:r xmlns:w="http://schemas.openxmlformats.org/wordprocessingml/2006/main" xmlns:wp="http://schemas.openxmlformats.org/drawingml/2006/wordprocessingDrawing" xmlns:r="http://schemas.openxmlformats.org/officeDocument/2006/relationships" xmlns:w14="http://schemas.microsoft.com/office/word/2010/wordml">
-              <w:rPr>
-                <w:rFonts w:ascii="Arial" w:hAnsi="Arial" w:eastAsia="Arial" w:cs="Arial"/>
-                <w:sz w:val="22"/>
-                <w:szCs w:val="22"/>
-                <w:color w:val="111111"/>
-              </w:rPr>
-              <w:t xml:space="preserve">0.843</w:t>
-            </w:r>
-          </w:p>
-        </w:tc>
-        <w:tc>
-          <w:tcPr>
-            <w:tcBorders/>
-            <w:shd w:val="clear" w:color="auto" w:fill="F2F2F2"/>
-            <w:tcMar>
-              <w:top w:w="0" w:type="dxa"/>
-              <w:bottom w:w="0" w:type="dxa"/>
-              <w:left w:w="0" w:type="dxa"/>
-              <w:right w:w="0" w:type="dxa"/>
-            </w:tcMar>
-            <w:vAlign w:val="top"/>
-          </w:tcPr>
-          <w:p>
-            <w:pPr>
-              <w:jc w:val="right"/>
-              <w:spacing w:after="120" w:before="120"/>
-              <w:ind w:firstLine="0" w:left="120" w:right="120"/>
-            </w:pPr>
-            <w:r xmlns:w="http://schemas.openxmlformats.org/wordprocessingml/2006/main" xmlns:wp="http://schemas.openxmlformats.org/drawingml/2006/wordprocessingDrawing" xmlns:r="http://schemas.openxmlformats.org/officeDocument/2006/relationships" xmlns:w14="http://schemas.microsoft.com/office/word/2010/wordml">
-              <w:rPr>
-                <w:rFonts w:ascii="Arial" w:hAnsi="Arial" w:eastAsia="Arial" w:cs="Arial"/>
-                <w:sz w:val="22"/>
-                <w:szCs w:val="22"/>
-                <w:color w:val="111111"/>
-              </w:rPr>
-              <w:t xml:space="preserve">0.581</w:t>
-            </w:r>
-          </w:p>
-        </w:tc>
-        <w:tc>
-          <w:tcPr>
-            <w:tcBorders/>
-            <w:shd w:val="clear" w:color="auto" w:fill="F2F2F2"/>
-            <w:tcMar>
-              <w:top w:w="0" w:type="dxa"/>
-              <w:bottom w:w="0" w:type="dxa"/>
-              <w:left w:w="0" w:type="dxa"/>
-              <w:right w:w="0" w:type="dxa"/>
-            </w:tcMar>
-            <w:vAlign w:val="top"/>
-          </w:tcPr>
-          <w:p>
-            <w:pPr>
-              <w:jc w:val="right"/>
-              <w:spacing w:after="120" w:before="120"/>
-              <w:ind w:firstLine="0" w:left="120" w:right="120"/>
-            </w:pPr>
-            <w:r xmlns:w="http://schemas.openxmlformats.org/wordprocessingml/2006/main" xmlns:wp="http://schemas.openxmlformats.org/drawingml/2006/wordprocessingDrawing" xmlns:r="http://schemas.openxmlformats.org/officeDocument/2006/relationships" xmlns:w14="http://schemas.microsoft.com/office/word/2010/wordml">
-              <w:rPr>
-                <w:rFonts w:ascii="Arial" w:hAnsi="Arial" w:eastAsia="Arial" w:cs="Arial"/>
-                <w:sz w:val="22"/>
-                <w:szCs w:val="22"/>
-                <w:color w:val="111111"/>
-              </w:rPr>
-              <w:t xml:space="preserve">0.0126</w:t>
-            </w:r>
-          </w:p>
-        </w:tc>
-        <w:tc>
-          <w:tcPr>
-            <w:tcBorders/>
-            <w:shd w:val="clear" w:color="auto" w:fill="F2F2F2"/>
-            <w:tcMar>
-              <w:top w:w="0" w:type="dxa"/>
-              <w:bottom w:w="0" w:type="dxa"/>
-              <w:left w:w="0" w:type="dxa"/>
-              <w:right w:w="0" w:type="dxa"/>
-            </w:tcMar>
-            <w:vAlign w:val="top"/>
-          </w:tcPr>
-          <w:p>
-            <w:pPr>
-              <w:jc w:val="right"/>
-              <w:spacing w:after="120" w:before="120"/>
-              <w:ind w:firstLine="0" w:left="120" w:right="120"/>
-            </w:pPr>
-            <w:r xmlns:w="http://schemas.openxmlformats.org/wordprocessingml/2006/main" xmlns:wp="http://schemas.openxmlformats.org/drawingml/2006/wordprocessingDrawing" xmlns:r="http://schemas.openxmlformats.org/officeDocument/2006/relationships" xmlns:w14="http://schemas.microsoft.com/office/word/2010/wordml">
-              <w:rPr>
-                <w:rFonts w:ascii="Arial" w:hAnsi="Arial" w:eastAsia="Arial" w:cs="Arial"/>
-                <w:sz w:val="22"/>
-                <w:szCs w:val="22"/>
-                <w:color w:val="111111"/>
-              </w:rPr>
-              <w:t xml:space="preserve">0.0157</w:t>
-            </w:r>
-          </w:p>
-        </w:tc>
-        <w:tc>
-          <w:tcPr>
-            <w:tcBorders/>
-            <w:shd w:val="clear" w:color="auto" w:fill="F2F2F2"/>
-            <w:tcMar>
-              <w:top w:w="0" w:type="dxa"/>
-              <w:bottom w:w="0" w:type="dxa"/>
-              <w:left w:w="0" w:type="dxa"/>
-              <w:right w:w="0" w:type="dxa"/>
-            </w:tcMar>
-            <w:vAlign w:val="top"/>
-          </w:tcPr>
-          <w:p>
-            <w:pPr>
-              <w:jc w:val="right"/>
-              <w:spacing w:after="120" w:before="120"/>
-              <w:ind w:firstLine="0" w:left="120" w:right="120"/>
-            </w:pPr>
-            <w:r xmlns:w="http://schemas.openxmlformats.org/wordprocessingml/2006/main" xmlns:wp="http://schemas.openxmlformats.org/drawingml/2006/wordprocessingDrawing" xmlns:r="http://schemas.openxmlformats.org/officeDocument/2006/relationships" xmlns:w14="http://schemas.microsoft.com/office/word/2010/wordml">
-              <w:rPr>
-                <w:rFonts w:ascii="Arial" w:hAnsi="Arial" w:eastAsia="Arial" w:cs="Arial"/>
-                <w:sz w:val="22"/>
-                <w:szCs w:val="22"/>
-                <w:color w:val="111111"/>
-              </w:rPr>
-              <w:t xml:space="preserve">0.715</w:t>
-            </w:r>
-          </w:p>
-        </w:tc>
-        <w:tc>
-          <w:tcPr>
-            <w:tcBorders/>
-            <w:shd w:val="clear" w:color="auto" w:fill="F2F2F2"/>
-            <w:tcMar>
-              <w:top w:w="0" w:type="dxa"/>
-              <w:bottom w:w="0" w:type="dxa"/>
-              <w:left w:w="0" w:type="dxa"/>
-              <w:right w:w="0" w:type="dxa"/>
-            </w:tcMar>
-            <w:vAlign w:val="top"/>
-          </w:tcPr>
-          <w:p>
-            <w:pPr>
-              <w:jc w:val="right"/>
-              <w:spacing w:after="120" w:before="120"/>
-              <w:ind w:firstLine="0" w:left="120" w:right="120"/>
-            </w:pPr>
-            <w:r xmlns:w="http://schemas.openxmlformats.org/wordprocessingml/2006/main" xmlns:wp="http://schemas.openxmlformats.org/drawingml/2006/wordprocessingDrawing" xmlns:r="http://schemas.openxmlformats.org/officeDocument/2006/relationships" xmlns:w14="http://schemas.microsoft.com/office/word/2010/wordml">
-              <w:rPr>
-                <w:rFonts w:ascii="Arial" w:hAnsi="Arial" w:eastAsia="Arial" w:cs="Arial"/>
-                <w:sz w:val="22"/>
-                <w:szCs w:val="22"/>
-                <w:color w:val="111111"/>
-              </w:rPr>
-              <w:t xml:space="preserve">0.283 </w:t>
-            </w:r>
-          </w:p>
-        </w:tc>
-        <w:tc>
-          <w:tcPr>
-            <w:tcBorders/>
-            <w:shd w:val="clear" w:color="auto" w:fill="F2F2F2"/>
-            <w:tcMar>
-              <w:top w:w="0" w:type="dxa"/>
-              <w:bottom w:w="0" w:type="dxa"/>
-              <w:left w:w="0" w:type="dxa"/>
-              <w:right w:w="0" w:type="dxa"/>
-            </w:tcMar>
-            <w:vAlign w:val="top"/>
-          </w:tcPr>
-          <w:p>
-            <w:pPr>
-              <w:jc w:val="right"/>
-              <w:spacing w:after="120" w:before="120"/>
-              <w:ind w:firstLine="0" w:left="120" w:right="120"/>
-            </w:pPr>
-            <w:r xmlns:w="http://schemas.openxmlformats.org/wordprocessingml/2006/main" xmlns:wp="http://schemas.openxmlformats.org/drawingml/2006/wordprocessingDrawing" xmlns:r="http://schemas.openxmlformats.org/officeDocument/2006/relationships" xmlns:w14="http://schemas.microsoft.com/office/word/2010/wordml">
-              <w:rPr>
-                <w:rFonts w:ascii="Arial" w:hAnsi="Arial" w:eastAsia="Arial" w:cs="Arial"/>
-                <w:sz w:val="22"/>
-                <w:szCs w:val="22"/>
-                <w:color w:val="111111"/>
-              </w:rPr>
-              <w:t xml:space="preserve">2.68</w:t>
-            </w:r>
-          </w:p>
-        </w:tc>
-        <w:tc>
-          <w:tcPr>
-            <w:tcBorders/>
-            <w:shd w:val="clear" w:color="auto" w:fill="F2F2F2"/>
-            <w:tcMar>
-              <w:top w:w="0" w:type="dxa"/>
-              <w:bottom w:w="0" w:type="dxa"/>
-              <w:left w:w="0" w:type="dxa"/>
-              <w:right w:w="0" w:type="dxa"/>
-            </w:tcMar>
-            <w:vAlign w:val="top"/>
-          </w:tcPr>
-          <w:p>
-            <w:pPr>
-              <w:jc w:val="right"/>
-              <w:spacing w:after="120" w:before="120"/>
-              <w:ind w:firstLine="0" w:left="120" w:right="120"/>
-            </w:pPr>
-            <w:r xmlns:w="http://schemas.openxmlformats.org/wordprocessingml/2006/main" xmlns:wp="http://schemas.openxmlformats.org/drawingml/2006/wordprocessingDrawing" xmlns:r="http://schemas.openxmlformats.org/officeDocument/2006/relationships" xmlns:w14="http://schemas.microsoft.com/office/word/2010/wordml">
-              <w:rPr>
-                <w:rFonts w:ascii="Arial" w:hAnsi="Arial" w:eastAsia="Arial" w:cs="Arial"/>
-                <w:sz w:val="22"/>
-                <w:szCs w:val="22"/>
-                <w:color w:val="111111"/>
-              </w:rPr>
-              <w:t xml:space="preserve">1.12 </w:t>
-            </w:r>
-          </w:p>
-        </w:tc>
-        <w:tc>
-          <w:tcPr>
-            <w:tcBorders/>
-            <w:shd w:val="clear" w:color="auto" w:fill="F2F2F2"/>
-            <w:tcMar>
-              <w:top w:w="0" w:type="dxa"/>
-              <w:bottom w:w="0" w:type="dxa"/>
-              <w:left w:w="0" w:type="dxa"/>
-              <w:right w:w="0" w:type="dxa"/>
-            </w:tcMar>
-            <w:vAlign w:val="top"/>
-          </w:tcPr>
-          <w:p>
-            <w:pPr>
-              <w:jc w:val="right"/>
-              <w:spacing w:after="120" w:before="120"/>
-              <w:ind w:firstLine="0" w:left="120" w:right="120"/>
-            </w:pPr>
-            <w:r xmlns:w="http://schemas.openxmlformats.org/wordprocessingml/2006/main" xmlns:wp="http://schemas.openxmlformats.org/drawingml/2006/wordprocessingDrawing" xmlns:r="http://schemas.openxmlformats.org/officeDocument/2006/relationships" xmlns:w14="http://schemas.microsoft.com/office/word/2010/wordml">
-              <w:rPr>
-                <w:rFonts w:ascii="Arial" w:hAnsi="Arial" w:eastAsia="Arial" w:cs="Arial"/>
-                <w:sz w:val="22"/>
-                <w:szCs w:val="22"/>
-                <w:color w:val="111111"/>
-              </w:rPr>
-              <w:t xml:space="preserve">7.91</w:t>
-            </w:r>
-          </w:p>
-        </w:tc>
-        <w:tc>
-          <w:tcPr>
-            <w:tcBorders/>
-            <w:shd w:val="clear" w:color="auto" w:fill="F2F2F2"/>
-            <w:tcMar>
-              <w:top w:w="0" w:type="dxa"/>
-              <w:bottom w:w="0" w:type="dxa"/>
-              <w:left w:w="0" w:type="dxa"/>
-              <w:right w:w="0" w:type="dxa"/>
-            </w:tcMar>
-            <w:vAlign w:val="top"/>
-          </w:tcPr>
-          <w:p>
-            <w:pPr>
-              <w:jc w:val="right"/>
-              <w:spacing w:after="120" w:before="120"/>
-              <w:ind w:firstLine="0" w:left="120" w:right="120"/>
-            </w:pPr>
-            <w:r xmlns:w="http://schemas.openxmlformats.org/wordprocessingml/2006/main" xmlns:wp="http://schemas.openxmlformats.org/drawingml/2006/wordprocessingDrawing" xmlns:r="http://schemas.openxmlformats.org/officeDocument/2006/relationships" xmlns:w14="http://schemas.microsoft.com/office/word/2010/wordml">
-              <w:rPr>
-                <w:rFonts w:ascii="Arial" w:hAnsi="Arial" w:eastAsia="Arial" w:cs="Arial"/>
-                <w:sz w:val="22"/>
-                <w:szCs w:val="22"/>
-                <w:color w:val="111111"/>
-              </w:rPr>
-              <w:t xml:space="preserve">2.96 </w:t>
-            </w:r>
-          </w:p>
-        </w:tc>
-        <w:tc>
-          <w:tcPr>
-            <w:tcBorders/>
-            <w:shd w:val="clear" w:color="auto" w:fill="F2F2F2"/>
-            <w:tcMar>
-              <w:top w:w="0" w:type="dxa"/>
-              <w:bottom w:w="0" w:type="dxa"/>
-              <w:left w:w="0" w:type="dxa"/>
-              <w:right w:w="0" w:type="dxa"/>
-            </w:tcMar>
-            <w:vAlign w:val="top"/>
-          </w:tcPr>
-          <w:p>
-            <w:pPr>
-              <w:jc w:val="right"/>
-              <w:spacing w:after="120" w:before="120"/>
-              <w:ind w:firstLine="0" w:left="120" w:right="120"/>
-            </w:pPr>
-            <w:r xmlns:w="http://schemas.openxmlformats.org/wordprocessingml/2006/main" xmlns:wp="http://schemas.openxmlformats.org/drawingml/2006/wordprocessingDrawing" xmlns:r="http://schemas.openxmlformats.org/officeDocument/2006/relationships" xmlns:w14="http://schemas.microsoft.com/office/word/2010/wordml">
-              <w:rPr>
-                <w:rFonts w:ascii="Arial" w:hAnsi="Arial" w:eastAsia="Arial" w:cs="Arial"/>
-                <w:sz w:val="22"/>
-                <w:szCs w:val="22"/>
-                <w:color w:val="111111"/>
-              </w:rPr>
-              <w:t xml:space="preserve">0.00373</w:t>
-            </w:r>
-          </w:p>
-        </w:tc>
-        <w:tc>
-          <w:tcPr>
-            <w:tcBorders/>
-            <w:shd w:val="clear" w:color="auto" w:fill="F2F2F2"/>
-            <w:tcMar>
-              <w:top w:w="0" w:type="dxa"/>
-              <w:bottom w:w="0" w:type="dxa"/>
-              <w:left w:w="0" w:type="dxa"/>
-              <w:right w:w="0" w:type="dxa"/>
-            </w:tcMar>
-            <w:vAlign w:val="top"/>
-          </w:tcPr>
-          <w:p>
-            <w:pPr>
-              <w:jc w:val="right"/>
-              <w:spacing w:after="120" w:before="120"/>
-              <w:ind w:firstLine="0" w:left="120" w:right="120"/>
-            </w:pPr>
-            <w:r xmlns:w="http://schemas.openxmlformats.org/wordprocessingml/2006/main" xmlns:wp="http://schemas.openxmlformats.org/drawingml/2006/wordprocessingDrawing" xmlns:r="http://schemas.openxmlformats.org/officeDocument/2006/relationships" xmlns:w14="http://schemas.microsoft.com/office/word/2010/wordml">
-              <w:rPr>
-                <w:rFonts w:ascii="Arial" w:hAnsi="Arial" w:eastAsia="Arial" w:cs="Arial"/>
-                <w:sz w:val="22"/>
-                <w:szCs w:val="22"/>
-                <w:color w:val="111111"/>
-              </w:rPr>
-              <w:t xml:space="preserve">0.00467</w:t>
-            </w:r>
-          </w:p>
-        </w:tc>
-        <w:tc>
-          <w:tcPr>
-            <w:tcBorders/>
-            <w:shd w:val="clear" w:color="auto" w:fill="F2F2F2"/>
-            <w:tcMar>
-              <w:top w:w="0" w:type="dxa"/>
-              <w:bottom w:w="0" w:type="dxa"/>
-              <w:left w:w="0" w:type="dxa"/>
-              <w:right w:w="0" w:type="dxa"/>
-            </w:tcMar>
-            <w:vAlign w:val="top"/>
-          </w:tcPr>
-          <w:p>
-            <w:pPr>
-              <w:jc w:val="right"/>
-              <w:spacing w:after="120" w:before="120"/>
-              <w:ind w:firstLine="0" w:left="120" w:right="120"/>
-            </w:pPr>
-            <w:r xmlns:w="http://schemas.openxmlformats.org/wordprocessingml/2006/main" xmlns:wp="http://schemas.openxmlformats.org/drawingml/2006/wordprocessingDrawing" xmlns:r="http://schemas.openxmlformats.org/officeDocument/2006/relationships" xmlns:w14="http://schemas.microsoft.com/office/word/2010/wordml">
-              <w:rPr>
-                <w:rFonts w:ascii="Arial" w:hAnsi="Arial" w:eastAsia="Arial" w:cs="Arial"/>
-                <w:sz w:val="22"/>
-                <w:szCs w:val="22"/>
-                <w:color w:val="111111"/>
-              </w:rPr>
-              <w:t xml:space="preserve">0.0588</w:t>
-            </w:r>
-          </w:p>
-        </w:tc>
-        <w:tc>
-          <w:tcPr>
-            <w:tcBorders/>
-            <w:shd w:val="clear" w:color="auto" w:fill="F2F2F2"/>
-            <w:tcMar>
-              <w:top w:w="0" w:type="dxa"/>
-              <w:bottom w:w="0" w:type="dxa"/>
-              <w:left w:w="0" w:type="dxa"/>
-              <w:right w:w="0" w:type="dxa"/>
-            </w:tcMar>
-            <w:vAlign w:val="top"/>
-          </w:tcPr>
-          <w:p>
-            <w:pPr>
-              <w:jc w:val="right"/>
-              <w:spacing w:after="120" w:before="120"/>
-              <w:ind w:firstLine="0" w:left="120" w:right="120"/>
-            </w:pPr>
-            <w:r xmlns:w="http://schemas.openxmlformats.org/wordprocessingml/2006/main" xmlns:wp="http://schemas.openxmlformats.org/drawingml/2006/wordprocessingDrawing" xmlns:r="http://schemas.openxmlformats.org/officeDocument/2006/relationships" xmlns:w14="http://schemas.microsoft.com/office/word/2010/wordml">
-              <w:rPr>
-                <w:rFonts w:ascii="Arial" w:hAnsi="Arial" w:eastAsia="Arial" w:cs="Arial"/>
-                <w:sz w:val="22"/>
-                <w:szCs w:val="22"/>
-                <w:color w:val="111111"/>
-              </w:rPr>
-              <w:t xml:space="preserve">0.086 </w:t>
-            </w:r>
-          </w:p>
-        </w:tc>
-        <w:tc>
-          <w:tcPr>
-            <w:tcBorders/>
-            <w:shd w:val="clear" w:color="auto" w:fill="F2F2F2"/>
-            <w:tcMar>
-              <w:top w:w="0" w:type="dxa"/>
-              <w:bottom w:w="0" w:type="dxa"/>
-              <w:left w:w="0" w:type="dxa"/>
-              <w:right w:w="0" w:type="dxa"/>
-            </w:tcMar>
-            <w:vAlign w:val="top"/>
-          </w:tcPr>
-          <w:p>
-            <w:pPr>
-              <w:jc w:val="right"/>
-              <w:spacing w:after="120" w:before="120"/>
-              <w:ind w:firstLine="0" w:left="120" w:right="120"/>
-            </w:pPr>
-            <w:r xmlns:w="http://schemas.openxmlformats.org/wordprocessingml/2006/main" xmlns:wp="http://schemas.openxmlformats.org/drawingml/2006/wordprocessingDrawing" xmlns:r="http://schemas.openxmlformats.org/officeDocument/2006/relationships" xmlns:w14="http://schemas.microsoft.com/office/word/2010/wordml">
-              <w:rPr>
-                <w:rFonts w:ascii="Arial" w:hAnsi="Arial" w:eastAsia="Arial" w:cs="Arial"/>
-                <w:sz w:val="22"/>
-                <w:szCs w:val="22"/>
-                <w:color w:val="111111"/>
-              </w:rPr>
-              <w:t xml:space="preserve">4.95</w:t>
-            </w:r>
-          </w:p>
-        </w:tc>
-        <w:tc>
-          <w:tcPr>
-            <w:tcBorders/>
-            <w:shd w:val="clear" w:color="auto" w:fill="F2F2F2"/>
-            <w:tcMar>
-              <w:top w:w="0" w:type="dxa"/>
-              <w:bottom w:w="0" w:type="dxa"/>
-              <w:left w:w="0" w:type="dxa"/>
-              <w:right w:w="0" w:type="dxa"/>
-            </w:tcMar>
-            <w:vAlign w:val="top"/>
-          </w:tcPr>
-          <w:p>
-            <w:pPr>
-              <w:jc w:val="right"/>
-              <w:spacing w:after="120" w:before="120"/>
-              <w:ind w:firstLine="0" w:left="120" w:right="120"/>
-            </w:pPr>
-            <w:r xmlns:w="http://schemas.openxmlformats.org/wordprocessingml/2006/main" xmlns:wp="http://schemas.openxmlformats.org/drawingml/2006/wordprocessingDrawing" xmlns:r="http://schemas.openxmlformats.org/officeDocument/2006/relationships" xmlns:w14="http://schemas.microsoft.com/office/word/2010/wordml">
-              <w:rPr>
-                <w:rFonts w:ascii="Arial" w:hAnsi="Arial" w:eastAsia="Arial" w:cs="Arial"/>
-                <w:sz w:val="22"/>
-                <w:szCs w:val="22"/>
-                <w:color w:val="111111"/>
-              </w:rPr>
-              <w:t xml:space="preserve">7.39</w:t>
-            </w:r>
-          </w:p>
-        </w:tc>
-        <w:tc>
-          <w:tcPr>
-            <w:tcBorders/>
-            <w:shd w:val="clear" w:color="auto" w:fill="F2F2F2"/>
-            <w:tcMar>
-              <w:top w:w="0" w:type="dxa"/>
-              <w:bottom w:w="0" w:type="dxa"/>
-              <w:left w:w="0" w:type="dxa"/>
-              <w:right w:w="0" w:type="dxa"/>
-            </w:tcMar>
-            <w:vAlign w:val="top"/>
-          </w:tcPr>
-          <w:p>
-            <w:pPr>
-              <w:jc w:val="right"/>
-              <w:spacing w:after="120" w:before="120"/>
-              <w:ind w:firstLine="0" w:left="120" w:right="120"/>
-            </w:pPr>
-            <w:r xmlns:w="http://schemas.openxmlformats.org/wordprocessingml/2006/main" xmlns:wp="http://schemas.openxmlformats.org/drawingml/2006/wordprocessingDrawing" xmlns:r="http://schemas.openxmlformats.org/officeDocument/2006/relationships" xmlns:w14="http://schemas.microsoft.com/office/word/2010/wordml">
-              <w:rPr>
-                <w:rFonts w:ascii="Arial" w:hAnsi="Arial" w:eastAsia="Arial" w:cs="Arial"/>
-                <w:sz w:val="22"/>
-                <w:szCs w:val="22"/>
-                <w:color w:val="111111"/>
-              </w:rPr>
-              <w:t xml:space="preserve">100  </w:t>
+              <w:t xml:space="preserve">9</w:t>
+            </w:r>
+          </w:p>
+        </w:tc>
+        <w:tc>
+          <w:tcPr>
+            <w:tcBorders/>
+            <w:shd w:val="clear" w:color="auto" w:fill="F2F2F2"/>
+            <w:tcMar>
+              <w:top w:w="0" w:type="dxa"/>
+              <w:bottom w:w="0" w:type="dxa"/>
+              <w:left w:w="0" w:type="dxa"/>
+              <w:right w:w="0" w:type="dxa"/>
+            </w:tcMar>
+            <w:vAlign w:val="top"/>
+          </w:tcPr>
+          <w:p>
+            <w:pPr>
+              <w:jc w:val="right"/>
+              <w:spacing w:after="120" w:before="120"/>
+              <w:ind w:firstLine="0" w:left="120" w:right="120"/>
+            </w:pPr>
+            <w:r xmlns:w="http://schemas.openxmlformats.org/wordprocessingml/2006/main" xmlns:wp="http://schemas.openxmlformats.org/drawingml/2006/wordprocessingDrawing" xmlns:r="http://schemas.openxmlformats.org/officeDocument/2006/relationships" xmlns:w14="http://schemas.microsoft.com/office/word/2010/wordml">
+              <w:rPr>
+                <w:rFonts w:ascii="Arial" w:hAnsi="Arial" w:eastAsia="Arial" w:cs="Arial"/>
+                <w:sz w:val="22"/>
+                <w:szCs w:val="22"/>
+                <w:color w:val="111111"/>
+              </w:rPr>
+              <w:t xml:space="preserve">74.8</w:t>
+            </w:r>
+          </w:p>
+        </w:tc>
+        <w:tc>
+          <w:tcPr>
+            <w:tcBorders/>
+            <w:shd w:val="clear" w:color="auto" w:fill="F2F2F2"/>
+            <w:tcMar>
+              <w:top w:w="0" w:type="dxa"/>
+              <w:bottom w:w="0" w:type="dxa"/>
+              <w:left w:w="0" w:type="dxa"/>
+              <w:right w:w="0" w:type="dxa"/>
+            </w:tcMar>
+            <w:vAlign w:val="top"/>
+          </w:tcPr>
+          <w:p>
+            <w:pPr>
+              <w:jc w:val="right"/>
+              <w:spacing w:after="120" w:before="120"/>
+              <w:ind w:firstLine="0" w:left="120" w:right="120"/>
+            </w:pPr>
+            <w:r xmlns:w="http://schemas.openxmlformats.org/wordprocessingml/2006/main" xmlns:wp="http://schemas.openxmlformats.org/drawingml/2006/wordprocessingDrawing" xmlns:r="http://schemas.openxmlformats.org/officeDocument/2006/relationships" xmlns:w14="http://schemas.microsoft.com/office/word/2010/wordml">
+              <w:rPr>
+                <w:rFonts w:ascii="Arial" w:hAnsi="Arial" w:eastAsia="Arial" w:cs="Arial"/>
+                <w:sz w:val="22"/>
+                <w:szCs w:val="22"/>
+                <w:color w:val="111111"/>
+              </w:rPr>
+              <w:t xml:space="preserve">4.08</w:t>
+            </w:r>
+          </w:p>
+        </w:tc>
+        <w:tc>
+          <w:tcPr>
+            <w:tcBorders/>
+            <w:shd w:val="clear" w:color="auto" w:fill="F2F2F2"/>
+            <w:tcMar>
+              <w:top w:w="0" w:type="dxa"/>
+              <w:bottom w:w="0" w:type="dxa"/>
+              <w:left w:w="0" w:type="dxa"/>
+              <w:right w:w="0" w:type="dxa"/>
+            </w:tcMar>
+            <w:vAlign w:val="top"/>
+          </w:tcPr>
+          <w:p>
+            <w:pPr>
+              <w:jc w:val="right"/>
+              <w:spacing w:after="120" w:before="120"/>
+              <w:ind w:firstLine="0" w:left="120" w:right="120"/>
+            </w:pPr>
+            <w:r xmlns:w="http://schemas.openxmlformats.org/wordprocessingml/2006/main" xmlns:wp="http://schemas.openxmlformats.org/drawingml/2006/wordprocessingDrawing" xmlns:r="http://schemas.openxmlformats.org/officeDocument/2006/relationships" xmlns:w14="http://schemas.microsoft.com/office/word/2010/wordml">
+              <w:rPr>
+                <w:rFonts w:ascii="Arial" w:hAnsi="Arial" w:eastAsia="Arial" w:cs="Arial"/>
+                <w:sz w:val="22"/>
+                <w:szCs w:val="22"/>
+                <w:color w:val="111111"/>
+              </w:rPr>
+              <w:t xml:space="preserve">0.231</w:t>
+            </w:r>
+          </w:p>
+        </w:tc>
+        <w:tc>
+          <w:tcPr>
+            <w:tcBorders/>
+            <w:shd w:val="clear" w:color="auto" w:fill="F2F2F2"/>
+            <w:tcMar>
+              <w:top w:w="0" w:type="dxa"/>
+              <w:bottom w:w="0" w:type="dxa"/>
+              <w:left w:w="0" w:type="dxa"/>
+              <w:right w:w="0" w:type="dxa"/>
+            </w:tcMar>
+            <w:vAlign w:val="top"/>
+          </w:tcPr>
+          <w:p>
+            <w:pPr>
+              <w:jc w:val="right"/>
+              <w:spacing w:after="120" w:before="120"/>
+              <w:ind w:firstLine="0" w:left="120" w:right="120"/>
+            </w:pPr>
+            <w:r xmlns:w="http://schemas.openxmlformats.org/wordprocessingml/2006/main" xmlns:wp="http://schemas.openxmlformats.org/drawingml/2006/wordprocessingDrawing" xmlns:r="http://schemas.openxmlformats.org/officeDocument/2006/relationships" xmlns:w14="http://schemas.microsoft.com/office/word/2010/wordml">
+              <w:rPr>
+                <w:rFonts w:ascii="Arial" w:hAnsi="Arial" w:eastAsia="Arial" w:cs="Arial"/>
+                <w:sz w:val="22"/>
+                <w:szCs w:val="22"/>
+                <w:color w:val="111111"/>
+              </w:rPr>
+              <w:t xml:space="preserve">0.0974</w:t>
+            </w:r>
+          </w:p>
+        </w:tc>
+        <w:tc>
+          <w:tcPr>
+            <w:tcBorders/>
+            <w:shd w:val="clear" w:color="auto" w:fill="F2F2F2"/>
+            <w:tcMar>
+              <w:top w:w="0" w:type="dxa"/>
+              <w:bottom w:w="0" w:type="dxa"/>
+              <w:left w:w="0" w:type="dxa"/>
+              <w:right w:w="0" w:type="dxa"/>
+            </w:tcMar>
+            <w:vAlign w:val="top"/>
+          </w:tcPr>
+          <w:p>
+            <w:pPr>
+              <w:jc w:val="right"/>
+              <w:spacing w:after="120" w:before="120"/>
+              <w:ind w:firstLine="0" w:left="120" w:right="120"/>
+            </w:pPr>
+            <w:r xmlns:w="http://schemas.openxmlformats.org/wordprocessingml/2006/main" xmlns:wp="http://schemas.openxmlformats.org/drawingml/2006/wordprocessingDrawing" xmlns:r="http://schemas.openxmlformats.org/officeDocument/2006/relationships" xmlns:w14="http://schemas.microsoft.com/office/word/2010/wordml">
+              <w:rPr>
+                <w:rFonts w:ascii="Arial" w:hAnsi="Arial" w:eastAsia="Arial" w:cs="Arial"/>
+                <w:sz w:val="22"/>
+                <w:szCs w:val="22"/>
+                <w:color w:val="111111"/>
+              </w:rPr>
+              <w:t xml:space="preserve">13.5</w:t>
+            </w:r>
+          </w:p>
+        </w:tc>
+        <w:tc>
+          <w:tcPr>
+            <w:tcBorders/>
+            <w:shd w:val="clear" w:color="auto" w:fill="F2F2F2"/>
+            <w:tcMar>
+              <w:top w:w="0" w:type="dxa"/>
+              <w:bottom w:w="0" w:type="dxa"/>
+              <w:left w:w="0" w:type="dxa"/>
+              <w:right w:w="0" w:type="dxa"/>
+            </w:tcMar>
+            <w:vAlign w:val="top"/>
+          </w:tcPr>
+          <w:p>
+            <w:pPr>
+              <w:jc w:val="right"/>
+              <w:spacing w:after="120" w:before="120"/>
+              <w:ind w:firstLine="0" w:left="120" w:right="120"/>
+            </w:pPr>
+            <w:r xmlns:w="http://schemas.openxmlformats.org/wordprocessingml/2006/main" xmlns:wp="http://schemas.openxmlformats.org/drawingml/2006/wordprocessingDrawing" xmlns:r="http://schemas.openxmlformats.org/officeDocument/2006/relationships" xmlns:w14="http://schemas.microsoft.com/office/word/2010/wordml">
+              <w:rPr>
+                <w:rFonts w:ascii="Arial" w:hAnsi="Arial" w:eastAsia="Arial" w:cs="Arial"/>
+                <w:sz w:val="22"/>
+                <w:szCs w:val="22"/>
+                <w:color w:val="111111"/>
+              </w:rPr>
+              <w:t xml:space="preserve">2.21</w:t>
+            </w:r>
+          </w:p>
+        </w:tc>
+        <w:tc>
+          <w:tcPr>
+            <w:tcBorders/>
+            <w:shd w:val="clear" w:color="auto" w:fill="F2F2F2"/>
+            <w:tcMar>
+              <w:top w:w="0" w:type="dxa"/>
+              <w:bottom w:w="0" w:type="dxa"/>
+              <w:left w:w="0" w:type="dxa"/>
+              <w:right w:w="0" w:type="dxa"/>
+            </w:tcMar>
+            <w:vAlign w:val="top"/>
+          </w:tcPr>
+          <w:p>
+            <w:pPr>
+              <w:jc w:val="right"/>
+              <w:spacing w:after="120" w:before="120"/>
+              <w:ind w:firstLine="0" w:left="120" w:right="120"/>
+            </w:pPr>
+            <w:r xmlns:w="http://schemas.openxmlformats.org/wordprocessingml/2006/main" xmlns:wp="http://schemas.openxmlformats.org/drawingml/2006/wordprocessingDrawing" xmlns:r="http://schemas.openxmlformats.org/officeDocument/2006/relationships" xmlns:w14="http://schemas.microsoft.com/office/word/2010/wordml">
+              <w:rPr>
+                <w:rFonts w:ascii="Arial" w:hAnsi="Arial" w:eastAsia="Arial" w:cs="Arial"/>
+                <w:sz w:val="22"/>
+                <w:szCs w:val="22"/>
+                <w:color w:val="111111"/>
+              </w:rPr>
+              <w:t xml:space="preserve">0.0135 </w:t>
+            </w:r>
+          </w:p>
+        </w:tc>
+        <w:tc>
+          <w:tcPr>
+            <w:tcBorders/>
+            <w:shd w:val="clear" w:color="auto" w:fill="F2F2F2"/>
+            <w:tcMar>
+              <w:top w:w="0" w:type="dxa"/>
+              <w:bottom w:w="0" w:type="dxa"/>
+              <w:left w:w="0" w:type="dxa"/>
+              <w:right w:w="0" w:type="dxa"/>
+            </w:tcMar>
+            <w:vAlign w:val="top"/>
+          </w:tcPr>
+          <w:p>
+            <w:pPr>
+              <w:jc w:val="right"/>
+              <w:spacing w:after="120" w:before="120"/>
+              <w:ind w:firstLine="0" w:left="120" w:right="120"/>
+            </w:pPr>
+            <w:r xmlns:w="http://schemas.openxmlformats.org/wordprocessingml/2006/main" xmlns:wp="http://schemas.openxmlformats.org/drawingml/2006/wordprocessingDrawing" xmlns:r="http://schemas.openxmlformats.org/officeDocument/2006/relationships" xmlns:w14="http://schemas.microsoft.com/office/word/2010/wordml">
+              <w:rPr>
+                <w:rFonts w:ascii="Arial" w:hAnsi="Arial" w:eastAsia="Arial" w:cs="Arial"/>
+                <w:sz w:val="22"/>
+                <w:szCs w:val="22"/>
+                <w:color w:val="111111"/>
+              </w:rPr>
+              <w:t xml:space="preserve">0.0135 </w:t>
+            </w:r>
+          </w:p>
+        </w:tc>
+        <w:tc>
+          <w:tcPr>
+            <w:tcBorders/>
+            <w:shd w:val="clear" w:color="auto" w:fill="F2F2F2"/>
+            <w:tcMar>
+              <w:top w:w="0" w:type="dxa"/>
+              <w:bottom w:w="0" w:type="dxa"/>
+              <w:left w:w="0" w:type="dxa"/>
+              <w:right w:w="0" w:type="dxa"/>
+            </w:tcMar>
+            <w:vAlign w:val="top"/>
+          </w:tcPr>
+          <w:p>
+            <w:pPr>
+              <w:jc w:val="right"/>
+              <w:spacing w:after="120" w:before="120"/>
+              <w:ind w:firstLine="0" w:left="120" w:right="120"/>
+            </w:pPr>
+            <w:r xmlns:w="http://schemas.openxmlformats.org/wordprocessingml/2006/main" xmlns:wp="http://schemas.openxmlformats.org/drawingml/2006/wordprocessingDrawing" xmlns:r="http://schemas.openxmlformats.org/officeDocument/2006/relationships" xmlns:w14="http://schemas.microsoft.com/office/word/2010/wordml">
+              <w:rPr>
+                <w:rFonts w:ascii="Arial" w:hAnsi="Arial" w:eastAsia="Arial" w:cs="Arial"/>
+                <w:sz w:val="22"/>
+                <w:szCs w:val="22"/>
+                <w:color w:val="111111"/>
+              </w:rPr>
+              <w:t xml:space="preserve">0.0433</w:t>
+            </w:r>
+          </w:p>
+        </w:tc>
+        <w:tc>
+          <w:tcPr>
+            <w:tcBorders/>
+            <w:shd w:val="clear" w:color="auto" w:fill="F2F2F2"/>
+            <w:tcMar>
+              <w:top w:w="0" w:type="dxa"/>
+              <w:bottom w:w="0" w:type="dxa"/>
+              <w:left w:w="0" w:type="dxa"/>
+              <w:right w:w="0" w:type="dxa"/>
+            </w:tcMar>
+            <w:vAlign w:val="top"/>
+          </w:tcPr>
+          <w:p>
+            <w:pPr>
+              <w:jc w:val="right"/>
+              <w:spacing w:after="120" w:before="120"/>
+              <w:ind w:firstLine="0" w:left="120" w:right="120"/>
+            </w:pPr>
+            <w:r xmlns:w="http://schemas.openxmlformats.org/wordprocessingml/2006/main" xmlns:wp="http://schemas.openxmlformats.org/drawingml/2006/wordprocessingDrawing" xmlns:r="http://schemas.openxmlformats.org/officeDocument/2006/relationships" xmlns:w14="http://schemas.microsoft.com/office/word/2010/wordml">
+              <w:rPr>
+                <w:rFonts w:ascii="Arial" w:hAnsi="Arial" w:eastAsia="Arial" w:cs="Arial"/>
+                <w:sz w:val="22"/>
+                <w:szCs w:val="22"/>
+                <w:color w:val="111111"/>
+              </w:rPr>
+              <w:t xml:space="preserve">0.0922</w:t>
+            </w:r>
+          </w:p>
+        </w:tc>
+        <w:tc>
+          <w:tcPr>
+            <w:tcBorders/>
+            <w:shd w:val="clear" w:color="auto" w:fill="F2F2F2"/>
+            <w:tcMar>
+              <w:top w:w="0" w:type="dxa"/>
+              <w:bottom w:w="0" w:type="dxa"/>
+              <w:left w:w="0" w:type="dxa"/>
+              <w:right w:w="0" w:type="dxa"/>
+            </w:tcMar>
+            <w:vAlign w:val="top"/>
+          </w:tcPr>
+          <w:p>
+            <w:pPr>
+              <w:jc w:val="right"/>
+              <w:spacing w:after="120" w:before="120"/>
+              <w:ind w:firstLine="0" w:left="120" w:right="120"/>
+            </w:pPr>
+            <w:r xmlns:w="http://schemas.openxmlformats.org/wordprocessingml/2006/main" xmlns:wp="http://schemas.openxmlformats.org/drawingml/2006/wordprocessingDrawing" xmlns:r="http://schemas.openxmlformats.org/officeDocument/2006/relationships" xmlns:w14="http://schemas.microsoft.com/office/word/2010/wordml">
+              <w:rPr>
+                <w:rFonts w:ascii="Arial" w:hAnsi="Arial" w:eastAsia="Arial" w:cs="Arial"/>
+                <w:sz w:val="22"/>
+                <w:szCs w:val="22"/>
+                <w:color w:val="111111"/>
+              </w:rPr>
+              <w:t xml:space="preserve">0.924</w:t>
+            </w:r>
+          </w:p>
+        </w:tc>
+        <w:tc>
+          <w:tcPr>
+            <w:tcBorders/>
+            <w:shd w:val="clear" w:color="auto" w:fill="F2F2F2"/>
+            <w:tcMar>
+              <w:top w:w="0" w:type="dxa"/>
+              <w:bottom w:w="0" w:type="dxa"/>
+              <w:left w:w="0" w:type="dxa"/>
+              <w:right w:w="0" w:type="dxa"/>
+            </w:tcMar>
+            <w:vAlign w:val="top"/>
+          </w:tcPr>
+          <w:p>
+            <w:pPr>
+              <w:jc w:val="right"/>
+              <w:spacing w:after="120" w:before="120"/>
+              <w:ind w:firstLine="0" w:left="120" w:right="120"/>
+            </w:pPr>
+            <w:r xmlns:w="http://schemas.openxmlformats.org/wordprocessingml/2006/main" xmlns:wp="http://schemas.openxmlformats.org/drawingml/2006/wordprocessingDrawing" xmlns:r="http://schemas.openxmlformats.org/officeDocument/2006/relationships" xmlns:w14="http://schemas.microsoft.com/office/word/2010/wordml">
+              <w:rPr>
+                <w:rFonts w:ascii="Arial" w:hAnsi="Arial" w:eastAsia="Arial" w:cs="Arial"/>
+                <w:sz w:val="22"/>
+                <w:szCs w:val="22"/>
+                <w:color w:val="111111"/>
+              </w:rPr>
+              <w:t xml:space="preserve">0.616</w:t>
+            </w:r>
+          </w:p>
+        </w:tc>
+        <w:tc>
+          <w:tcPr>
+            <w:tcBorders/>
+            <w:shd w:val="clear" w:color="auto" w:fill="F2F2F2"/>
+            <w:tcMar>
+              <w:top w:w="0" w:type="dxa"/>
+              <w:bottom w:w="0" w:type="dxa"/>
+              <w:left w:w="0" w:type="dxa"/>
+              <w:right w:w="0" w:type="dxa"/>
+            </w:tcMar>
+            <w:vAlign w:val="top"/>
+          </w:tcPr>
+          <w:p>
+            <w:pPr>
+              <w:jc w:val="right"/>
+              <w:spacing w:after="120" w:before="120"/>
+              <w:ind w:firstLine="0" w:left="120" w:right="120"/>
+            </w:pPr>
+            <w:r xmlns:w="http://schemas.openxmlformats.org/wordprocessingml/2006/main" xmlns:wp="http://schemas.openxmlformats.org/drawingml/2006/wordprocessingDrawing" xmlns:r="http://schemas.openxmlformats.org/officeDocument/2006/relationships" xmlns:w14="http://schemas.microsoft.com/office/word/2010/wordml">
+              <w:rPr>
+                <w:rFonts w:ascii="Arial" w:hAnsi="Arial" w:eastAsia="Arial" w:cs="Arial"/>
+                <w:sz w:val="22"/>
+                <w:szCs w:val="22"/>
+                <w:color w:val="111111"/>
+              </w:rPr>
+              <w:t xml:space="preserve">0.00917</w:t>
+            </w:r>
+          </w:p>
+        </w:tc>
+        <w:tc>
+          <w:tcPr>
+            <w:tcBorders/>
+            <w:shd w:val="clear" w:color="auto" w:fill="F2F2F2"/>
+            <w:tcMar>
+              <w:top w:w="0" w:type="dxa"/>
+              <w:bottom w:w="0" w:type="dxa"/>
+              <w:left w:w="0" w:type="dxa"/>
+              <w:right w:w="0" w:type="dxa"/>
+            </w:tcMar>
+            <w:vAlign w:val="top"/>
+          </w:tcPr>
+          <w:p>
+            <w:pPr>
+              <w:jc w:val="right"/>
+              <w:spacing w:after="120" w:before="120"/>
+              <w:ind w:firstLine="0" w:left="120" w:right="120"/>
+            </w:pPr>
+            <w:r xmlns:w="http://schemas.openxmlformats.org/wordprocessingml/2006/main" xmlns:wp="http://schemas.openxmlformats.org/drawingml/2006/wordprocessingDrawing" xmlns:r="http://schemas.openxmlformats.org/officeDocument/2006/relationships" xmlns:w14="http://schemas.microsoft.com/office/word/2010/wordml">
+              <w:rPr>
+                <w:rFonts w:ascii="Arial" w:hAnsi="Arial" w:eastAsia="Arial" w:cs="Arial"/>
+                <w:sz w:val="22"/>
+                <w:szCs w:val="22"/>
+                <w:color w:val="111111"/>
+              </w:rPr>
+              <w:t xml:space="preserve">0.0143</w:t>
+            </w:r>
+          </w:p>
+        </w:tc>
+        <w:tc>
+          <w:tcPr>
+            <w:tcBorders/>
+            <w:shd w:val="clear" w:color="auto" w:fill="F2F2F2"/>
+            <w:tcMar>
+              <w:top w:w="0" w:type="dxa"/>
+              <w:bottom w:w="0" w:type="dxa"/>
+              <w:left w:w="0" w:type="dxa"/>
+              <w:right w:w="0" w:type="dxa"/>
+            </w:tcMar>
+            <w:vAlign w:val="top"/>
+          </w:tcPr>
+          <w:p>
+            <w:pPr>
+              <w:jc w:val="right"/>
+              <w:spacing w:after="120" w:before="120"/>
+              <w:ind w:firstLine="0" w:left="120" w:right="120"/>
+            </w:pPr>
+            <w:r xmlns:w="http://schemas.openxmlformats.org/wordprocessingml/2006/main" xmlns:wp="http://schemas.openxmlformats.org/drawingml/2006/wordprocessingDrawing" xmlns:r="http://schemas.openxmlformats.org/officeDocument/2006/relationships" xmlns:w14="http://schemas.microsoft.com/office/word/2010/wordml">
+              <w:rPr>
+                <w:rFonts w:ascii="Arial" w:hAnsi="Arial" w:eastAsia="Arial" w:cs="Arial"/>
+                <w:sz w:val="22"/>
+                <w:szCs w:val="22"/>
+                <w:color w:val="111111"/>
+              </w:rPr>
+              <w:t xml:space="preserve">0.744</w:t>
+            </w:r>
+          </w:p>
+        </w:tc>
+        <w:tc>
+          <w:tcPr>
+            <w:tcBorders/>
+            <w:shd w:val="clear" w:color="auto" w:fill="F2F2F2"/>
+            <w:tcMar>
+              <w:top w:w="0" w:type="dxa"/>
+              <w:bottom w:w="0" w:type="dxa"/>
+              <w:left w:w="0" w:type="dxa"/>
+              <w:right w:w="0" w:type="dxa"/>
+            </w:tcMar>
+            <w:vAlign w:val="top"/>
+          </w:tcPr>
+          <w:p>
+            <w:pPr>
+              <w:jc w:val="right"/>
+              <w:spacing w:after="120" w:before="120"/>
+              <w:ind w:firstLine="0" w:left="120" w:right="120"/>
+            </w:pPr>
+            <w:r xmlns:w="http://schemas.openxmlformats.org/wordprocessingml/2006/main" xmlns:wp="http://schemas.openxmlformats.org/drawingml/2006/wordprocessingDrawing" xmlns:r="http://schemas.openxmlformats.org/officeDocument/2006/relationships" xmlns:w14="http://schemas.microsoft.com/office/word/2010/wordml">
+              <w:rPr>
+                <w:rFonts w:ascii="Arial" w:hAnsi="Arial" w:eastAsia="Arial" w:cs="Arial"/>
+                <w:sz w:val="22"/>
+                <w:szCs w:val="22"/>
+                <w:color w:val="111111"/>
+              </w:rPr>
+              <w:t xml:space="preserve">0.296 </w:t>
+            </w:r>
+          </w:p>
+        </w:tc>
+        <w:tc>
+          <w:tcPr>
+            <w:tcBorders/>
+            <w:shd w:val="clear" w:color="auto" w:fill="F2F2F2"/>
+            <w:tcMar>
+              <w:top w:w="0" w:type="dxa"/>
+              <w:bottom w:w="0" w:type="dxa"/>
+              <w:left w:w="0" w:type="dxa"/>
+              <w:right w:w="0" w:type="dxa"/>
+            </w:tcMar>
+            <w:vAlign w:val="top"/>
+          </w:tcPr>
+          <w:p>
+            <w:pPr>
+              <w:jc w:val="right"/>
+              <w:spacing w:after="120" w:before="120"/>
+              <w:ind w:firstLine="0" w:left="120" w:right="120"/>
+            </w:pPr>
+            <w:r xmlns:w="http://schemas.openxmlformats.org/wordprocessingml/2006/main" xmlns:wp="http://schemas.openxmlformats.org/drawingml/2006/wordprocessingDrawing" xmlns:r="http://schemas.openxmlformats.org/officeDocument/2006/relationships" xmlns:w14="http://schemas.microsoft.com/office/word/2010/wordml">
+              <w:rPr>
+                <w:rFonts w:ascii="Arial" w:hAnsi="Arial" w:eastAsia="Arial" w:cs="Arial"/>
+                <w:sz w:val="22"/>
+                <w:szCs w:val="22"/>
+                <w:color w:val="111111"/>
+              </w:rPr>
+              <w:t xml:space="preserve">2.86</w:t>
+            </w:r>
+          </w:p>
+        </w:tc>
+        <w:tc>
+          <w:tcPr>
+            <w:tcBorders/>
+            <w:shd w:val="clear" w:color="auto" w:fill="F2F2F2"/>
+            <w:tcMar>
+              <w:top w:w="0" w:type="dxa"/>
+              <w:bottom w:w="0" w:type="dxa"/>
+              <w:left w:w="0" w:type="dxa"/>
+              <w:right w:w="0" w:type="dxa"/>
+            </w:tcMar>
+            <w:vAlign w:val="top"/>
+          </w:tcPr>
+          <w:p>
+            <w:pPr>
+              <w:jc w:val="right"/>
+              <w:spacing w:after="120" w:before="120"/>
+              <w:ind w:firstLine="0" w:left="120" w:right="120"/>
+            </w:pPr>
+            <w:r xmlns:w="http://schemas.openxmlformats.org/wordprocessingml/2006/main" xmlns:wp="http://schemas.openxmlformats.org/drawingml/2006/wordprocessingDrawing" xmlns:r="http://schemas.openxmlformats.org/officeDocument/2006/relationships" xmlns:w14="http://schemas.microsoft.com/office/word/2010/wordml">
+              <w:rPr>
+                <w:rFonts w:ascii="Arial" w:hAnsi="Arial" w:eastAsia="Arial" w:cs="Arial"/>
+                <w:sz w:val="22"/>
+                <w:szCs w:val="22"/>
+                <w:color w:val="111111"/>
+              </w:rPr>
+              <w:t xml:space="preserve">1.17 </w:t>
+            </w:r>
+          </w:p>
+        </w:tc>
+        <w:tc>
+          <w:tcPr>
+            <w:tcBorders/>
+            <w:shd w:val="clear" w:color="auto" w:fill="F2F2F2"/>
+            <w:tcMar>
+              <w:top w:w="0" w:type="dxa"/>
+              <w:bottom w:w="0" w:type="dxa"/>
+              <w:left w:w="0" w:type="dxa"/>
+              <w:right w:w="0" w:type="dxa"/>
+            </w:tcMar>
+            <w:vAlign w:val="top"/>
+          </w:tcPr>
+          <w:p>
+            <w:pPr>
+              <w:jc w:val="right"/>
+              <w:spacing w:after="120" w:before="120"/>
+              <w:ind w:firstLine="0" w:left="120" w:right="120"/>
+            </w:pPr>
+            <w:r xmlns:w="http://schemas.openxmlformats.org/wordprocessingml/2006/main" xmlns:wp="http://schemas.openxmlformats.org/drawingml/2006/wordprocessingDrawing" xmlns:r="http://schemas.openxmlformats.org/officeDocument/2006/relationships" xmlns:w14="http://schemas.microsoft.com/office/word/2010/wordml">
+              <w:rPr>
+                <w:rFonts w:ascii="Arial" w:hAnsi="Arial" w:eastAsia="Arial" w:cs="Arial"/>
+                <w:sz w:val="22"/>
+                <w:szCs w:val="22"/>
+                <w:color w:val="111111"/>
+              </w:rPr>
+              <w:t xml:space="preserve">6.76</w:t>
+            </w:r>
+          </w:p>
+        </w:tc>
+        <w:tc>
+          <w:tcPr>
+            <w:tcBorders/>
+            <w:shd w:val="clear" w:color="auto" w:fill="F2F2F2"/>
+            <w:tcMar>
+              <w:top w:w="0" w:type="dxa"/>
+              <w:bottom w:w="0" w:type="dxa"/>
+              <w:left w:w="0" w:type="dxa"/>
+              <w:right w:w="0" w:type="dxa"/>
+            </w:tcMar>
+            <w:vAlign w:val="top"/>
+          </w:tcPr>
+          <w:p>
+            <w:pPr>
+              <w:jc w:val="right"/>
+              <w:spacing w:after="120" w:before="120"/>
+              <w:ind w:firstLine="0" w:left="120" w:right="120"/>
+            </w:pPr>
+            <w:r xmlns:w="http://schemas.openxmlformats.org/wordprocessingml/2006/main" xmlns:wp="http://schemas.openxmlformats.org/drawingml/2006/wordprocessingDrawing" xmlns:r="http://schemas.openxmlformats.org/officeDocument/2006/relationships" xmlns:w14="http://schemas.microsoft.com/office/word/2010/wordml">
+              <w:rPr>
+                <w:rFonts w:ascii="Arial" w:hAnsi="Arial" w:eastAsia="Arial" w:cs="Arial"/>
+                <w:sz w:val="22"/>
+                <w:szCs w:val="22"/>
+                <w:color w:val="111111"/>
+              </w:rPr>
+              <w:t xml:space="preserve">1.64 </w:t>
+            </w:r>
+          </w:p>
+        </w:tc>
+        <w:tc>
+          <w:tcPr>
+            <w:tcBorders/>
+            <w:shd w:val="clear" w:color="auto" w:fill="F2F2F2"/>
+            <w:tcMar>
+              <w:top w:w="0" w:type="dxa"/>
+              <w:bottom w:w="0" w:type="dxa"/>
+              <w:left w:w="0" w:type="dxa"/>
+              <w:right w:w="0" w:type="dxa"/>
+            </w:tcMar>
+            <w:vAlign w:val="top"/>
+          </w:tcPr>
+          <w:p>
+            <w:pPr>
+              <w:jc w:val="right"/>
+              <w:spacing w:after="120" w:before="120"/>
+              <w:ind w:firstLine="0" w:left="120" w:right="120"/>
+            </w:pPr>
+            <w:r xmlns:w="http://schemas.openxmlformats.org/wordprocessingml/2006/main" xmlns:wp="http://schemas.openxmlformats.org/drawingml/2006/wordprocessingDrawing" xmlns:r="http://schemas.openxmlformats.org/officeDocument/2006/relationships" xmlns:w14="http://schemas.microsoft.com/office/word/2010/wordml">
+              <w:rPr>
+                <w:rFonts w:ascii="Arial" w:hAnsi="Arial" w:eastAsia="Arial" w:cs="Arial"/>
+                <w:sz w:val="22"/>
+                <w:szCs w:val="22"/>
+                <w:color w:val="111111"/>
+              </w:rPr>
+              <w:t xml:space="preserve">0.0028 </w:t>
+            </w:r>
+          </w:p>
+        </w:tc>
+        <w:tc>
+          <w:tcPr>
+            <w:tcBorders/>
+            <w:shd w:val="clear" w:color="auto" w:fill="F2F2F2"/>
+            <w:tcMar>
+              <w:top w:w="0" w:type="dxa"/>
+              <w:bottom w:w="0" w:type="dxa"/>
+              <w:left w:w="0" w:type="dxa"/>
+              <w:right w:w="0" w:type="dxa"/>
+            </w:tcMar>
+            <w:vAlign w:val="top"/>
+          </w:tcPr>
+          <w:p>
+            <w:pPr>
+              <w:jc w:val="right"/>
+              <w:spacing w:after="120" w:before="120"/>
+              <w:ind w:firstLine="0" w:left="120" w:right="120"/>
+            </w:pPr>
+            <w:r xmlns:w="http://schemas.openxmlformats.org/wordprocessingml/2006/main" xmlns:wp="http://schemas.openxmlformats.org/drawingml/2006/wordprocessingDrawing" xmlns:r="http://schemas.openxmlformats.org/officeDocument/2006/relationships" xmlns:w14="http://schemas.microsoft.com/office/word/2010/wordml">
+              <w:rPr>
+                <w:rFonts w:ascii="Arial" w:hAnsi="Arial" w:eastAsia="Arial" w:cs="Arial"/>
+                <w:sz w:val="22"/>
+                <w:szCs w:val="22"/>
+                <w:color w:val="111111"/>
+              </w:rPr>
+              <w:t xml:space="preserve">0.00468</w:t>
+            </w:r>
+          </w:p>
+        </w:tc>
+        <w:tc>
+          <w:tcPr>
+            <w:tcBorders/>
+            <w:shd w:val="clear" w:color="auto" w:fill="F2F2F2"/>
+            <w:tcMar>
+              <w:top w:w="0" w:type="dxa"/>
+              <w:bottom w:w="0" w:type="dxa"/>
+              <w:left w:w="0" w:type="dxa"/>
+              <w:right w:w="0" w:type="dxa"/>
+            </w:tcMar>
+            <w:vAlign w:val="top"/>
+          </w:tcPr>
+          <w:p>
+            <w:pPr>
+              <w:jc w:val="right"/>
+              <w:spacing w:after="120" w:before="120"/>
+              <w:ind w:firstLine="0" w:left="120" w:right="120"/>
+            </w:pPr>
+            <w:r xmlns:w="http://schemas.openxmlformats.org/wordprocessingml/2006/main" xmlns:wp="http://schemas.openxmlformats.org/drawingml/2006/wordprocessingDrawing" xmlns:r="http://schemas.openxmlformats.org/officeDocument/2006/relationships" xmlns:w14="http://schemas.microsoft.com/office/word/2010/wordml">
+              <w:rPr>
+                <w:rFonts w:ascii="Arial" w:hAnsi="Arial" w:eastAsia="Arial" w:cs="Arial"/>
+                <w:sz w:val="22"/>
+                <w:szCs w:val="22"/>
+                <w:color w:val="111111"/>
+              </w:rPr>
+              <w:t xml:space="preserve">0.0697</w:t>
+            </w:r>
+          </w:p>
+        </w:tc>
+        <w:tc>
+          <w:tcPr>
+            <w:tcBorders/>
+            <w:shd w:val="clear" w:color="auto" w:fill="F2F2F2"/>
+            <w:tcMar>
+              <w:top w:w="0" w:type="dxa"/>
+              <w:bottom w:w="0" w:type="dxa"/>
+              <w:left w:w="0" w:type="dxa"/>
+              <w:right w:w="0" w:type="dxa"/>
+            </w:tcMar>
+            <w:vAlign w:val="top"/>
+          </w:tcPr>
+          <w:p>
+            <w:pPr>
+              <w:jc w:val="right"/>
+              <w:spacing w:after="120" w:before="120"/>
+              <w:ind w:firstLine="0" w:left="120" w:right="120"/>
+            </w:pPr>
+            <w:r xmlns:w="http://schemas.openxmlformats.org/wordprocessingml/2006/main" xmlns:wp="http://schemas.openxmlformats.org/drawingml/2006/wordprocessingDrawing" xmlns:r="http://schemas.openxmlformats.org/officeDocument/2006/relationships" xmlns:w14="http://schemas.microsoft.com/office/word/2010/wordml">
+              <w:rPr>
+                <w:rFonts w:ascii="Arial" w:hAnsi="Arial" w:eastAsia="Arial" w:cs="Arial"/>
+                <w:sz w:val="22"/>
+                <w:szCs w:val="22"/>
+                <w:color w:val="111111"/>
+              </w:rPr>
+              <w:t xml:space="preserve">0.0923</w:t>
+            </w:r>
+          </w:p>
+        </w:tc>
+        <w:tc>
+          <w:tcPr>
+            <w:tcBorders/>
+            <w:shd w:val="clear" w:color="auto" w:fill="F2F2F2"/>
+            <w:tcMar>
+              <w:top w:w="0" w:type="dxa"/>
+              <w:bottom w:w="0" w:type="dxa"/>
+              <w:left w:w="0" w:type="dxa"/>
+              <w:right w:w="0" w:type="dxa"/>
+            </w:tcMar>
+            <w:vAlign w:val="top"/>
+          </w:tcPr>
+          <w:p>
+            <w:pPr>
+              <w:jc w:val="right"/>
+              <w:spacing w:after="120" w:before="120"/>
+              <w:ind w:firstLine="0" w:left="120" w:right="120"/>
+            </w:pPr>
+            <w:r xmlns:w="http://schemas.openxmlformats.org/wordprocessingml/2006/main" xmlns:wp="http://schemas.openxmlformats.org/drawingml/2006/wordprocessingDrawing" xmlns:r="http://schemas.openxmlformats.org/officeDocument/2006/relationships" xmlns:w14="http://schemas.microsoft.com/office/word/2010/wordml">
+              <w:rPr>
+                <w:rFonts w:ascii="Arial" w:hAnsi="Arial" w:eastAsia="Arial" w:cs="Arial"/>
+                <w:sz w:val="22"/>
+                <w:szCs w:val="22"/>
+                <w:color w:val="111111"/>
+              </w:rPr>
+              <w:t xml:space="preserve">5.6</w:t>
+            </w:r>
+          </w:p>
+        </w:tc>
+        <w:tc>
+          <w:tcPr>
+            <w:tcBorders/>
+            <w:shd w:val="clear" w:color="auto" w:fill="F2F2F2"/>
+            <w:tcMar>
+              <w:top w:w="0" w:type="dxa"/>
+              <w:bottom w:w="0" w:type="dxa"/>
+              <w:left w:w="0" w:type="dxa"/>
+              <w:right w:w="0" w:type="dxa"/>
+            </w:tcMar>
+            <w:vAlign w:val="top"/>
+          </w:tcPr>
+          <w:p>
+            <w:pPr>
+              <w:jc w:val="right"/>
+              <w:spacing w:after="120" w:before="120"/>
+              <w:ind w:firstLine="0" w:left="120" w:right="120"/>
+            </w:pPr>
+            <w:r xmlns:w="http://schemas.openxmlformats.org/wordprocessingml/2006/main" xmlns:wp="http://schemas.openxmlformats.org/drawingml/2006/wordprocessingDrawing" xmlns:r="http://schemas.openxmlformats.org/officeDocument/2006/relationships" xmlns:w14="http://schemas.microsoft.com/office/word/2010/wordml">
+              <w:rPr>
+                <w:rFonts w:ascii="Arial" w:hAnsi="Arial" w:eastAsia="Arial" w:cs="Arial"/>
+                <w:sz w:val="22"/>
+                <w:szCs w:val="22"/>
+                <w:color w:val="111111"/>
+              </w:rPr>
+              <w:t xml:space="preserve">8.06</w:t>
+            </w:r>
+          </w:p>
+        </w:tc>
+        <w:tc>
+          <w:tcPr>
+            <w:tcBorders/>
+            <w:shd w:val="clear" w:color="auto" w:fill="F2F2F2"/>
+            <w:tcMar>
+              <w:top w:w="0" w:type="dxa"/>
+              <w:bottom w:w="0" w:type="dxa"/>
+              <w:left w:w="0" w:type="dxa"/>
+              <w:right w:w="0" w:type="dxa"/>
+            </w:tcMar>
+            <w:vAlign w:val="top"/>
+          </w:tcPr>
+          <w:p>
+            <w:pPr>
+              <w:jc w:val="right"/>
+              <w:spacing w:after="120" w:before="120"/>
+              <w:ind w:firstLine="0" w:left="120" w:right="120"/>
+            </w:pPr>
+            <w:r xmlns:w="http://schemas.openxmlformats.org/wordprocessingml/2006/main" xmlns:wp="http://schemas.openxmlformats.org/drawingml/2006/wordprocessingDrawing" xmlns:r="http://schemas.openxmlformats.org/officeDocument/2006/relationships" xmlns:w14="http://schemas.microsoft.com/office/word/2010/wordml">
+              <w:rPr>
+                <w:rFonts w:ascii="Arial" w:hAnsi="Arial" w:eastAsia="Arial" w:cs="Arial"/>
+                <w:sz w:val="22"/>
+                <w:szCs w:val="22"/>
+                <w:color w:val="111111"/>
+              </w:rPr>
+              <w:t xml:space="preserve">99.9</w:t>
             </w:r>
           </w:p>
         </w:tc>
@@ -10483,7 +10483,7 @@
                 <w:szCs w:val="22"/>
                 <w:color w:val="111111"/>
               </w:rPr>
-              <w:t xml:space="preserve">0.951</w:t>
+              <w:t xml:space="preserve">1.03 </w:t>
             </w:r>
           </w:p>
         </w:tc>
@@ -10926,7 +10926,7 @@
                 <w:szCs w:val="22"/>
                 <w:color w:val="111111"/>
               </w:rPr>
-              <w:t xml:space="preserve">0.0273</w:t>
+              <w:t xml:space="preserve">0.0273 </w:t>
             </w:r>
           </w:p>
         </w:tc>
@@ -11274,7 +11274,7 @@
                 <w:szCs w:val="22"/>
                 <w:color w:val="111111"/>
               </w:rPr>
-              <w:t xml:space="preserve">17.1 </w:t>
+              <w:t xml:space="preserve">17.1</w:t>
             </w:r>
           </w:p>
         </w:tc>
@@ -11429,790 +11429,790 @@
                 <w:szCs w:val="22"/>
                 <w:color w:val="111111"/>
               </w:rPr>
-              <w:t xml:space="preserve">12</w:t>
-            </w:r>
-          </w:p>
-        </w:tc>
-        <w:tc>
-          <w:tcPr>
-            <w:tcBorders/>
-            <w:shd w:val="clear" w:color="auto" w:fill="F2F2F2"/>
-            <w:tcMar>
-              <w:top w:w="0" w:type="dxa"/>
-              <w:bottom w:w="0" w:type="dxa"/>
-              <w:left w:w="0" w:type="dxa"/>
-              <w:right w:w="0" w:type="dxa"/>
-            </w:tcMar>
-            <w:vAlign w:val="top"/>
-          </w:tcPr>
-          <w:p>
-            <w:pPr>
-              <w:jc w:val="right"/>
-              <w:spacing w:after="120" w:before="120"/>
-              <w:ind w:firstLine="0" w:left="120" w:right="120"/>
-            </w:pPr>
-            <w:r xmlns:w="http://schemas.openxmlformats.org/wordprocessingml/2006/main" xmlns:wp="http://schemas.openxmlformats.org/drawingml/2006/wordprocessingDrawing" xmlns:r="http://schemas.openxmlformats.org/officeDocument/2006/relationships" xmlns:w14="http://schemas.microsoft.com/office/word/2010/wordml">
-              <w:rPr>
-                <w:rFonts w:ascii="Arial" w:hAnsi="Arial" w:eastAsia="Arial" w:cs="Arial"/>
-                <w:sz w:val="22"/>
-                <w:szCs w:val="22"/>
-                <w:color w:val="111111"/>
-              </w:rPr>
-              <w:t xml:space="preserve">66.4</w:t>
-            </w:r>
-          </w:p>
-        </w:tc>
-        <w:tc>
-          <w:tcPr>
-            <w:tcBorders/>
-            <w:shd w:val="clear" w:color="auto" w:fill="F2F2F2"/>
-            <w:tcMar>
-              <w:top w:w="0" w:type="dxa"/>
-              <w:bottom w:w="0" w:type="dxa"/>
-              <w:left w:w="0" w:type="dxa"/>
-              <w:right w:w="0" w:type="dxa"/>
-            </w:tcMar>
-            <w:vAlign w:val="top"/>
-          </w:tcPr>
-          <w:p>
-            <w:pPr>
-              <w:jc w:val="right"/>
-              <w:spacing w:after="120" w:before="120"/>
-              <w:ind w:firstLine="0" w:left="120" w:right="120"/>
-            </w:pPr>
-            <w:r xmlns:w="http://schemas.openxmlformats.org/wordprocessingml/2006/main" xmlns:wp="http://schemas.openxmlformats.org/drawingml/2006/wordprocessingDrawing" xmlns:r="http://schemas.openxmlformats.org/officeDocument/2006/relationships" xmlns:w14="http://schemas.microsoft.com/office/word/2010/wordml">
-              <w:rPr>
-                <w:rFonts w:ascii="Arial" w:hAnsi="Arial" w:eastAsia="Arial" w:cs="Arial"/>
-                <w:sz w:val="22"/>
-                <w:szCs w:val="22"/>
-                <w:color w:val="111111"/>
-              </w:rPr>
-              <w:t xml:space="preserve">4.28</w:t>
-            </w:r>
-          </w:p>
-        </w:tc>
-        <w:tc>
-          <w:tcPr>
-            <w:tcBorders/>
-            <w:shd w:val="clear" w:color="auto" w:fill="F2F2F2"/>
-            <w:tcMar>
-              <w:top w:w="0" w:type="dxa"/>
-              <w:bottom w:w="0" w:type="dxa"/>
-              <w:left w:w="0" w:type="dxa"/>
-              <w:right w:w="0" w:type="dxa"/>
-            </w:tcMar>
-            <w:vAlign w:val="top"/>
-          </w:tcPr>
-          <w:p>
-            <w:pPr>
-              <w:jc w:val="right"/>
-              <w:spacing w:after="120" w:before="120"/>
-              <w:ind w:firstLine="0" w:left="120" w:right="120"/>
-            </w:pPr>
-            <w:r xmlns:w="http://schemas.openxmlformats.org/wordprocessingml/2006/main" xmlns:wp="http://schemas.openxmlformats.org/drawingml/2006/wordprocessingDrawing" xmlns:r="http://schemas.openxmlformats.org/officeDocument/2006/relationships" xmlns:w14="http://schemas.microsoft.com/office/word/2010/wordml">
-              <w:rPr>
-                <w:rFonts w:ascii="Arial" w:hAnsi="Arial" w:eastAsia="Arial" w:cs="Arial"/>
-                <w:sz w:val="22"/>
-                <w:szCs w:val="22"/>
-                <w:color w:val="111111"/>
-              </w:rPr>
-              <w:t xml:space="preserve">1.25 </w:t>
-            </w:r>
-          </w:p>
-        </w:tc>
-        <w:tc>
-          <w:tcPr>
-            <w:tcBorders/>
-            <w:shd w:val="clear" w:color="auto" w:fill="F2F2F2"/>
-            <w:tcMar>
-              <w:top w:w="0" w:type="dxa"/>
-              <w:bottom w:w="0" w:type="dxa"/>
-              <w:left w:w="0" w:type="dxa"/>
-              <w:right w:w="0" w:type="dxa"/>
-            </w:tcMar>
-            <w:vAlign w:val="top"/>
-          </w:tcPr>
-          <w:p>
-            <w:pPr>
-              <w:jc w:val="right"/>
-              <w:spacing w:after="120" w:before="120"/>
-              <w:ind w:firstLine="0" w:left="120" w:right="120"/>
-            </w:pPr>
-            <w:r xmlns:w="http://schemas.openxmlformats.org/wordprocessingml/2006/main" xmlns:wp="http://schemas.openxmlformats.org/drawingml/2006/wordprocessingDrawing" xmlns:r="http://schemas.openxmlformats.org/officeDocument/2006/relationships" xmlns:w14="http://schemas.microsoft.com/office/word/2010/wordml">
-              <w:rPr>
-                <w:rFonts w:ascii="Arial" w:hAnsi="Arial" w:eastAsia="Arial" w:cs="Arial"/>
-                <w:sz w:val="22"/>
-                <w:szCs w:val="22"/>
-                <w:color w:val="111111"/>
-              </w:rPr>
-              <w:t xml:space="preserve">0.744 </w:t>
-            </w:r>
-          </w:p>
-        </w:tc>
-        <w:tc>
-          <w:tcPr>
-            <w:tcBorders/>
-            <w:shd w:val="clear" w:color="auto" w:fill="F2F2F2"/>
-            <w:tcMar>
-              <w:top w:w="0" w:type="dxa"/>
-              <w:bottom w:w="0" w:type="dxa"/>
-              <w:left w:w="0" w:type="dxa"/>
-              <w:right w:w="0" w:type="dxa"/>
-            </w:tcMar>
-            <w:vAlign w:val="top"/>
-          </w:tcPr>
-          <w:p>
-            <w:pPr>
-              <w:jc w:val="right"/>
-              <w:spacing w:after="120" w:before="120"/>
-              <w:ind w:firstLine="0" w:left="120" w:right="120"/>
-            </w:pPr>
-            <w:r xmlns:w="http://schemas.openxmlformats.org/wordprocessingml/2006/main" xmlns:wp="http://schemas.openxmlformats.org/drawingml/2006/wordprocessingDrawing" xmlns:r="http://schemas.openxmlformats.org/officeDocument/2006/relationships" xmlns:w14="http://schemas.microsoft.com/office/word/2010/wordml">
-              <w:rPr>
-                <w:rFonts w:ascii="Arial" w:hAnsi="Arial" w:eastAsia="Arial" w:cs="Arial"/>
-                <w:sz w:val="22"/>
-                <w:szCs w:val="22"/>
-                <w:color w:val="111111"/>
-              </w:rPr>
-              <w:t xml:space="preserve">15.2</w:t>
-            </w:r>
-          </w:p>
-        </w:tc>
-        <w:tc>
-          <w:tcPr>
-            <w:tcBorders/>
-            <w:shd w:val="clear" w:color="auto" w:fill="F2F2F2"/>
-            <w:tcMar>
-              <w:top w:w="0" w:type="dxa"/>
-              <w:bottom w:w="0" w:type="dxa"/>
-              <w:left w:w="0" w:type="dxa"/>
-              <w:right w:w="0" w:type="dxa"/>
-            </w:tcMar>
-            <w:vAlign w:val="top"/>
-          </w:tcPr>
-          <w:p>
-            <w:pPr>
-              <w:jc w:val="right"/>
-              <w:spacing w:after="120" w:before="120"/>
-              <w:ind w:firstLine="0" w:left="120" w:right="120"/>
-            </w:pPr>
-            <w:r xmlns:w="http://schemas.openxmlformats.org/wordprocessingml/2006/main" xmlns:wp="http://schemas.openxmlformats.org/drawingml/2006/wordprocessingDrawing" xmlns:r="http://schemas.openxmlformats.org/officeDocument/2006/relationships" xmlns:w14="http://schemas.microsoft.com/office/word/2010/wordml">
-              <w:rPr>
-                <w:rFonts w:ascii="Arial" w:hAnsi="Arial" w:eastAsia="Arial" w:cs="Arial"/>
-                <w:sz w:val="22"/>
-                <w:szCs w:val="22"/>
-                <w:color w:val="111111"/>
-              </w:rPr>
-              <w:t xml:space="preserve">2.92</w:t>
-            </w:r>
-          </w:p>
-        </w:tc>
-        <w:tc>
-          <w:tcPr>
-            <w:tcBorders/>
-            <w:shd w:val="clear" w:color="auto" w:fill="F2F2F2"/>
-            <w:tcMar>
-              <w:top w:w="0" w:type="dxa"/>
-              <w:bottom w:w="0" w:type="dxa"/>
-              <w:left w:w="0" w:type="dxa"/>
-              <w:right w:w="0" w:type="dxa"/>
-            </w:tcMar>
-            <w:vAlign w:val="top"/>
-          </w:tcPr>
-          <w:p>
-            <w:pPr>
-              <w:jc w:val="right"/>
-              <w:spacing w:after="120" w:before="120"/>
-              <w:ind w:firstLine="0" w:left="120" w:right="120"/>
-            </w:pPr>
-            <w:r xmlns:w="http://schemas.openxmlformats.org/wordprocessingml/2006/main" xmlns:wp="http://schemas.openxmlformats.org/drawingml/2006/wordprocessingDrawing" xmlns:r="http://schemas.openxmlformats.org/officeDocument/2006/relationships" xmlns:w14="http://schemas.microsoft.com/office/word/2010/wordml">
-              <w:rPr>
-                <w:rFonts w:ascii="Arial" w:hAnsi="Arial" w:eastAsia="Arial" w:cs="Arial"/>
-                <w:sz w:val="22"/>
-                <w:szCs w:val="22"/>
-                <w:color w:val="111111"/>
-              </w:rPr>
-              <w:t xml:space="preserve">0.00668</w:t>
-            </w:r>
-          </w:p>
-        </w:tc>
-        <w:tc>
-          <w:tcPr>
-            <w:tcBorders/>
-            <w:shd w:val="clear" w:color="auto" w:fill="F2F2F2"/>
-            <w:tcMar>
-              <w:top w:w="0" w:type="dxa"/>
-              <w:bottom w:w="0" w:type="dxa"/>
-              <w:left w:w="0" w:type="dxa"/>
-              <w:right w:w="0" w:type="dxa"/>
-            </w:tcMar>
-            <w:vAlign w:val="top"/>
-          </w:tcPr>
-          <w:p>
-            <w:pPr>
-              <w:jc w:val="right"/>
-              <w:spacing w:after="120" w:before="120"/>
-              <w:ind w:firstLine="0" w:left="120" w:right="120"/>
-            </w:pPr>
-            <w:r xmlns:w="http://schemas.openxmlformats.org/wordprocessingml/2006/main" xmlns:wp="http://schemas.openxmlformats.org/drawingml/2006/wordprocessingDrawing" xmlns:r="http://schemas.openxmlformats.org/officeDocument/2006/relationships" xmlns:w14="http://schemas.microsoft.com/office/word/2010/wordml">
-              <w:rPr>
-                <w:rFonts w:ascii="Arial" w:hAnsi="Arial" w:eastAsia="Arial" w:cs="Arial"/>
-                <w:sz w:val="22"/>
-                <w:szCs w:val="22"/>
-                <w:color w:val="111111"/>
-              </w:rPr>
-              <w:t xml:space="preserve">0.0126 </w:t>
-            </w:r>
-          </w:p>
-        </w:tc>
-        <w:tc>
-          <w:tcPr>
-            <w:tcBorders/>
-            <w:shd w:val="clear" w:color="auto" w:fill="F2F2F2"/>
-            <w:tcMar>
-              <w:top w:w="0" w:type="dxa"/>
-              <w:bottom w:w="0" w:type="dxa"/>
-              <w:left w:w="0" w:type="dxa"/>
-              <w:right w:w="0" w:type="dxa"/>
-            </w:tcMar>
-            <w:vAlign w:val="top"/>
-          </w:tcPr>
-          <w:p>
-            <w:pPr>
-              <w:jc w:val="right"/>
-              <w:spacing w:after="120" w:before="120"/>
-              <w:ind w:firstLine="0" w:left="120" w:right="120"/>
-            </w:pPr>
-            <w:r xmlns:w="http://schemas.openxmlformats.org/wordprocessingml/2006/main" xmlns:wp="http://schemas.openxmlformats.org/drawingml/2006/wordprocessingDrawing" xmlns:r="http://schemas.openxmlformats.org/officeDocument/2006/relationships" xmlns:w14="http://schemas.microsoft.com/office/word/2010/wordml">
-              <w:rPr>
-                <w:rFonts w:ascii="Arial" w:hAnsi="Arial" w:eastAsia="Arial" w:cs="Arial"/>
-                <w:sz w:val="22"/>
-                <w:szCs w:val="22"/>
-                <w:color w:val="111111"/>
-              </w:rPr>
-              <w:t xml:space="preserve">0.211 </w:t>
-            </w:r>
-          </w:p>
-        </w:tc>
-        <w:tc>
-          <w:tcPr>
-            <w:tcBorders/>
-            <w:shd w:val="clear" w:color="auto" w:fill="F2F2F2"/>
-            <w:tcMar>
-              <w:top w:w="0" w:type="dxa"/>
-              <w:bottom w:w="0" w:type="dxa"/>
-              <w:left w:w="0" w:type="dxa"/>
-              <w:right w:w="0" w:type="dxa"/>
-            </w:tcMar>
-            <w:vAlign w:val="top"/>
-          </w:tcPr>
-          <w:p>
-            <w:pPr>
-              <w:jc w:val="right"/>
-              <w:spacing w:after="120" w:before="120"/>
-              <w:ind w:firstLine="0" w:left="120" w:right="120"/>
-            </w:pPr>
-            <w:r xmlns:w="http://schemas.openxmlformats.org/wordprocessingml/2006/main" xmlns:wp="http://schemas.openxmlformats.org/drawingml/2006/wordprocessingDrawing" xmlns:r="http://schemas.openxmlformats.org/officeDocument/2006/relationships" xmlns:w14="http://schemas.microsoft.com/office/word/2010/wordml">
-              <w:rPr>
-                <w:rFonts w:ascii="Arial" w:hAnsi="Arial" w:eastAsia="Arial" w:cs="Arial"/>
-                <w:sz w:val="22"/>
-                <w:szCs w:val="22"/>
-                <w:color w:val="111111"/>
-              </w:rPr>
-              <w:t xml:space="preserve">0.201 </w:t>
-            </w:r>
-          </w:p>
-        </w:tc>
-        <w:tc>
-          <w:tcPr>
-            <w:tcBorders/>
-            <w:shd w:val="clear" w:color="auto" w:fill="F2F2F2"/>
-            <w:tcMar>
-              <w:top w:w="0" w:type="dxa"/>
-              <w:bottom w:w="0" w:type="dxa"/>
-              <w:left w:w="0" w:type="dxa"/>
-              <w:right w:w="0" w:type="dxa"/>
-            </w:tcMar>
-            <w:vAlign w:val="top"/>
-          </w:tcPr>
-          <w:p>
-            <w:pPr>
-              <w:jc w:val="right"/>
-              <w:spacing w:after="120" w:before="120"/>
-              <w:ind w:firstLine="0" w:left="120" w:right="120"/>
-            </w:pPr>
-            <w:r xmlns:w="http://schemas.openxmlformats.org/wordprocessingml/2006/main" xmlns:wp="http://schemas.openxmlformats.org/drawingml/2006/wordprocessingDrawing" xmlns:r="http://schemas.openxmlformats.org/officeDocument/2006/relationships" xmlns:w14="http://schemas.microsoft.com/office/word/2010/wordml">
-              <w:rPr>
-                <w:rFonts w:ascii="Arial" w:hAnsi="Arial" w:eastAsia="Arial" w:cs="Arial"/>
-                <w:sz w:val="22"/>
-                <w:szCs w:val="22"/>
-                <w:color w:val="111111"/>
-              </w:rPr>
-              <w:t xml:space="preserve">3.61 </w:t>
-            </w:r>
-          </w:p>
-        </w:tc>
-        <w:tc>
-          <w:tcPr>
-            <w:tcBorders/>
-            <w:shd w:val="clear" w:color="auto" w:fill="F2F2F2"/>
-            <w:tcMar>
-              <w:top w:w="0" w:type="dxa"/>
-              <w:bottom w:w="0" w:type="dxa"/>
-              <w:left w:w="0" w:type="dxa"/>
-              <w:right w:w="0" w:type="dxa"/>
-            </w:tcMar>
-            <w:vAlign w:val="top"/>
-          </w:tcPr>
-          <w:p>
-            <w:pPr>
-              <w:jc w:val="right"/>
-              <w:spacing w:after="120" w:before="120"/>
-              <w:ind w:firstLine="0" w:left="120" w:right="120"/>
-            </w:pPr>
-            <w:r xmlns:w="http://schemas.openxmlformats.org/wordprocessingml/2006/main" xmlns:wp="http://schemas.openxmlformats.org/drawingml/2006/wordprocessingDrawing" xmlns:r="http://schemas.openxmlformats.org/officeDocument/2006/relationships" xmlns:w14="http://schemas.microsoft.com/office/word/2010/wordml">
-              <w:rPr>
-                <w:rFonts w:ascii="Arial" w:hAnsi="Arial" w:eastAsia="Arial" w:cs="Arial"/>
-                <w:sz w:val="22"/>
-                <w:szCs w:val="22"/>
-                <w:color w:val="111111"/>
-              </w:rPr>
-              <w:t xml:space="preserve">1.96 </w:t>
-            </w:r>
-          </w:p>
-        </w:tc>
-        <w:tc>
-          <w:tcPr>
-            <w:tcBorders/>
-            <w:shd w:val="clear" w:color="auto" w:fill="F2F2F2"/>
-            <w:tcMar>
-              <w:top w:w="0" w:type="dxa"/>
-              <w:bottom w:w="0" w:type="dxa"/>
-              <w:left w:w="0" w:type="dxa"/>
-              <w:right w:w="0" w:type="dxa"/>
-            </w:tcMar>
-            <w:vAlign w:val="top"/>
-          </w:tcPr>
-          <w:p>
-            <w:pPr>
-              <w:jc w:val="right"/>
-              <w:spacing w:after="120" w:before="120"/>
-              <w:ind w:firstLine="0" w:left="120" w:right="120"/>
-            </w:pPr>
-            <w:r xmlns:w="http://schemas.openxmlformats.org/wordprocessingml/2006/main" xmlns:wp="http://schemas.openxmlformats.org/drawingml/2006/wordprocessingDrawing" xmlns:r="http://schemas.openxmlformats.org/officeDocument/2006/relationships" xmlns:w14="http://schemas.microsoft.com/office/word/2010/wordml">
-              <w:rPr>
-                <w:rFonts w:ascii="Arial" w:hAnsi="Arial" w:eastAsia="Arial" w:cs="Arial"/>
-                <w:sz w:val="22"/>
-                <w:szCs w:val="22"/>
-                <w:color w:val="111111"/>
-              </w:rPr>
-              <w:t xml:space="preserve">0.0269</w:t>
-            </w:r>
-          </w:p>
-        </w:tc>
-        <w:tc>
-          <w:tcPr>
-            <w:tcBorders/>
-            <w:shd w:val="clear" w:color="auto" w:fill="F2F2F2"/>
-            <w:tcMar>
-              <w:top w:w="0" w:type="dxa"/>
-              <w:bottom w:w="0" w:type="dxa"/>
-              <w:left w:w="0" w:type="dxa"/>
-              <w:right w:w="0" w:type="dxa"/>
-            </w:tcMar>
-            <w:vAlign w:val="top"/>
-          </w:tcPr>
-          <w:p>
-            <w:pPr>
-              <w:jc w:val="right"/>
-              <w:spacing w:after="120" w:before="120"/>
-              <w:ind w:firstLine="0" w:left="120" w:right="120"/>
-            </w:pPr>
-            <w:r xmlns:w="http://schemas.openxmlformats.org/wordprocessingml/2006/main" xmlns:wp="http://schemas.openxmlformats.org/drawingml/2006/wordprocessingDrawing" xmlns:r="http://schemas.openxmlformats.org/officeDocument/2006/relationships" xmlns:w14="http://schemas.microsoft.com/office/word/2010/wordml">
-              <w:rPr>
-                <w:rFonts w:ascii="Arial" w:hAnsi="Arial" w:eastAsia="Arial" w:cs="Arial"/>
-                <w:sz w:val="22"/>
-                <w:szCs w:val="22"/>
-                <w:color w:val="111111"/>
-              </w:rPr>
-              <w:t xml:space="preserve">0.0198</w:t>
-            </w:r>
-          </w:p>
-        </w:tc>
-        <w:tc>
-          <w:tcPr>
-            <w:tcBorders/>
-            <w:shd w:val="clear" w:color="auto" w:fill="F2F2F2"/>
-            <w:tcMar>
-              <w:top w:w="0" w:type="dxa"/>
-              <w:bottom w:w="0" w:type="dxa"/>
-              <w:left w:w="0" w:type="dxa"/>
-              <w:right w:w="0" w:type="dxa"/>
-            </w:tcMar>
-            <w:vAlign w:val="top"/>
-          </w:tcPr>
-          <w:p>
-            <w:pPr>
-              <w:jc w:val="right"/>
-              <w:spacing w:after="120" w:before="120"/>
-              <w:ind w:firstLine="0" w:left="120" w:right="120"/>
-            </w:pPr>
-            <w:r xmlns:w="http://schemas.openxmlformats.org/wordprocessingml/2006/main" xmlns:wp="http://schemas.openxmlformats.org/drawingml/2006/wordprocessingDrawing" xmlns:r="http://schemas.openxmlformats.org/officeDocument/2006/relationships" xmlns:w14="http://schemas.microsoft.com/office/word/2010/wordml">
-              <w:rPr>
-                <w:rFonts w:ascii="Arial" w:hAnsi="Arial" w:eastAsia="Arial" w:cs="Arial"/>
-                <w:sz w:val="22"/>
-                <w:szCs w:val="22"/>
-                <w:color w:val="111111"/>
-              </w:rPr>
-              <w:t xml:space="preserve">3.6  </w:t>
-            </w:r>
-          </w:p>
-        </w:tc>
-        <w:tc>
-          <w:tcPr>
-            <w:tcBorders/>
-            <w:shd w:val="clear" w:color="auto" w:fill="F2F2F2"/>
-            <w:tcMar>
-              <w:top w:w="0" w:type="dxa"/>
-              <w:bottom w:w="0" w:type="dxa"/>
-              <w:left w:w="0" w:type="dxa"/>
-              <w:right w:w="0" w:type="dxa"/>
-            </w:tcMar>
-            <w:vAlign w:val="top"/>
-          </w:tcPr>
-          <w:p>
-            <w:pPr>
-              <w:jc w:val="right"/>
-              <w:spacing w:after="120" w:before="120"/>
-              <w:ind w:firstLine="0" w:left="120" w:right="120"/>
-            </w:pPr>
-            <w:r xmlns:w="http://schemas.openxmlformats.org/wordprocessingml/2006/main" xmlns:wp="http://schemas.openxmlformats.org/drawingml/2006/wordprocessingDrawing" xmlns:r="http://schemas.openxmlformats.org/officeDocument/2006/relationships" xmlns:w14="http://schemas.microsoft.com/office/word/2010/wordml">
-              <w:rPr>
-                <w:rFonts w:ascii="Arial" w:hAnsi="Arial" w:eastAsia="Arial" w:cs="Arial"/>
-                <w:sz w:val="22"/>
-                <w:szCs w:val="22"/>
-                <w:color w:val="111111"/>
-              </w:rPr>
-              <w:t xml:space="preserve">3.11  </w:t>
-            </w:r>
-          </w:p>
-        </w:tc>
-        <w:tc>
-          <w:tcPr>
-            <w:tcBorders/>
-            <w:shd w:val="clear" w:color="auto" w:fill="F2F2F2"/>
-            <w:tcMar>
-              <w:top w:w="0" w:type="dxa"/>
-              <w:bottom w:w="0" w:type="dxa"/>
-              <w:left w:w="0" w:type="dxa"/>
-              <w:right w:w="0" w:type="dxa"/>
-            </w:tcMar>
-            <w:vAlign w:val="top"/>
-          </w:tcPr>
-          <w:p>
-            <w:pPr>
-              <w:jc w:val="right"/>
-              <w:spacing w:after="120" w:before="120"/>
-              <w:ind w:firstLine="0" w:left="120" w:right="120"/>
-            </w:pPr>
-            <w:r xmlns:w="http://schemas.openxmlformats.org/wordprocessingml/2006/main" xmlns:wp="http://schemas.openxmlformats.org/drawingml/2006/wordprocessingDrawing" xmlns:r="http://schemas.openxmlformats.org/officeDocument/2006/relationships" xmlns:w14="http://schemas.microsoft.com/office/word/2010/wordml">
-              <w:rPr>
-                <w:rFonts w:ascii="Arial" w:hAnsi="Arial" w:eastAsia="Arial" w:cs="Arial"/>
-                <w:sz w:val="22"/>
-                <w:szCs w:val="22"/>
-                <w:color w:val="111111"/>
-              </w:rPr>
-              <w:t xml:space="preserve">3.5 </w:t>
-            </w:r>
-          </w:p>
-        </w:tc>
-        <w:tc>
-          <w:tcPr>
-            <w:tcBorders/>
-            <w:shd w:val="clear" w:color="auto" w:fill="F2F2F2"/>
-            <w:tcMar>
-              <w:top w:w="0" w:type="dxa"/>
-              <w:bottom w:w="0" w:type="dxa"/>
-              <w:left w:w="0" w:type="dxa"/>
-              <w:right w:w="0" w:type="dxa"/>
-            </w:tcMar>
-            <w:vAlign w:val="top"/>
-          </w:tcPr>
-          <w:p>
-            <w:pPr>
-              <w:jc w:val="right"/>
-              <w:spacing w:after="120" w:before="120"/>
-              <w:ind w:firstLine="0" w:left="120" w:right="120"/>
-            </w:pPr>
-            <w:r xmlns:w="http://schemas.openxmlformats.org/wordprocessingml/2006/main" xmlns:wp="http://schemas.openxmlformats.org/drawingml/2006/wordprocessingDrawing" xmlns:r="http://schemas.openxmlformats.org/officeDocument/2006/relationships" xmlns:w14="http://schemas.microsoft.com/office/word/2010/wordml">
-              <w:rPr>
-                <w:rFonts w:ascii="Arial" w:hAnsi="Arial" w:eastAsia="Arial" w:cs="Arial"/>
-                <w:sz w:val="22"/>
-                <w:szCs w:val="22"/>
-                <w:color w:val="111111"/>
-              </w:rPr>
-              <w:t xml:space="preserve">1.03 </w:t>
-            </w:r>
-          </w:p>
-        </w:tc>
-        <w:tc>
-          <w:tcPr>
-            <w:tcBorders/>
-            <w:shd w:val="clear" w:color="auto" w:fill="F2F2F2"/>
-            <w:tcMar>
-              <w:top w:w="0" w:type="dxa"/>
-              <w:bottom w:w="0" w:type="dxa"/>
-              <w:left w:w="0" w:type="dxa"/>
-              <w:right w:w="0" w:type="dxa"/>
-            </w:tcMar>
-            <w:vAlign w:val="top"/>
-          </w:tcPr>
-          <w:p>
-            <w:pPr>
-              <w:jc w:val="right"/>
-              <w:spacing w:after="120" w:before="120"/>
-              <w:ind w:firstLine="0" w:left="120" w:right="120"/>
-            </w:pPr>
-            <w:r xmlns:w="http://schemas.openxmlformats.org/wordprocessingml/2006/main" xmlns:wp="http://schemas.openxmlformats.org/drawingml/2006/wordprocessingDrawing" xmlns:r="http://schemas.openxmlformats.org/officeDocument/2006/relationships" xmlns:w14="http://schemas.microsoft.com/office/word/2010/wordml">
-              <w:rPr>
-                <w:rFonts w:ascii="Arial" w:hAnsi="Arial" w:eastAsia="Arial" w:cs="Arial"/>
-                <w:sz w:val="22"/>
-                <w:szCs w:val="22"/>
-                <w:color w:val="111111"/>
-              </w:rPr>
-              <w:t xml:space="preserve">4.04</w:t>
-            </w:r>
-          </w:p>
-        </w:tc>
-        <w:tc>
-          <w:tcPr>
-            <w:tcBorders/>
-            <w:shd w:val="clear" w:color="auto" w:fill="F2F2F2"/>
-            <w:tcMar>
-              <w:top w:w="0" w:type="dxa"/>
-              <w:bottom w:w="0" w:type="dxa"/>
-              <w:left w:w="0" w:type="dxa"/>
-              <w:right w:w="0" w:type="dxa"/>
-            </w:tcMar>
-            <w:vAlign w:val="top"/>
-          </w:tcPr>
-          <w:p>
-            <w:pPr>
-              <w:jc w:val="right"/>
-              <w:spacing w:after="120" w:before="120"/>
-              <w:ind w:firstLine="0" w:left="120" w:right="120"/>
-            </w:pPr>
-            <w:r xmlns:w="http://schemas.openxmlformats.org/wordprocessingml/2006/main" xmlns:wp="http://schemas.openxmlformats.org/drawingml/2006/wordprocessingDrawing" xmlns:r="http://schemas.openxmlformats.org/officeDocument/2006/relationships" xmlns:w14="http://schemas.microsoft.com/office/word/2010/wordml">
-              <w:rPr>
-                <w:rFonts w:ascii="Arial" w:hAnsi="Arial" w:eastAsia="Arial" w:cs="Arial"/>
-                <w:sz w:val="22"/>
-                <w:szCs w:val="22"/>
-                <w:color w:val="111111"/>
-              </w:rPr>
-              <w:t xml:space="preserve">3.02 </w:t>
-            </w:r>
-          </w:p>
-        </w:tc>
-        <w:tc>
-          <w:tcPr>
-            <w:tcBorders/>
-            <w:shd w:val="clear" w:color="auto" w:fill="F2F2F2"/>
-            <w:tcMar>
-              <w:top w:w="0" w:type="dxa"/>
-              <w:bottom w:w="0" w:type="dxa"/>
-              <w:left w:w="0" w:type="dxa"/>
-              <w:right w:w="0" w:type="dxa"/>
-            </w:tcMar>
-            <w:vAlign w:val="top"/>
-          </w:tcPr>
-          <w:p>
-            <w:pPr>
-              <w:jc w:val="right"/>
-              <w:spacing w:after="120" w:before="120"/>
-              <w:ind w:firstLine="0" w:left="120" w:right="120"/>
-            </w:pPr>
-            <w:r xmlns:w="http://schemas.openxmlformats.org/wordprocessingml/2006/main" xmlns:wp="http://schemas.openxmlformats.org/drawingml/2006/wordprocessingDrawing" xmlns:r="http://schemas.openxmlformats.org/officeDocument/2006/relationships" xmlns:w14="http://schemas.microsoft.com/office/word/2010/wordml">
-              <w:rPr>
-                <w:rFonts w:ascii="Arial" w:hAnsi="Arial" w:eastAsia="Arial" w:cs="Arial"/>
-                <w:sz w:val="22"/>
-                <w:szCs w:val="22"/>
-                <w:color w:val="111111"/>
-              </w:rPr>
-              <w:t xml:space="preserve">0.00725</w:t>
-            </w:r>
-          </w:p>
-        </w:tc>
-        <w:tc>
-          <w:tcPr>
-            <w:tcBorders/>
-            <w:shd w:val="clear" w:color="auto" w:fill="F2F2F2"/>
-            <w:tcMar>
-              <w:top w:w="0" w:type="dxa"/>
-              <w:bottom w:w="0" w:type="dxa"/>
-              <w:left w:w="0" w:type="dxa"/>
-              <w:right w:w="0" w:type="dxa"/>
-            </w:tcMar>
-            <w:vAlign w:val="top"/>
-          </w:tcPr>
-          <w:p>
-            <w:pPr>
-              <w:jc w:val="right"/>
-              <w:spacing w:after="120" w:before="120"/>
-              <w:ind w:firstLine="0" w:left="120" w:right="120"/>
-            </w:pPr>
-            <w:r xmlns:w="http://schemas.openxmlformats.org/wordprocessingml/2006/main" xmlns:wp="http://schemas.openxmlformats.org/drawingml/2006/wordprocessingDrawing" xmlns:r="http://schemas.openxmlformats.org/officeDocument/2006/relationships" xmlns:w14="http://schemas.microsoft.com/office/word/2010/wordml">
-              <w:rPr>
-                <w:rFonts w:ascii="Arial" w:hAnsi="Arial" w:eastAsia="Arial" w:cs="Arial"/>
-                <w:sz w:val="22"/>
-                <w:szCs w:val="22"/>
-                <w:color w:val="111111"/>
-              </w:rPr>
-              <w:t xml:space="preserve">0.00609</w:t>
-            </w:r>
-          </w:p>
-        </w:tc>
-        <w:tc>
-          <w:tcPr>
-            <w:tcBorders/>
-            <w:shd w:val="clear" w:color="auto" w:fill="F2F2F2"/>
-            <w:tcMar>
-              <w:top w:w="0" w:type="dxa"/>
-              <w:bottom w:w="0" w:type="dxa"/>
-              <w:left w:w="0" w:type="dxa"/>
-              <w:right w:w="0" w:type="dxa"/>
-            </w:tcMar>
-            <w:vAlign w:val="top"/>
-          </w:tcPr>
-          <w:p>
-            <w:pPr>
-              <w:jc w:val="right"/>
-              <w:spacing w:after="120" w:before="120"/>
-              <w:ind w:firstLine="0" w:left="120" w:right="120"/>
-            </w:pPr>
-            <w:r xmlns:w="http://schemas.openxmlformats.org/wordprocessingml/2006/main" xmlns:wp="http://schemas.openxmlformats.org/drawingml/2006/wordprocessingDrawing" xmlns:r="http://schemas.openxmlformats.org/officeDocument/2006/relationships" xmlns:w14="http://schemas.microsoft.com/office/word/2010/wordml">
-              <w:rPr>
-                <w:rFonts w:ascii="Arial" w:hAnsi="Arial" w:eastAsia="Arial" w:cs="Arial"/>
-                <w:sz w:val="22"/>
-                <w:szCs w:val="22"/>
-                <w:color w:val="111111"/>
-              </w:rPr>
-              <w:t xml:space="preserve">0.881 </w:t>
-            </w:r>
-          </w:p>
-        </w:tc>
-        <w:tc>
-          <w:tcPr>
-            <w:tcBorders/>
-            <w:shd w:val="clear" w:color="auto" w:fill="F2F2F2"/>
-            <w:tcMar>
-              <w:top w:w="0" w:type="dxa"/>
-              <w:bottom w:w="0" w:type="dxa"/>
-              <w:left w:w="0" w:type="dxa"/>
-              <w:right w:w="0" w:type="dxa"/>
-            </w:tcMar>
-            <w:vAlign w:val="top"/>
-          </w:tcPr>
-          <w:p>
-            <w:pPr>
-              <w:jc w:val="right"/>
-              <w:spacing w:after="120" w:before="120"/>
-              <w:ind w:firstLine="0" w:left="120" w:right="120"/>
-            </w:pPr>
-            <w:r xmlns:w="http://schemas.openxmlformats.org/wordprocessingml/2006/main" xmlns:wp="http://schemas.openxmlformats.org/drawingml/2006/wordprocessingDrawing" xmlns:r="http://schemas.openxmlformats.org/officeDocument/2006/relationships" xmlns:w14="http://schemas.microsoft.com/office/word/2010/wordml">
-              <w:rPr>
-                <w:rFonts w:ascii="Arial" w:hAnsi="Arial" w:eastAsia="Arial" w:cs="Arial"/>
-                <w:sz w:val="22"/>
-                <w:szCs w:val="22"/>
-                <w:color w:val="111111"/>
-              </w:rPr>
-              <w:t xml:space="preserve">0.459 </w:t>
-            </w:r>
-          </w:p>
-        </w:tc>
-        <w:tc>
-          <w:tcPr>
-            <w:tcBorders/>
-            <w:shd w:val="clear" w:color="auto" w:fill="F2F2F2"/>
-            <w:tcMar>
-              <w:top w:w="0" w:type="dxa"/>
-              <w:bottom w:w="0" w:type="dxa"/>
-              <w:left w:w="0" w:type="dxa"/>
-              <w:right w:w="0" w:type="dxa"/>
-            </w:tcMar>
-            <w:vAlign w:val="top"/>
-          </w:tcPr>
-          <w:p>
-            <w:pPr>
-              <w:jc w:val="right"/>
-              <w:spacing w:after="120" w:before="120"/>
-              <w:ind w:firstLine="0" w:left="120" w:right="120"/>
-            </w:pPr>
-            <w:r xmlns:w="http://schemas.openxmlformats.org/wordprocessingml/2006/main" xmlns:wp="http://schemas.openxmlformats.org/drawingml/2006/wordprocessingDrawing" xmlns:r="http://schemas.openxmlformats.org/officeDocument/2006/relationships" xmlns:w14="http://schemas.microsoft.com/office/word/2010/wordml">
-              <w:rPr>
-                <w:rFonts w:ascii="Arial" w:hAnsi="Arial" w:eastAsia="Arial" w:cs="Arial"/>
-                <w:sz w:val="22"/>
-                <w:szCs w:val="22"/>
-                <w:color w:val="111111"/>
-              </w:rPr>
-              <w:t xml:space="preserve">10   </w:t>
-            </w:r>
-          </w:p>
-        </w:tc>
-        <w:tc>
-          <w:tcPr>
-            <w:tcBorders/>
-            <w:shd w:val="clear" w:color="auto" w:fill="F2F2F2"/>
-            <w:tcMar>
-              <w:top w:w="0" w:type="dxa"/>
-              <w:bottom w:w="0" w:type="dxa"/>
-              <w:left w:w="0" w:type="dxa"/>
-              <w:right w:w="0" w:type="dxa"/>
-            </w:tcMar>
-            <w:vAlign w:val="top"/>
-          </w:tcPr>
-          <w:p>
-            <w:pPr>
-              <w:jc w:val="right"/>
-              <w:spacing w:after="120" w:before="120"/>
-              <w:ind w:firstLine="0" w:left="120" w:right="120"/>
-            </w:pPr>
-            <w:r xmlns:w="http://schemas.openxmlformats.org/wordprocessingml/2006/main" xmlns:wp="http://schemas.openxmlformats.org/drawingml/2006/wordprocessingDrawing" xmlns:r="http://schemas.openxmlformats.org/officeDocument/2006/relationships" xmlns:w14="http://schemas.microsoft.com/office/word/2010/wordml">
-              <w:rPr>
-                <w:rFonts w:ascii="Arial" w:hAnsi="Arial" w:eastAsia="Arial" w:cs="Arial"/>
-                <w:sz w:val="22"/>
-                <w:szCs w:val="22"/>
-                <w:color w:val="111111"/>
-              </w:rPr>
-              <w:t xml:space="preserve">7.15</w:t>
-            </w:r>
-          </w:p>
-        </w:tc>
-        <w:tc>
-          <w:tcPr>
-            <w:tcBorders/>
-            <w:shd w:val="clear" w:color="auto" w:fill="F2F2F2"/>
-            <w:tcMar>
-              <w:top w:w="0" w:type="dxa"/>
-              <w:bottom w:w="0" w:type="dxa"/>
-              <w:left w:w="0" w:type="dxa"/>
-              <w:right w:w="0" w:type="dxa"/>
-            </w:tcMar>
-            <w:vAlign w:val="top"/>
-          </w:tcPr>
-          <w:p>
-            <w:pPr>
-              <w:jc w:val="right"/>
-              <w:spacing w:after="120" w:before="120"/>
-              <w:ind w:firstLine="0" w:left="120" w:right="120"/>
-            </w:pPr>
-            <w:r xmlns:w="http://schemas.openxmlformats.org/wordprocessingml/2006/main" xmlns:wp="http://schemas.openxmlformats.org/drawingml/2006/wordprocessingDrawing" xmlns:r="http://schemas.openxmlformats.org/officeDocument/2006/relationships" xmlns:w14="http://schemas.microsoft.com/office/word/2010/wordml">
-              <w:rPr>
-                <w:rFonts w:ascii="Arial" w:hAnsi="Arial" w:eastAsia="Arial" w:cs="Arial"/>
-                <w:sz w:val="22"/>
-                <w:szCs w:val="22"/>
-                <w:color w:val="111111"/>
-              </w:rPr>
-              <w:t xml:space="preserve">98.7</w:t>
+              <w:t xml:space="preserve">10</w:t>
+            </w:r>
+          </w:p>
+        </w:tc>
+        <w:tc>
+          <w:tcPr>
+            <w:tcBorders/>
+            <w:shd w:val="clear" w:color="auto" w:fill="F2F2F2"/>
+            <w:tcMar>
+              <w:top w:w="0" w:type="dxa"/>
+              <w:bottom w:w="0" w:type="dxa"/>
+              <w:left w:w="0" w:type="dxa"/>
+              <w:right w:w="0" w:type="dxa"/>
+            </w:tcMar>
+            <w:vAlign w:val="top"/>
+          </w:tcPr>
+          <w:p>
+            <w:pPr>
+              <w:jc w:val="right"/>
+              <w:spacing w:after="120" w:before="120"/>
+              <w:ind w:firstLine="0" w:left="120" w:right="120"/>
+            </w:pPr>
+            <w:r xmlns:w="http://schemas.openxmlformats.org/wordprocessingml/2006/main" xmlns:wp="http://schemas.openxmlformats.org/drawingml/2006/wordprocessingDrawing" xmlns:r="http://schemas.openxmlformats.org/officeDocument/2006/relationships" xmlns:w14="http://schemas.microsoft.com/office/word/2010/wordml">
+              <w:rPr>
+                <w:rFonts w:ascii="Arial" w:hAnsi="Arial" w:eastAsia="Arial" w:cs="Arial"/>
+                <w:sz w:val="22"/>
+                <w:szCs w:val="22"/>
+                <w:color w:val="111111"/>
+              </w:rPr>
+              <w:t xml:space="preserve">65.7</w:t>
+            </w:r>
+          </w:p>
+        </w:tc>
+        <w:tc>
+          <w:tcPr>
+            <w:tcBorders/>
+            <w:shd w:val="clear" w:color="auto" w:fill="F2F2F2"/>
+            <w:tcMar>
+              <w:top w:w="0" w:type="dxa"/>
+              <w:bottom w:w="0" w:type="dxa"/>
+              <w:left w:w="0" w:type="dxa"/>
+              <w:right w:w="0" w:type="dxa"/>
+            </w:tcMar>
+            <w:vAlign w:val="top"/>
+          </w:tcPr>
+          <w:p>
+            <w:pPr>
+              <w:jc w:val="right"/>
+              <w:spacing w:after="120" w:before="120"/>
+              <w:ind w:firstLine="0" w:left="120" w:right="120"/>
+            </w:pPr>
+            <w:r xmlns:w="http://schemas.openxmlformats.org/wordprocessingml/2006/main" xmlns:wp="http://schemas.openxmlformats.org/drawingml/2006/wordprocessingDrawing" xmlns:r="http://schemas.openxmlformats.org/officeDocument/2006/relationships" xmlns:w14="http://schemas.microsoft.com/office/word/2010/wordml">
+              <w:rPr>
+                <w:rFonts w:ascii="Arial" w:hAnsi="Arial" w:eastAsia="Arial" w:cs="Arial"/>
+                <w:sz w:val="22"/>
+                <w:szCs w:val="22"/>
+                <w:color w:val="111111"/>
+              </w:rPr>
+              <w:t xml:space="preserve">3.74</w:t>
+            </w:r>
+          </w:p>
+        </w:tc>
+        <w:tc>
+          <w:tcPr>
+            <w:tcBorders/>
+            <w:shd w:val="clear" w:color="auto" w:fill="F2F2F2"/>
+            <w:tcMar>
+              <w:top w:w="0" w:type="dxa"/>
+              <w:bottom w:w="0" w:type="dxa"/>
+              <w:left w:w="0" w:type="dxa"/>
+              <w:right w:w="0" w:type="dxa"/>
+            </w:tcMar>
+            <w:vAlign w:val="top"/>
+          </w:tcPr>
+          <w:p>
+            <w:pPr>
+              <w:jc w:val="right"/>
+              <w:spacing w:after="120" w:before="120"/>
+              <w:ind w:firstLine="0" w:left="120" w:right="120"/>
+            </w:pPr>
+            <w:r xmlns:w="http://schemas.openxmlformats.org/wordprocessingml/2006/main" xmlns:wp="http://schemas.openxmlformats.org/drawingml/2006/wordprocessingDrawing" xmlns:r="http://schemas.openxmlformats.org/officeDocument/2006/relationships" xmlns:w14="http://schemas.microsoft.com/office/word/2010/wordml">
+              <w:rPr>
+                <w:rFonts w:ascii="Arial" w:hAnsi="Arial" w:eastAsia="Arial" w:cs="Arial"/>
+                <w:sz w:val="22"/>
+                <w:szCs w:val="22"/>
+                <w:color w:val="111111"/>
+              </w:rPr>
+              <w:t xml:space="preserve">1.39 </w:t>
+            </w:r>
+          </w:p>
+        </w:tc>
+        <w:tc>
+          <w:tcPr>
+            <w:tcBorders/>
+            <w:shd w:val="clear" w:color="auto" w:fill="F2F2F2"/>
+            <w:tcMar>
+              <w:top w:w="0" w:type="dxa"/>
+              <w:bottom w:w="0" w:type="dxa"/>
+              <w:left w:w="0" w:type="dxa"/>
+              <w:right w:w="0" w:type="dxa"/>
+            </w:tcMar>
+            <w:vAlign w:val="top"/>
+          </w:tcPr>
+          <w:p>
+            <w:pPr>
+              <w:jc w:val="right"/>
+              <w:spacing w:after="120" w:before="120"/>
+              <w:ind w:firstLine="0" w:left="120" w:right="120"/>
+            </w:pPr>
+            <w:r xmlns:w="http://schemas.openxmlformats.org/wordprocessingml/2006/main" xmlns:wp="http://schemas.openxmlformats.org/drawingml/2006/wordprocessingDrawing" xmlns:r="http://schemas.openxmlformats.org/officeDocument/2006/relationships" xmlns:w14="http://schemas.microsoft.com/office/word/2010/wordml">
+              <w:rPr>
+                <w:rFonts w:ascii="Arial" w:hAnsi="Arial" w:eastAsia="Arial" w:cs="Arial"/>
+                <w:sz w:val="22"/>
+                <w:szCs w:val="22"/>
+                <w:color w:val="111111"/>
+              </w:rPr>
+              <w:t xml:space="preserve">0.735 </w:t>
+            </w:r>
+          </w:p>
+        </w:tc>
+        <w:tc>
+          <w:tcPr>
+            <w:tcBorders/>
+            <w:shd w:val="clear" w:color="auto" w:fill="F2F2F2"/>
+            <w:tcMar>
+              <w:top w:w="0" w:type="dxa"/>
+              <w:bottom w:w="0" w:type="dxa"/>
+              <w:left w:w="0" w:type="dxa"/>
+              <w:right w:w="0" w:type="dxa"/>
+            </w:tcMar>
+            <w:vAlign w:val="top"/>
+          </w:tcPr>
+          <w:p>
+            <w:pPr>
+              <w:jc w:val="right"/>
+              <w:spacing w:after="120" w:before="120"/>
+              <w:ind w:firstLine="0" w:left="120" w:right="120"/>
+            </w:pPr>
+            <w:r xmlns:w="http://schemas.openxmlformats.org/wordprocessingml/2006/main" xmlns:wp="http://schemas.openxmlformats.org/drawingml/2006/wordprocessingDrawing" xmlns:r="http://schemas.openxmlformats.org/officeDocument/2006/relationships" xmlns:w14="http://schemas.microsoft.com/office/word/2010/wordml">
+              <w:rPr>
+                <w:rFonts w:ascii="Arial" w:hAnsi="Arial" w:eastAsia="Arial" w:cs="Arial"/>
+                <w:sz w:val="22"/>
+                <w:szCs w:val="22"/>
+                <w:color w:val="111111"/>
+              </w:rPr>
+              <w:t xml:space="preserve">15.8</w:t>
+            </w:r>
+          </w:p>
+        </w:tc>
+        <w:tc>
+          <w:tcPr>
+            <w:tcBorders/>
+            <w:shd w:val="clear" w:color="auto" w:fill="F2F2F2"/>
+            <w:tcMar>
+              <w:top w:w="0" w:type="dxa"/>
+              <w:bottom w:w="0" w:type="dxa"/>
+              <w:left w:w="0" w:type="dxa"/>
+              <w:right w:w="0" w:type="dxa"/>
+            </w:tcMar>
+            <w:vAlign w:val="top"/>
+          </w:tcPr>
+          <w:p>
+            <w:pPr>
+              <w:jc w:val="right"/>
+              <w:spacing w:after="120" w:before="120"/>
+              <w:ind w:firstLine="0" w:left="120" w:right="120"/>
+            </w:pPr>
+            <w:r xmlns:w="http://schemas.openxmlformats.org/wordprocessingml/2006/main" xmlns:wp="http://schemas.openxmlformats.org/drawingml/2006/wordprocessingDrawing" xmlns:r="http://schemas.openxmlformats.org/officeDocument/2006/relationships" xmlns:w14="http://schemas.microsoft.com/office/word/2010/wordml">
+              <w:rPr>
+                <w:rFonts w:ascii="Arial" w:hAnsi="Arial" w:eastAsia="Arial" w:cs="Arial"/>
+                <w:sz w:val="22"/>
+                <w:szCs w:val="22"/>
+                <w:color w:val="111111"/>
+              </w:rPr>
+              <w:t xml:space="preserve">2.72</w:t>
+            </w:r>
+          </w:p>
+        </w:tc>
+        <w:tc>
+          <w:tcPr>
+            <w:tcBorders/>
+            <w:shd w:val="clear" w:color="auto" w:fill="F2F2F2"/>
+            <w:tcMar>
+              <w:top w:w="0" w:type="dxa"/>
+              <w:bottom w:w="0" w:type="dxa"/>
+              <w:left w:w="0" w:type="dxa"/>
+              <w:right w:w="0" w:type="dxa"/>
+            </w:tcMar>
+            <w:vAlign w:val="top"/>
+          </w:tcPr>
+          <w:p>
+            <w:pPr>
+              <w:jc w:val="right"/>
+              <w:spacing w:after="120" w:before="120"/>
+              <w:ind w:firstLine="0" w:left="120" w:right="120"/>
+            </w:pPr>
+            <w:r xmlns:w="http://schemas.openxmlformats.org/wordprocessingml/2006/main" xmlns:wp="http://schemas.openxmlformats.org/drawingml/2006/wordprocessingDrawing" xmlns:r="http://schemas.openxmlformats.org/officeDocument/2006/relationships" xmlns:w14="http://schemas.microsoft.com/office/word/2010/wordml">
+              <w:rPr>
+                <w:rFonts w:ascii="Arial" w:hAnsi="Arial" w:eastAsia="Arial" w:cs="Arial"/>
+                <w:sz w:val="22"/>
+                <w:szCs w:val="22"/>
+                <w:color w:val="111111"/>
+              </w:rPr>
+              <w:t xml:space="preserve">0.00465</w:t>
+            </w:r>
+          </w:p>
+        </w:tc>
+        <w:tc>
+          <w:tcPr>
+            <w:tcBorders/>
+            <w:shd w:val="clear" w:color="auto" w:fill="F2F2F2"/>
+            <w:tcMar>
+              <w:top w:w="0" w:type="dxa"/>
+              <w:bottom w:w="0" w:type="dxa"/>
+              <w:left w:w="0" w:type="dxa"/>
+              <w:right w:w="0" w:type="dxa"/>
+            </w:tcMar>
+            <w:vAlign w:val="top"/>
+          </w:tcPr>
+          <w:p>
+            <w:pPr>
+              <w:jc w:val="right"/>
+              <w:spacing w:after="120" w:before="120"/>
+              <w:ind w:firstLine="0" w:left="120" w:right="120"/>
+            </w:pPr>
+            <w:r xmlns:w="http://schemas.openxmlformats.org/wordprocessingml/2006/main" xmlns:wp="http://schemas.openxmlformats.org/drawingml/2006/wordprocessingDrawing" xmlns:r="http://schemas.openxmlformats.org/officeDocument/2006/relationships" xmlns:w14="http://schemas.microsoft.com/office/word/2010/wordml">
+              <w:rPr>
+                <w:rFonts w:ascii="Arial" w:hAnsi="Arial" w:eastAsia="Arial" w:cs="Arial"/>
+                <w:sz w:val="22"/>
+                <w:szCs w:val="22"/>
+                <w:color w:val="111111"/>
+              </w:rPr>
+              <w:t xml:space="preserve">0.0102 </w:t>
+            </w:r>
+          </w:p>
+        </w:tc>
+        <w:tc>
+          <w:tcPr>
+            <w:tcBorders/>
+            <w:shd w:val="clear" w:color="auto" w:fill="F2F2F2"/>
+            <w:tcMar>
+              <w:top w:w="0" w:type="dxa"/>
+              <w:bottom w:w="0" w:type="dxa"/>
+              <w:left w:w="0" w:type="dxa"/>
+              <w:right w:w="0" w:type="dxa"/>
+            </w:tcMar>
+            <w:vAlign w:val="top"/>
+          </w:tcPr>
+          <w:p>
+            <w:pPr>
+              <w:jc w:val="right"/>
+              <w:spacing w:after="120" w:before="120"/>
+              <w:ind w:firstLine="0" w:left="120" w:right="120"/>
+            </w:pPr>
+            <w:r xmlns:w="http://schemas.openxmlformats.org/wordprocessingml/2006/main" xmlns:wp="http://schemas.openxmlformats.org/drawingml/2006/wordprocessingDrawing" xmlns:r="http://schemas.openxmlformats.org/officeDocument/2006/relationships" xmlns:w14="http://schemas.microsoft.com/office/word/2010/wordml">
+              <w:rPr>
+                <w:rFonts w:ascii="Arial" w:hAnsi="Arial" w:eastAsia="Arial" w:cs="Arial"/>
+                <w:sz w:val="22"/>
+                <w:szCs w:val="22"/>
+                <w:color w:val="111111"/>
+              </w:rPr>
+              <w:t xml:space="preserve">0.23  </w:t>
+            </w:r>
+          </w:p>
+        </w:tc>
+        <w:tc>
+          <w:tcPr>
+            <w:tcBorders/>
+            <w:shd w:val="clear" w:color="auto" w:fill="F2F2F2"/>
+            <w:tcMar>
+              <w:top w:w="0" w:type="dxa"/>
+              <w:bottom w:w="0" w:type="dxa"/>
+              <w:left w:w="0" w:type="dxa"/>
+              <w:right w:w="0" w:type="dxa"/>
+            </w:tcMar>
+            <w:vAlign w:val="top"/>
+          </w:tcPr>
+          <w:p>
+            <w:pPr>
+              <w:jc w:val="right"/>
+              <w:spacing w:after="120" w:before="120"/>
+              <w:ind w:firstLine="0" w:left="120" w:right="120"/>
+            </w:pPr>
+            <w:r xmlns:w="http://schemas.openxmlformats.org/wordprocessingml/2006/main" xmlns:wp="http://schemas.openxmlformats.org/drawingml/2006/wordprocessingDrawing" xmlns:r="http://schemas.openxmlformats.org/officeDocument/2006/relationships" xmlns:w14="http://schemas.microsoft.com/office/word/2010/wordml">
+              <w:rPr>
+                <w:rFonts w:ascii="Arial" w:hAnsi="Arial" w:eastAsia="Arial" w:cs="Arial"/>
+                <w:sz w:val="22"/>
+                <w:szCs w:val="22"/>
+                <w:color w:val="111111"/>
+              </w:rPr>
+              <w:t xml:space="preserve">0.213 </w:t>
+            </w:r>
+          </w:p>
+        </w:tc>
+        <w:tc>
+          <w:tcPr>
+            <w:tcBorders/>
+            <w:shd w:val="clear" w:color="auto" w:fill="F2F2F2"/>
+            <w:tcMar>
+              <w:top w:w="0" w:type="dxa"/>
+              <w:bottom w:w="0" w:type="dxa"/>
+              <w:left w:w="0" w:type="dxa"/>
+              <w:right w:w="0" w:type="dxa"/>
+            </w:tcMar>
+            <w:vAlign w:val="top"/>
+          </w:tcPr>
+          <w:p>
+            <w:pPr>
+              <w:jc w:val="right"/>
+              <w:spacing w:after="120" w:before="120"/>
+              <w:ind w:firstLine="0" w:left="120" w:right="120"/>
+            </w:pPr>
+            <w:r xmlns:w="http://schemas.openxmlformats.org/wordprocessingml/2006/main" xmlns:wp="http://schemas.openxmlformats.org/drawingml/2006/wordprocessingDrawing" xmlns:r="http://schemas.openxmlformats.org/officeDocument/2006/relationships" xmlns:w14="http://schemas.microsoft.com/office/word/2010/wordml">
+              <w:rPr>
+                <w:rFonts w:ascii="Arial" w:hAnsi="Arial" w:eastAsia="Arial" w:cs="Arial"/>
+                <w:sz w:val="22"/>
+                <w:szCs w:val="22"/>
+                <w:color w:val="111111"/>
+              </w:rPr>
+              <w:t xml:space="preserve">3.83 </w:t>
+            </w:r>
+          </w:p>
+        </w:tc>
+        <w:tc>
+          <w:tcPr>
+            <w:tcBorders/>
+            <w:shd w:val="clear" w:color="auto" w:fill="F2F2F2"/>
+            <w:tcMar>
+              <w:top w:w="0" w:type="dxa"/>
+              <w:bottom w:w="0" w:type="dxa"/>
+              <w:left w:w="0" w:type="dxa"/>
+              <w:right w:w="0" w:type="dxa"/>
+            </w:tcMar>
+            <w:vAlign w:val="top"/>
+          </w:tcPr>
+          <w:p>
+            <w:pPr>
+              <w:jc w:val="right"/>
+              <w:spacing w:after="120" w:before="120"/>
+              <w:ind w:firstLine="0" w:left="120" w:right="120"/>
+            </w:pPr>
+            <w:r xmlns:w="http://schemas.openxmlformats.org/wordprocessingml/2006/main" xmlns:wp="http://schemas.openxmlformats.org/drawingml/2006/wordprocessingDrawing" xmlns:r="http://schemas.openxmlformats.org/officeDocument/2006/relationships" xmlns:w14="http://schemas.microsoft.com/office/word/2010/wordml">
+              <w:rPr>
+                <w:rFonts w:ascii="Arial" w:hAnsi="Arial" w:eastAsia="Arial" w:cs="Arial"/>
+                <w:sz w:val="22"/>
+                <w:szCs w:val="22"/>
+                <w:color w:val="111111"/>
+              </w:rPr>
+              <w:t xml:space="preserve">2.07 </w:t>
+            </w:r>
+          </w:p>
+        </w:tc>
+        <w:tc>
+          <w:tcPr>
+            <w:tcBorders/>
+            <w:shd w:val="clear" w:color="auto" w:fill="F2F2F2"/>
+            <w:tcMar>
+              <w:top w:w="0" w:type="dxa"/>
+              <w:bottom w:w="0" w:type="dxa"/>
+              <w:left w:w="0" w:type="dxa"/>
+              <w:right w:w="0" w:type="dxa"/>
+            </w:tcMar>
+            <w:vAlign w:val="top"/>
+          </w:tcPr>
+          <w:p>
+            <w:pPr>
+              <w:jc w:val="right"/>
+              <w:spacing w:after="120" w:before="120"/>
+              <w:ind w:firstLine="0" w:left="120" w:right="120"/>
+            </w:pPr>
+            <w:r xmlns:w="http://schemas.openxmlformats.org/wordprocessingml/2006/main" xmlns:wp="http://schemas.openxmlformats.org/drawingml/2006/wordprocessingDrawing" xmlns:r="http://schemas.openxmlformats.org/officeDocument/2006/relationships" xmlns:w14="http://schemas.microsoft.com/office/word/2010/wordml">
+              <w:rPr>
+                <w:rFonts w:ascii="Arial" w:hAnsi="Arial" w:eastAsia="Arial" w:cs="Arial"/>
+                <w:sz w:val="22"/>
+                <w:szCs w:val="22"/>
+                <w:color w:val="111111"/>
+              </w:rPr>
+              <w:t xml:space="preserve">0.03   </w:t>
+            </w:r>
+          </w:p>
+        </w:tc>
+        <w:tc>
+          <w:tcPr>
+            <w:tcBorders/>
+            <w:shd w:val="clear" w:color="auto" w:fill="F2F2F2"/>
+            <w:tcMar>
+              <w:top w:w="0" w:type="dxa"/>
+              <w:bottom w:w="0" w:type="dxa"/>
+              <w:left w:w="0" w:type="dxa"/>
+              <w:right w:w="0" w:type="dxa"/>
+            </w:tcMar>
+            <w:vAlign w:val="top"/>
+          </w:tcPr>
+          <w:p>
+            <w:pPr>
+              <w:jc w:val="right"/>
+              <w:spacing w:after="120" w:before="120"/>
+              <w:ind w:firstLine="0" w:left="120" w:right="120"/>
+            </w:pPr>
+            <w:r xmlns:w="http://schemas.openxmlformats.org/wordprocessingml/2006/main" xmlns:wp="http://schemas.openxmlformats.org/drawingml/2006/wordprocessingDrawing" xmlns:r="http://schemas.openxmlformats.org/officeDocument/2006/relationships" xmlns:w14="http://schemas.microsoft.com/office/word/2010/wordml">
+              <w:rPr>
+                <w:rFonts w:ascii="Arial" w:hAnsi="Arial" w:eastAsia="Arial" w:cs="Arial"/>
+                <w:sz w:val="22"/>
+                <w:szCs w:val="22"/>
+                <w:color w:val="111111"/>
+              </w:rPr>
+              <w:t xml:space="preserve">0.0203</w:t>
+            </w:r>
+          </w:p>
+        </w:tc>
+        <w:tc>
+          <w:tcPr>
+            <w:tcBorders/>
+            <w:shd w:val="clear" w:color="auto" w:fill="F2F2F2"/>
+            <w:tcMar>
+              <w:top w:w="0" w:type="dxa"/>
+              <w:bottom w:w="0" w:type="dxa"/>
+              <w:left w:w="0" w:type="dxa"/>
+              <w:right w:w="0" w:type="dxa"/>
+            </w:tcMar>
+            <w:vAlign w:val="top"/>
+          </w:tcPr>
+          <w:p>
+            <w:pPr>
+              <w:jc w:val="right"/>
+              <w:spacing w:after="120" w:before="120"/>
+              <w:ind w:firstLine="0" w:left="120" w:right="120"/>
+            </w:pPr>
+            <w:r xmlns:w="http://schemas.openxmlformats.org/wordprocessingml/2006/main" xmlns:wp="http://schemas.openxmlformats.org/drawingml/2006/wordprocessingDrawing" xmlns:r="http://schemas.openxmlformats.org/officeDocument/2006/relationships" xmlns:w14="http://schemas.microsoft.com/office/word/2010/wordml">
+              <w:rPr>
+                <w:rFonts w:ascii="Arial" w:hAnsi="Arial" w:eastAsia="Arial" w:cs="Arial"/>
+                <w:sz w:val="22"/>
+                <w:szCs w:val="22"/>
+                <w:color w:val="111111"/>
+              </w:rPr>
+              <w:t xml:space="preserve">3    </w:t>
+            </w:r>
+          </w:p>
+        </w:tc>
+        <w:tc>
+          <w:tcPr>
+            <w:tcBorders/>
+            <w:shd w:val="clear" w:color="auto" w:fill="F2F2F2"/>
+            <w:tcMar>
+              <w:top w:w="0" w:type="dxa"/>
+              <w:bottom w:w="0" w:type="dxa"/>
+              <w:left w:w="0" w:type="dxa"/>
+              <w:right w:w="0" w:type="dxa"/>
+            </w:tcMar>
+            <w:vAlign w:val="top"/>
+          </w:tcPr>
+          <w:p>
+            <w:pPr>
+              <w:jc w:val="right"/>
+              <w:spacing w:after="120" w:before="120"/>
+              <w:ind w:firstLine="0" w:left="120" w:right="120"/>
+            </w:pPr>
+            <w:r xmlns:w="http://schemas.openxmlformats.org/wordprocessingml/2006/main" xmlns:wp="http://schemas.openxmlformats.org/drawingml/2006/wordprocessingDrawing" xmlns:r="http://schemas.openxmlformats.org/officeDocument/2006/relationships" xmlns:w14="http://schemas.microsoft.com/office/word/2010/wordml">
+              <w:rPr>
+                <w:rFonts w:ascii="Arial" w:hAnsi="Arial" w:eastAsia="Arial" w:cs="Arial"/>
+                <w:sz w:val="22"/>
+                <w:szCs w:val="22"/>
+                <w:color w:val="111111"/>
+              </w:rPr>
+              <w:t xml:space="preserve">1.33  </w:t>
+            </w:r>
+          </w:p>
+        </w:tc>
+        <w:tc>
+          <w:tcPr>
+            <w:tcBorders/>
+            <w:shd w:val="clear" w:color="auto" w:fill="F2F2F2"/>
+            <w:tcMar>
+              <w:top w:w="0" w:type="dxa"/>
+              <w:bottom w:w="0" w:type="dxa"/>
+              <w:left w:w="0" w:type="dxa"/>
+              <w:right w:w="0" w:type="dxa"/>
+            </w:tcMar>
+            <w:vAlign w:val="top"/>
+          </w:tcPr>
+          <w:p>
+            <w:pPr>
+              <w:jc w:val="right"/>
+              <w:spacing w:after="120" w:before="120"/>
+              <w:ind w:firstLine="0" w:left="120" w:right="120"/>
+            </w:pPr>
+            <w:r xmlns:w="http://schemas.openxmlformats.org/wordprocessingml/2006/main" xmlns:wp="http://schemas.openxmlformats.org/drawingml/2006/wordprocessingDrawing" xmlns:r="http://schemas.openxmlformats.org/officeDocument/2006/relationships" xmlns:w14="http://schemas.microsoft.com/office/word/2010/wordml">
+              <w:rPr>
+                <w:rFonts w:ascii="Arial" w:hAnsi="Arial" w:eastAsia="Arial" w:cs="Arial"/>
+                <w:sz w:val="22"/>
+                <w:szCs w:val="22"/>
+                <w:color w:val="111111"/>
+              </w:rPr>
+              <w:t xml:space="preserve">3.42</w:t>
+            </w:r>
+          </w:p>
+        </w:tc>
+        <w:tc>
+          <w:tcPr>
+            <w:tcBorders/>
+            <w:shd w:val="clear" w:color="auto" w:fill="F2F2F2"/>
+            <w:tcMar>
+              <w:top w:w="0" w:type="dxa"/>
+              <w:bottom w:w="0" w:type="dxa"/>
+              <w:left w:w="0" w:type="dxa"/>
+              <w:right w:w="0" w:type="dxa"/>
+            </w:tcMar>
+            <w:vAlign w:val="top"/>
+          </w:tcPr>
+          <w:p>
+            <w:pPr>
+              <w:jc w:val="right"/>
+              <w:spacing w:after="120" w:before="120"/>
+              <w:ind w:firstLine="0" w:left="120" w:right="120"/>
+            </w:pPr>
+            <w:r xmlns:w="http://schemas.openxmlformats.org/wordprocessingml/2006/main" xmlns:wp="http://schemas.openxmlformats.org/drawingml/2006/wordprocessingDrawing" xmlns:r="http://schemas.openxmlformats.org/officeDocument/2006/relationships" xmlns:w14="http://schemas.microsoft.com/office/word/2010/wordml">
+              <w:rPr>
+                <w:rFonts w:ascii="Arial" w:hAnsi="Arial" w:eastAsia="Arial" w:cs="Arial"/>
+                <w:sz w:val="22"/>
+                <w:szCs w:val="22"/>
+                <w:color w:val="111111"/>
+              </w:rPr>
+              <w:t xml:space="preserve">1.12 </w:t>
+            </w:r>
+          </w:p>
+        </w:tc>
+        <w:tc>
+          <w:tcPr>
+            <w:tcBorders/>
+            <w:shd w:val="clear" w:color="auto" w:fill="F2F2F2"/>
+            <w:tcMar>
+              <w:top w:w="0" w:type="dxa"/>
+              <w:bottom w:w="0" w:type="dxa"/>
+              <w:left w:w="0" w:type="dxa"/>
+              <w:right w:w="0" w:type="dxa"/>
+            </w:tcMar>
+            <w:vAlign w:val="top"/>
+          </w:tcPr>
+          <w:p>
+            <w:pPr>
+              <w:jc w:val="right"/>
+              <w:spacing w:after="120" w:before="120"/>
+              <w:ind w:firstLine="0" w:left="120" w:right="120"/>
+            </w:pPr>
+            <w:r xmlns:w="http://schemas.openxmlformats.org/wordprocessingml/2006/main" xmlns:wp="http://schemas.openxmlformats.org/drawingml/2006/wordprocessingDrawing" xmlns:r="http://schemas.openxmlformats.org/officeDocument/2006/relationships" xmlns:w14="http://schemas.microsoft.com/office/word/2010/wordml">
+              <w:rPr>
+                <w:rFonts w:ascii="Arial" w:hAnsi="Arial" w:eastAsia="Arial" w:cs="Arial"/>
+                <w:sz w:val="22"/>
+                <w:szCs w:val="22"/>
+                <w:color w:val="111111"/>
+              </w:rPr>
+              <w:t xml:space="preserve">4.51</w:t>
+            </w:r>
+          </w:p>
+        </w:tc>
+        <w:tc>
+          <w:tcPr>
+            <w:tcBorders/>
+            <w:shd w:val="clear" w:color="auto" w:fill="F2F2F2"/>
+            <w:tcMar>
+              <w:top w:w="0" w:type="dxa"/>
+              <w:bottom w:w="0" w:type="dxa"/>
+              <w:left w:w="0" w:type="dxa"/>
+              <w:right w:w="0" w:type="dxa"/>
+            </w:tcMar>
+            <w:vAlign w:val="top"/>
+          </w:tcPr>
+          <w:p>
+            <w:pPr>
+              <w:jc w:val="right"/>
+              <w:spacing w:after="120" w:before="120"/>
+              <w:ind w:firstLine="0" w:left="120" w:right="120"/>
+            </w:pPr>
+            <w:r xmlns:w="http://schemas.openxmlformats.org/wordprocessingml/2006/main" xmlns:wp="http://schemas.openxmlformats.org/drawingml/2006/wordprocessingDrawing" xmlns:r="http://schemas.openxmlformats.org/officeDocument/2006/relationships" xmlns:w14="http://schemas.microsoft.com/office/word/2010/wordml">
+              <w:rPr>
+                <w:rFonts w:ascii="Arial" w:hAnsi="Arial" w:eastAsia="Arial" w:cs="Arial"/>
+                <w:sz w:val="22"/>
+                <w:szCs w:val="22"/>
+                <w:color w:val="111111"/>
+              </w:rPr>
+              <w:t xml:space="preserve">3.11 </w:t>
+            </w:r>
+          </w:p>
+        </w:tc>
+        <w:tc>
+          <w:tcPr>
+            <w:tcBorders/>
+            <w:shd w:val="clear" w:color="auto" w:fill="F2F2F2"/>
+            <w:tcMar>
+              <w:top w:w="0" w:type="dxa"/>
+              <w:bottom w:w="0" w:type="dxa"/>
+              <w:left w:w="0" w:type="dxa"/>
+              <w:right w:w="0" w:type="dxa"/>
+            </w:tcMar>
+            <w:vAlign w:val="top"/>
+          </w:tcPr>
+          <w:p>
+            <w:pPr>
+              <w:jc w:val="right"/>
+              <w:spacing w:after="120" w:before="120"/>
+              <w:ind w:firstLine="0" w:left="120" w:right="120"/>
+            </w:pPr>
+            <w:r xmlns:w="http://schemas.openxmlformats.org/wordprocessingml/2006/main" xmlns:wp="http://schemas.openxmlformats.org/drawingml/2006/wordprocessingDrawing" xmlns:r="http://schemas.openxmlformats.org/officeDocument/2006/relationships" xmlns:w14="http://schemas.microsoft.com/office/word/2010/wordml">
+              <w:rPr>
+                <w:rFonts w:ascii="Arial" w:hAnsi="Arial" w:eastAsia="Arial" w:cs="Arial"/>
+                <w:sz w:val="22"/>
+                <w:szCs w:val="22"/>
+                <w:color w:val="111111"/>
+              </w:rPr>
+              <w:t xml:space="preserve">0.0078 </w:t>
+            </w:r>
+          </w:p>
+        </w:tc>
+        <w:tc>
+          <w:tcPr>
+            <w:tcBorders/>
+            <w:shd w:val="clear" w:color="auto" w:fill="F2F2F2"/>
+            <w:tcMar>
+              <w:top w:w="0" w:type="dxa"/>
+              <w:bottom w:w="0" w:type="dxa"/>
+              <w:left w:w="0" w:type="dxa"/>
+              <w:right w:w="0" w:type="dxa"/>
+            </w:tcMar>
+            <w:vAlign w:val="top"/>
+          </w:tcPr>
+          <w:p>
+            <w:pPr>
+              <w:jc w:val="right"/>
+              <w:spacing w:after="120" w:before="120"/>
+              <w:ind w:firstLine="0" w:left="120" w:right="120"/>
+            </w:pPr>
+            <w:r xmlns:w="http://schemas.openxmlformats.org/wordprocessingml/2006/main" xmlns:wp="http://schemas.openxmlformats.org/drawingml/2006/wordprocessingDrawing" xmlns:r="http://schemas.openxmlformats.org/officeDocument/2006/relationships" xmlns:w14="http://schemas.microsoft.com/office/word/2010/wordml">
+              <w:rPr>
+                <w:rFonts w:ascii="Arial" w:hAnsi="Arial" w:eastAsia="Arial" w:cs="Arial"/>
+                <w:sz w:val="22"/>
+                <w:szCs w:val="22"/>
+                <w:color w:val="111111"/>
+              </w:rPr>
+              <w:t xml:space="preserve">0.00638</w:t>
+            </w:r>
+          </w:p>
+        </w:tc>
+        <w:tc>
+          <w:tcPr>
+            <w:tcBorders/>
+            <w:shd w:val="clear" w:color="auto" w:fill="F2F2F2"/>
+            <w:tcMar>
+              <w:top w:w="0" w:type="dxa"/>
+              <w:bottom w:w="0" w:type="dxa"/>
+              <w:left w:w="0" w:type="dxa"/>
+              <w:right w:w="0" w:type="dxa"/>
+            </w:tcMar>
+            <w:vAlign w:val="top"/>
+          </w:tcPr>
+          <w:p>
+            <w:pPr>
+              <w:jc w:val="right"/>
+              <w:spacing w:after="120" w:before="120"/>
+              <w:ind w:firstLine="0" w:left="120" w:right="120"/>
+            </w:pPr>
+            <w:r xmlns:w="http://schemas.openxmlformats.org/wordprocessingml/2006/main" xmlns:wp="http://schemas.openxmlformats.org/drawingml/2006/wordprocessingDrawing" xmlns:r="http://schemas.openxmlformats.org/officeDocument/2006/relationships" xmlns:w14="http://schemas.microsoft.com/office/word/2010/wordml">
+              <w:rPr>
+                <w:rFonts w:ascii="Arial" w:hAnsi="Arial" w:eastAsia="Arial" w:cs="Arial"/>
+                <w:sz w:val="22"/>
+                <w:szCs w:val="22"/>
+                <w:color w:val="111111"/>
+              </w:rPr>
+              <w:t xml:space="preserve">0.876 </w:t>
+            </w:r>
+          </w:p>
+        </w:tc>
+        <w:tc>
+          <w:tcPr>
+            <w:tcBorders/>
+            <w:shd w:val="clear" w:color="auto" w:fill="F2F2F2"/>
+            <w:tcMar>
+              <w:top w:w="0" w:type="dxa"/>
+              <w:bottom w:w="0" w:type="dxa"/>
+              <w:left w:w="0" w:type="dxa"/>
+              <w:right w:w="0" w:type="dxa"/>
+            </w:tcMar>
+            <w:vAlign w:val="top"/>
+          </w:tcPr>
+          <w:p>
+            <w:pPr>
+              <w:jc w:val="right"/>
+              <w:spacing w:after="120" w:before="120"/>
+              <w:ind w:firstLine="0" w:left="120" w:right="120"/>
+            </w:pPr>
+            <w:r xmlns:w="http://schemas.openxmlformats.org/wordprocessingml/2006/main" xmlns:wp="http://schemas.openxmlformats.org/drawingml/2006/wordprocessingDrawing" xmlns:r="http://schemas.openxmlformats.org/officeDocument/2006/relationships" xmlns:w14="http://schemas.microsoft.com/office/word/2010/wordml">
+              <w:rPr>
+                <w:rFonts w:ascii="Arial" w:hAnsi="Arial" w:eastAsia="Arial" w:cs="Arial"/>
+                <w:sz w:val="22"/>
+                <w:szCs w:val="22"/>
+                <w:color w:val="111111"/>
+              </w:rPr>
+              <w:t xml:space="preserve">0.495 </w:t>
+            </w:r>
+          </w:p>
+        </w:tc>
+        <w:tc>
+          <w:tcPr>
+            <w:tcBorders/>
+            <w:shd w:val="clear" w:color="auto" w:fill="F2F2F2"/>
+            <w:tcMar>
+              <w:top w:w="0" w:type="dxa"/>
+              <w:bottom w:w="0" w:type="dxa"/>
+              <w:left w:w="0" w:type="dxa"/>
+              <w:right w:w="0" w:type="dxa"/>
+            </w:tcMar>
+            <w:vAlign w:val="top"/>
+          </w:tcPr>
+          <w:p>
+            <w:pPr>
+              <w:jc w:val="right"/>
+              <w:spacing w:after="120" w:before="120"/>
+              <w:ind w:firstLine="0" w:left="120" w:right="120"/>
+            </w:pPr>
+            <w:r xmlns:w="http://schemas.openxmlformats.org/wordprocessingml/2006/main" xmlns:wp="http://schemas.openxmlformats.org/drawingml/2006/wordprocessingDrawing" xmlns:r="http://schemas.openxmlformats.org/officeDocument/2006/relationships" xmlns:w14="http://schemas.microsoft.com/office/word/2010/wordml">
+              <w:rPr>
+                <w:rFonts w:ascii="Arial" w:hAnsi="Arial" w:eastAsia="Arial" w:cs="Arial"/>
+                <w:sz w:val="22"/>
+                <w:szCs w:val="22"/>
+                <w:color w:val="111111"/>
+              </w:rPr>
+              <w:t xml:space="preserve">10.9</w:t>
+            </w:r>
+          </w:p>
+        </w:tc>
+        <w:tc>
+          <w:tcPr>
+            <w:tcBorders/>
+            <w:shd w:val="clear" w:color="auto" w:fill="F2F2F2"/>
+            <w:tcMar>
+              <w:top w:w="0" w:type="dxa"/>
+              <w:bottom w:w="0" w:type="dxa"/>
+              <w:left w:w="0" w:type="dxa"/>
+              <w:right w:w="0" w:type="dxa"/>
+            </w:tcMar>
+            <w:vAlign w:val="top"/>
+          </w:tcPr>
+          <w:p>
+            <w:pPr>
+              <w:jc w:val="right"/>
+              <w:spacing w:after="120" w:before="120"/>
+              <w:ind w:firstLine="0" w:left="120" w:right="120"/>
+            </w:pPr>
+            <w:r xmlns:w="http://schemas.openxmlformats.org/wordprocessingml/2006/main" xmlns:wp="http://schemas.openxmlformats.org/drawingml/2006/wordprocessingDrawing" xmlns:r="http://schemas.openxmlformats.org/officeDocument/2006/relationships" xmlns:w14="http://schemas.microsoft.com/office/word/2010/wordml">
+              <w:rPr>
+                <w:rFonts w:ascii="Arial" w:hAnsi="Arial" w:eastAsia="Arial" w:cs="Arial"/>
+                <w:sz w:val="22"/>
+                <w:szCs w:val="22"/>
+                <w:color w:val="111111"/>
+              </w:rPr>
+              <w:t xml:space="preserve">7.44</w:t>
+            </w:r>
+          </w:p>
+        </w:tc>
+        <w:tc>
+          <w:tcPr>
+            <w:tcBorders/>
+            <w:shd w:val="clear" w:color="auto" w:fill="F2F2F2"/>
+            <w:tcMar>
+              <w:top w:w="0" w:type="dxa"/>
+              <w:bottom w:w="0" w:type="dxa"/>
+              <w:left w:w="0" w:type="dxa"/>
+              <w:right w:w="0" w:type="dxa"/>
+            </w:tcMar>
+            <w:vAlign w:val="top"/>
+          </w:tcPr>
+          <w:p>
+            <w:pPr>
+              <w:jc w:val="right"/>
+              <w:spacing w:after="120" w:before="120"/>
+              <w:ind w:firstLine="0" w:left="120" w:right="120"/>
+            </w:pPr>
+            <w:r xmlns:w="http://schemas.openxmlformats.org/wordprocessingml/2006/main" xmlns:wp="http://schemas.openxmlformats.org/drawingml/2006/wordprocessingDrawing" xmlns:r="http://schemas.openxmlformats.org/officeDocument/2006/relationships" xmlns:w14="http://schemas.microsoft.com/office/word/2010/wordml">
+              <w:rPr>
+                <w:rFonts w:ascii="Arial" w:hAnsi="Arial" w:eastAsia="Arial" w:cs="Arial"/>
+                <w:sz w:val="22"/>
+                <w:szCs w:val="22"/>
+                <w:color w:val="111111"/>
+              </w:rPr>
+              <w:t xml:space="preserve">98.8</w:t>
             </w:r>
           </w:p>
         </w:tc>
@@ -12243,7 +12243,7 @@
                 <w:szCs w:val="22"/>
                 <w:color w:val="111111"/>
               </w:rPr>
-              <w:t xml:space="preserve">1.53 </w:t>
+              <w:t xml:space="preserve">1.63 </w:t>
             </w:r>
           </w:p>
         </w:tc>
@@ -12686,7 +12686,7 @@
                 <w:szCs w:val="22"/>
                 <w:color w:val="111111"/>
               </w:rPr>
-              <w:t xml:space="preserve">0.0483</w:t>
+              <w:t xml:space="preserve">0.0483 </w:t>
             </w:r>
           </w:p>
         </w:tc>
@@ -13034,7 +13034,7 @@
                 <w:szCs w:val="22"/>
                 <w:color w:val="111111"/>
               </w:rPr>
-              <w:t xml:space="preserve">11   </w:t>
+              <w:t xml:space="preserve">11  </w:t>
             </w:r>
           </w:p>
         </w:tc>
@@ -13595,7 +13595,7 @@
                 <w:szCs w:val="22"/>
                 <w:color w:val="111111"/>
               </w:rPr>
-              <w:t xml:space="preserve">0.0144</w:t>
+              <w:t xml:space="preserve">0.0144 </w:t>
             </w:r>
           </w:p>
         </w:tc>
@@ -13967,7 +13967,7 @@
                 <w:szCs w:val="22"/>
                 <w:color w:val="111111"/>
               </w:rPr>
-              <w:t xml:space="preserve">4.3 </w:t>
+              <w:t xml:space="preserve">4.3</w:t>
             </w:r>
           </w:p>
         </w:tc>

</xml_diff>

<commit_message>
added rmd for combo plots with gls points and blk avgs
</commit_message>
<xml_diff>
--- a/costa_rica_glass.docx
+++ b/costa_rica_glass.docx
@@ -53,13 +53,13 @@
         <w:pStyle w:val="Date"/>
       </w:pPr>
       <w:r>
-        <w:t xml:space="preserve">September</w:t>
+        <w:t xml:space="preserve">October</w:t>
       </w:r>
       <w:r>
         <w:t xml:space="preserve"> </w:t>
       </w:r>
       <w:r>
-        <w:t xml:space="preserve">24,</w:t>
+        <w:t xml:space="preserve">05,</w:t>
       </w:r>
       <w:r>
         <w:t xml:space="preserve"> </w:t>
@@ -6590,7 +6590,7 @@
                 <w:szCs w:val="22"/>
                 <w:color w:val="111111"/>
               </w:rPr>
-              <w:t xml:space="preserve">2.64  </w:t>
+              <w:t xml:space="preserve">2.64 </w:t>
             </w:r>
           </w:p>
         </w:tc>
@@ -6869,7 +6869,7 @@
                 <w:szCs w:val="22"/>
                 <w:color w:val="111111"/>
               </w:rPr>
-              <w:t xml:space="preserve">15.2</w:t>
+              <w:t xml:space="preserve">15.2 </w:t>
             </w:r>
           </w:p>
         </w:tc>
@@ -7493,7 +7493,7 @@
                 <w:szCs w:val="22"/>
                 <w:color w:val="111111"/>
               </w:rPr>
-              <w:t xml:space="preserve">1.85  </w:t>
+              <w:t xml:space="preserve">1.85 </w:t>
             </w:r>
           </w:p>
         </w:tc>
@@ -7754,7 +7754,7 @@
                 <w:szCs w:val="22"/>
                 <w:color w:val="111111"/>
               </w:rPr>
-              <w:t xml:space="preserve">16.9</w:t>
+              <w:t xml:space="preserve">16.9 </w:t>
             </w:r>
           </w:p>
         </w:tc>
@@ -8373,7 +8373,7 @@
                 <w:szCs w:val="22"/>
                 <w:color w:val="111111"/>
               </w:rPr>
-              <w:t xml:space="preserve">1.34  </w:t>
+              <w:t xml:space="preserve">1.34 </w:t>
             </w:r>
           </w:p>
         </w:tc>
@@ -8634,7 +8634,7 @@
                 <w:szCs w:val="22"/>
                 <w:color w:val="111111"/>
               </w:rPr>
-              <w:t xml:space="preserve">24.3</w:t>
+              <w:t xml:space="preserve">24.3 </w:t>
             </w:r>
           </w:p>
         </w:tc>
@@ -9253,7 +9253,7 @@
                 <w:szCs w:val="22"/>
                 <w:color w:val="111111"/>
               </w:rPr>
-              <w:t xml:space="preserve">1.2   </w:t>
+              <w:t xml:space="preserve">1.2  </w:t>
             </w:r>
           </w:p>
         </w:tc>
@@ -9514,7 +9514,7 @@
                 <w:szCs w:val="22"/>
                 <w:color w:val="111111"/>
               </w:rPr>
-              <w:t xml:space="preserve">20.7</w:t>
+              <w:t xml:space="preserve">20.7 </w:t>
             </w:r>
           </w:p>
         </w:tc>
@@ -10133,7 +10133,7 @@
                 <w:szCs w:val="22"/>
                 <w:color w:val="111111"/>
               </w:rPr>
-              <w:t xml:space="preserve">0.296 </w:t>
+              <w:t xml:space="preserve">0.296</w:t>
             </w:r>
           </w:p>
         </w:tc>
@@ -10394,7 +10394,7 @@
                 <w:szCs w:val="22"/>
                 <w:color w:val="111111"/>
               </w:rPr>
-              <w:t xml:space="preserve">5.6</w:t>
+              <w:t xml:space="preserve">5.6 </w:t>
             </w:r>
           </w:p>
         </w:tc>
@@ -11013,7 +11013,7 @@
                 <w:szCs w:val="22"/>
                 <w:color w:val="111111"/>
               </w:rPr>
-              <w:t xml:space="preserve">0.775 </w:t>
+              <w:t xml:space="preserve">0.775</w:t>
             </w:r>
           </w:p>
         </w:tc>
@@ -11274,7 +11274,7 @@
                 <w:szCs w:val="22"/>
                 <w:color w:val="111111"/>
               </w:rPr>
-              <w:t xml:space="preserve">17.1</w:t>
+              <w:t xml:space="preserve">17.1 </w:t>
             </w:r>
           </w:p>
         </w:tc>
@@ -11893,7 +11893,7 @@
                 <w:szCs w:val="22"/>
                 <w:color w:val="111111"/>
               </w:rPr>
-              <w:t xml:space="preserve">1.33  </w:t>
+              <w:t xml:space="preserve">1.33 </w:t>
             </w:r>
           </w:p>
         </w:tc>
@@ -12154,7 +12154,7 @@
                 <w:szCs w:val="22"/>
                 <w:color w:val="111111"/>
               </w:rPr>
-              <w:t xml:space="preserve">10.9</w:t>
+              <w:t xml:space="preserve">10.9 </w:t>
             </w:r>
           </w:p>
         </w:tc>
@@ -12773,7 +12773,7 @@
                 <w:szCs w:val="22"/>
                 <w:color w:val="111111"/>
               </w:rPr>
-              <w:t xml:space="preserve">4.93  </w:t>
+              <w:t xml:space="preserve">4.93 </w:t>
             </w:r>
           </w:p>
         </w:tc>
@@ -13034,7 +13034,7 @@
                 <w:szCs w:val="22"/>
                 <w:color w:val="111111"/>
               </w:rPr>
-              <w:t xml:space="preserve">11  </w:t>
+              <w:t xml:space="preserve">11   </w:t>
             </w:r>
           </w:p>
         </w:tc>
@@ -13192,7 +13192,7 @@
                 <w:szCs w:val="22"/>
                 <w:color w:val="111111"/>
               </w:rPr>
-              <w:t xml:space="preserve">4</w:t>
+              <w:t xml:space="preserve">14</w:t>
             </w:r>
           </w:p>
         </w:tc>
@@ -13223,7 +13223,7 @@
                 <w:szCs w:val="22"/>
                 <w:color w:val="111111"/>
               </w:rPr>
-              <w:t xml:space="preserve">72.9</w:t>
+              <w:t xml:space="preserve">72.3</w:t>
             </w:r>
           </w:p>
         </w:tc>
@@ -13254,7 +13254,7 @@
                 <w:szCs w:val="22"/>
                 <w:color w:val="111111"/>
               </w:rPr>
-              <w:t xml:space="preserve">6.7 </w:t>
+              <w:t xml:space="preserve">6.6 </w:t>
             </w:r>
           </w:p>
         </w:tc>
@@ -13285,7 +13285,7 @@
                 <w:szCs w:val="22"/>
                 <w:color w:val="111111"/>
               </w:rPr>
-              <w:t xml:space="preserve">0.219</w:t>
+              <w:t xml:space="preserve">0.349</w:t>
             </w:r>
           </w:p>
         </w:tc>
@@ -13316,7 +13316,7 @@
                 <w:szCs w:val="22"/>
                 <w:color w:val="111111"/>
               </w:rPr>
-              <w:t xml:space="preserve">0.0715</w:t>
+              <w:t xml:space="preserve">0.351 </w:t>
             </w:r>
           </w:p>
         </w:tc>
@@ -13347,7 +13347,7 @@
                 <w:szCs w:val="22"/>
                 <w:color w:val="111111"/>
               </w:rPr>
-              <w:t xml:space="preserve">15.8</w:t>
+              <w:t xml:space="preserve">15  </w:t>
             </w:r>
           </w:p>
         </w:tc>
@@ -13378,7 +13378,7 @@
                 <w:szCs w:val="22"/>
                 <w:color w:val="111111"/>
               </w:rPr>
-              <w:t xml:space="preserve">3.48</w:t>
+              <w:t xml:space="preserve">3.53</w:t>
             </w:r>
           </w:p>
         </w:tc>
@@ -13409,7 +13409,7 @@
                 <w:szCs w:val="22"/>
                 <w:color w:val="111111"/>
               </w:rPr>
-              <w:t xml:space="preserve">0.0174 </w:t>
+              <w:t xml:space="preserve">0.0117 </w:t>
             </w:r>
           </w:p>
         </w:tc>
@@ -13440,7 +13440,7 @@
                 <w:szCs w:val="22"/>
                 <w:color w:val="111111"/>
               </w:rPr>
-              <w:t xml:space="preserve">0.0157 </w:t>
+              <w:t xml:space="preserve">0.0178 </w:t>
             </w:r>
           </w:p>
         </w:tc>
@@ -13471,7 +13471,7 @@
                 <w:szCs w:val="22"/>
                 <w:color w:val="111111"/>
               </w:rPr>
-              <w:t xml:space="preserve">0.0103</w:t>
+              <w:t xml:space="preserve">0.218 </w:t>
             </w:r>
           </w:p>
         </w:tc>
@@ -13502,7 +13502,7 @@
                 <w:szCs w:val="22"/>
                 <w:color w:val="111111"/>
               </w:rPr>
-              <w:t xml:space="preserve">0.0098</w:t>
+              <w:t xml:space="preserve">0.752 </w:t>
             </w:r>
           </w:p>
         </w:tc>
@@ -13533,7 +13533,7 @@
                 <w:szCs w:val="22"/>
                 <w:color w:val="111111"/>
               </w:rPr>
-              <w:t xml:space="preserve">1.31 </w:t>
+              <w:t xml:space="preserve">2.1  </w:t>
             </w:r>
           </w:p>
         </w:tc>
@@ -13564,7 +13564,7 @@
                 <w:szCs w:val="22"/>
                 <w:color w:val="111111"/>
               </w:rPr>
-              <w:t xml:space="preserve">0.504</w:t>
+              <w:t xml:space="preserve">2.03 </w:t>
             </w:r>
           </w:p>
         </w:tc>
@@ -13595,7 +13595,7 @@
                 <w:szCs w:val="22"/>
                 <w:color w:val="111111"/>
               </w:rPr>
-              <w:t xml:space="preserve">0.0144 </w:t>
+              <w:t xml:space="preserve">0.0159 </w:t>
             </w:r>
           </w:p>
         </w:tc>
@@ -13626,7 +13626,7 @@
                 <w:szCs w:val="22"/>
                 <w:color w:val="111111"/>
               </w:rPr>
-              <w:t xml:space="preserve">0.0229</w:t>
+              <w:t xml:space="preserve">0.0352</w:t>
             </w:r>
           </w:p>
         </w:tc>
@@ -13657,7 +13657,7 @@
                 <w:szCs w:val="22"/>
                 <w:color w:val="111111"/>
               </w:rPr>
-              <w:t xml:space="preserve">0.451</w:t>
+              <w:t xml:space="preserve">1.07 </w:t>
             </w:r>
           </w:p>
         </w:tc>
@@ -13688,7 +13688,7 @@
                 <w:szCs w:val="22"/>
                 <w:color w:val="111111"/>
               </w:rPr>
-              <w:t xml:space="preserve">0.0788</w:t>
+              <w:t xml:space="preserve">1.58 </w:t>
             </w:r>
           </w:p>
         </w:tc>
@@ -13719,7 +13719,7 @@
                 <w:szCs w:val="22"/>
                 <w:color w:val="111111"/>
               </w:rPr>
-              <w:t xml:space="preserve">4.43</w:t>
+              <w:t xml:space="preserve">4.15</w:t>
             </w:r>
           </w:p>
         </w:tc>
@@ -13750,7 +13750,7 @@
                 <w:szCs w:val="22"/>
                 <w:color w:val="111111"/>
               </w:rPr>
-              <w:t xml:space="preserve">1.39 </w:t>
+              <w:t xml:space="preserve">1.7  </w:t>
             </w:r>
           </w:p>
         </w:tc>
@@ -13781,7 +13781,7 @@
                 <w:szCs w:val="22"/>
                 <w:color w:val="111111"/>
               </w:rPr>
-              <w:t xml:space="preserve">5.21</w:t>
+              <w:t xml:space="preserve">4.43</w:t>
             </w:r>
           </w:p>
         </w:tc>
@@ -13812,7 +13812,7 @@
                 <w:szCs w:val="22"/>
                 <w:color w:val="111111"/>
               </w:rPr>
-              <w:t xml:space="preserve">1.57 </w:t>
+              <w:t xml:space="preserve">2.09 </w:t>
             </w:r>
           </w:p>
         </w:tc>
@@ -13843,7 +13843,7 @@
                 <w:szCs w:val="22"/>
                 <w:color w:val="111111"/>
               </w:rPr>
-              <w:t xml:space="preserve">0.01   </w:t>
+              <w:t xml:space="preserve">0.00909</w:t>
             </w:r>
           </w:p>
         </w:tc>
@@ -13874,7 +13874,7 @@
                 <w:szCs w:val="22"/>
                 <w:color w:val="111111"/>
               </w:rPr>
-              <w:t xml:space="preserve">0.0106 </w:t>
+              <w:t xml:space="preserve">0.00927</w:t>
             </w:r>
           </w:p>
         </w:tc>
@@ -13905,7 +13905,7 @@
                 <w:szCs w:val="22"/>
                 <w:color w:val="111111"/>
               </w:rPr>
-              <w:t xml:space="preserve">0.0341</w:t>
+              <w:t xml:space="preserve">0.0711</w:t>
             </w:r>
           </w:p>
         </w:tc>
@@ -13936,7 +13936,7 @@
                 <w:szCs w:val="22"/>
                 <w:color w:val="111111"/>
               </w:rPr>
-              <w:t xml:space="preserve">0.0352</w:t>
+              <w:t xml:space="preserve">0.129 </w:t>
             </w:r>
           </w:p>
         </w:tc>
@@ -13967,7 +13967,7 @@
                 <w:szCs w:val="22"/>
                 <w:color w:val="111111"/>
               </w:rPr>
-              <w:t xml:space="preserve">4.3</w:t>
+              <w:t xml:space="preserve">7.22</w:t>
             </w:r>
           </w:p>
         </w:tc>
@@ -13998,7 +13998,7 @@
                 <w:szCs w:val="22"/>
                 <w:color w:val="111111"/>
               </w:rPr>
-              <w:t xml:space="preserve">4.36</w:t>
+              <w:t xml:space="preserve">11   </w:t>
             </w:r>
           </w:p>
         </w:tc>
@@ -14029,7 +14029,7 @@
                 <w:szCs w:val="22"/>
                 <w:color w:val="111111"/>
               </w:rPr>
-              <w:t xml:space="preserve">100  </w:t>
+              <w:t xml:space="preserve">99.7</w:t>
             </w:r>
           </w:p>
         </w:tc>
@@ -14061,7 +14061,7 @@
                 <w:szCs w:val="22"/>
                 <w:color w:val="111111"/>
               </w:rPr>
-              <w:t xml:space="preserve">0.317</w:t>
+              <w:t xml:space="preserve">0.833</w:t>
             </w:r>
           </w:p>
         </w:tc>

</xml_diff>